<commit_message>
Dragons that only go away when you die, MM buffs/changes
</commit_message>
<xml_diff>
--- a/EDGP3/Builds/Final Submission/Game Design Document.docx
+++ b/EDGP3/Builds/Final Submission/Game Design Document.docx
@@ -1,6 +1,6 @@
 
 <file path=word/document.xml><?xml version="1.0" encoding="utf-8"?>
-<w:document xmlns:wpc="http://schemas.microsoft.com/office/word/2010/wordprocessingCanvas" xmlns:mc="http://schemas.openxmlformats.org/markup-compatibility/2006" xmlns:o="urn:schemas-microsoft-com:office:office" xmlns:r="http://schemas.openxmlformats.org/officeDocument/2006/relationships" xmlns:m="http://schemas.openxmlformats.org/officeDocument/2006/math" xmlns:v="urn:schemas-microsoft-com:vml" xmlns:wp14="http://schemas.microsoft.com/office/word/2010/wordprocessingDrawing" xmlns:wp="http://schemas.openxmlformats.org/drawingml/2006/wordprocessingDrawing" xmlns:w10="urn:schemas-microsoft-com:office:word" xmlns:w="http://schemas.openxmlformats.org/wordprocessingml/2006/main" xmlns:w14="http://schemas.microsoft.com/office/word/2010/wordml" xmlns:w15="http://schemas.microsoft.com/office/word/2012/wordml" xmlns:wpg="http://schemas.microsoft.com/office/word/2010/wordprocessingGroup" xmlns:wpi="http://schemas.microsoft.com/office/word/2010/wordprocessingInk" xmlns:wne="http://schemas.microsoft.com/office/word/2006/wordml" xmlns:wps="http://schemas.microsoft.com/office/word/2010/wordprocessingShape" mc:Ignorable="w14 w15 wp14">
+<w:document xmlns:wpc="http://schemas.microsoft.com/office/word/2010/wordprocessingCanvas" xmlns:mc="http://schemas.openxmlformats.org/markup-compatibility/2006" xmlns:o="urn:schemas-microsoft-com:office:office" xmlns:r="http://schemas.openxmlformats.org/officeDocument/2006/relationships" xmlns:m="http://schemas.openxmlformats.org/officeDocument/2006/math" xmlns:v="urn:schemas-microsoft-com:vml" xmlns:wp14="http://schemas.microsoft.com/office/word/2010/wordprocessingDrawing" xmlns:wp="http://schemas.openxmlformats.org/drawingml/2006/wordprocessingDrawing" xmlns:w10="urn:schemas-microsoft-com:office:word" xmlns:w="http://schemas.openxmlformats.org/wordprocessingml/2006/main" xmlns:w14="http://schemas.microsoft.com/office/word/2010/wordml" xmlns:wpg="http://schemas.microsoft.com/office/word/2010/wordprocessingGroup" xmlns:wpi="http://schemas.microsoft.com/office/word/2010/wordprocessingInk" xmlns:wne="http://schemas.microsoft.com/office/word/2006/wordml" xmlns:wps="http://schemas.microsoft.com/office/word/2010/wordprocessingShape" mc:Ignorable="w14 wp14">
   <w:background w:color="FFFFFF"/>
   <w:body>
     <w:p>
@@ -10,7 +10,6 @@
           <w:rFonts w:ascii="Times New Roman" w:hAnsi="Times New Roman" w:cs="Times New Roman"/>
         </w:rPr>
       </w:pPr>
-      <w:bookmarkStart w:id="0" w:name="_GoBack"/>
       <w:r>
         <w:rPr>
           <w:rFonts w:ascii="Times New Roman" w:eastAsia="Times New Roman" w:hAnsi="Times New Roman" w:cs="Times New Roman"/>
@@ -39,7 +38,7 @@
                     <pic:cNvPicPr preferRelativeResize="0"/>
                   </pic:nvPicPr>
                   <pic:blipFill>
-                    <a:blip r:embed="rId5"/>
+                    <a:blip r:embed="rId6"/>
                     <a:srcRect/>
                     <a:stretch>
                       <a:fillRect/>
@@ -111,27 +110,7 @@
           <w:sz w:val="24"/>
           <w:highlight w:val="white"/>
         </w:rPr>
-        <w:t xml:space="preserve">Created in Experimental Game Design, </w:t>
-      </w:r>
-      <w:proofErr w:type="gramStart"/>
-      <w:r>
-        <w:rPr>
-          <w:rFonts w:ascii="Times New Roman" w:hAnsi="Times New Roman" w:cs="Times New Roman"/>
-          <w:color w:val="141823"/>
-          <w:sz w:val="24"/>
-          <w:highlight w:val="white"/>
-        </w:rPr>
-        <w:t>Fall</w:t>
-      </w:r>
-      <w:proofErr w:type="gramEnd"/>
-      <w:r>
-        <w:rPr>
-          <w:rFonts w:ascii="Times New Roman" w:hAnsi="Times New Roman" w:cs="Times New Roman"/>
-          <w:color w:val="141823"/>
-          <w:sz w:val="24"/>
-          <w:highlight w:val="white"/>
-        </w:rPr>
-        <w:t xml:space="preserve"> 2014</w:t>
+        <w:t>Created in Experimental Game Design, Fall 2014</w:t>
       </w:r>
     </w:p>
     <w:p>
@@ -141,25 +120,14 @@
           <w:rFonts w:ascii="Times New Roman" w:hAnsi="Times New Roman" w:cs="Times New Roman"/>
         </w:rPr>
       </w:pPr>
-      <w:proofErr w:type="gramStart"/>
-      <w:r>
-        <w:rPr>
-          <w:rFonts w:ascii="Times New Roman" w:hAnsi="Times New Roman" w:cs="Times New Roman"/>
-          <w:color w:val="141823"/>
-          <w:sz w:val="24"/>
-          <w:highlight w:val="white"/>
-        </w:rPr>
-        <w:t>at</w:t>
-      </w:r>
-      <w:proofErr w:type="gramEnd"/>
-      <w:r>
-        <w:rPr>
-          <w:rFonts w:ascii="Times New Roman" w:hAnsi="Times New Roman" w:cs="Times New Roman"/>
-          <w:color w:val="141823"/>
-          <w:sz w:val="24"/>
-          <w:highlight w:val="white"/>
-        </w:rPr>
-        <w:t xml:space="preserve"> Rensselaer Polytechnic Institute</w:t>
+      <w:r>
+        <w:rPr>
+          <w:rFonts w:ascii="Times New Roman" w:hAnsi="Times New Roman" w:cs="Times New Roman"/>
+          <w:color w:val="141823"/>
+          <w:sz w:val="24"/>
+          <w:highlight w:val="white"/>
+        </w:rPr>
+        <w:t>at Rensselaer Polytechnic Institute</w:t>
       </w:r>
     </w:p>
     <w:p>
@@ -237,9 +205,42 @@
           <w:sz w:val="24"/>
           <w:highlight w:val="white"/>
         </w:rPr>
-        <w:t xml:space="preserve">Dustin </w:t>
-      </w:r>
-      <w:proofErr w:type="spellStart"/>
+        <w:t xml:space="preserve">Dustin Tsui </w:t>
+      </w:r>
+      <w:r>
+        <w:rPr>
+          <w:rFonts w:ascii="Times New Roman" w:hAnsi="Times New Roman" w:cs="Times New Roman"/>
+          <w:color w:val="141823"/>
+          <w:sz w:val="24"/>
+          <w:highlight w:val="white"/>
+        </w:rPr>
+        <w:t xml:space="preserve">(tsuid@rpi.edu) – Enemy </w:t>
+      </w:r>
+      <w:r>
+        <w:rPr>
+          <w:rFonts w:ascii="Times New Roman" w:hAnsi="Times New Roman" w:cs="Times New Roman"/>
+          <w:color w:val="141823"/>
+          <w:sz w:val="24"/>
+          <w:highlight w:val="white"/>
+        </w:rPr>
+        <w:t xml:space="preserve">and Boss </w:t>
+      </w:r>
+      <w:r>
+        <w:rPr>
+          <w:rFonts w:ascii="Times New Roman" w:hAnsi="Times New Roman" w:cs="Times New Roman"/>
+          <w:color w:val="141823"/>
+          <w:sz w:val="24"/>
+          <w:highlight w:val="white"/>
+        </w:rPr>
+        <w:t>AI</w:t>
+      </w:r>
+    </w:p>
+    <w:p>
+      <w:pPr>
+        <w:rPr>
+          <w:rFonts w:ascii="Times New Roman" w:hAnsi="Times New Roman" w:cs="Times New Roman"/>
+        </w:rPr>
+      </w:pPr>
       <w:r>
         <w:rPr>
           <w:rFonts w:ascii="Times New Roman" w:hAnsi="Times New Roman" w:cs="Times New Roman"/>
@@ -248,9 +249,32 @@
           <w:sz w:val="24"/>
           <w:highlight w:val="white"/>
         </w:rPr>
-        <w:t>Tsui</w:t>
-      </w:r>
-      <w:proofErr w:type="spellEnd"/>
+        <w:t>Peregrin Garet</w:t>
+      </w:r>
+      <w:r>
+        <w:rPr>
+          <w:rFonts w:ascii="Times New Roman" w:hAnsi="Times New Roman" w:cs="Times New Roman"/>
+          <w:color w:val="141823"/>
+          <w:sz w:val="24"/>
+          <w:highlight w:val="white"/>
+        </w:rPr>
+        <w:t xml:space="preserve"> (garetp@rpi.edu) – Character and </w:t>
+      </w:r>
+      <w:r>
+        <w:rPr>
+          <w:rFonts w:ascii="Times New Roman" w:hAnsi="Times New Roman" w:cs="Times New Roman"/>
+          <w:color w:val="141823"/>
+          <w:sz w:val="24"/>
+        </w:rPr>
+        <w:t>Game Architecture</w:t>
+      </w:r>
+    </w:p>
+    <w:p>
+      <w:pPr>
+        <w:rPr>
+          <w:rFonts w:ascii="Times New Roman" w:hAnsi="Times New Roman" w:cs="Times New Roman"/>
+        </w:rPr>
+      </w:pPr>
       <w:r>
         <w:rPr>
           <w:rFonts w:ascii="Times New Roman" w:hAnsi="Times New Roman" w:cs="Times New Roman"/>
@@ -259,58 +283,6 @@
           <w:sz w:val="24"/>
           <w:highlight w:val="white"/>
         </w:rPr>
-        <w:t xml:space="preserve"> </w:t>
-      </w:r>
-      <w:r>
-        <w:rPr>
-          <w:rFonts w:ascii="Times New Roman" w:hAnsi="Times New Roman" w:cs="Times New Roman"/>
-          <w:color w:val="141823"/>
-          <w:sz w:val="24"/>
-          <w:highlight w:val="white"/>
-        </w:rPr>
-        <w:t>(tsuid@rpi.edu) – Enemy AI</w:t>
-      </w:r>
-    </w:p>
-    <w:p>
-      <w:pPr>
-        <w:rPr>
-          <w:rFonts w:ascii="Times New Roman" w:hAnsi="Times New Roman" w:cs="Times New Roman"/>
-        </w:rPr>
-      </w:pPr>
-      <w:r>
-        <w:rPr>
-          <w:rFonts w:ascii="Times New Roman" w:hAnsi="Times New Roman" w:cs="Times New Roman"/>
-          <w:b/>
-          <w:color w:val="141823"/>
-          <w:sz w:val="24"/>
-          <w:highlight w:val="white"/>
-        </w:rPr>
-        <w:t>Peregrin Garet</w:t>
-      </w:r>
-      <w:r>
-        <w:rPr>
-          <w:rFonts w:ascii="Times New Roman" w:hAnsi="Times New Roman" w:cs="Times New Roman"/>
-          <w:color w:val="141823"/>
-          <w:sz w:val="24"/>
-          <w:highlight w:val="white"/>
-        </w:rPr>
-        <w:t xml:space="preserve"> (garetp@rpi.edu) – Character and UI Programming</w:t>
-      </w:r>
-    </w:p>
-    <w:p>
-      <w:pPr>
-        <w:rPr>
-          <w:rFonts w:ascii="Times New Roman" w:hAnsi="Times New Roman" w:cs="Times New Roman"/>
-        </w:rPr>
-      </w:pPr>
-      <w:r>
-        <w:rPr>
-          <w:rFonts w:ascii="Times New Roman" w:hAnsi="Times New Roman" w:cs="Times New Roman"/>
-          <w:b/>
-          <w:color w:val="141823"/>
-          <w:sz w:val="24"/>
-          <w:highlight w:val="white"/>
-        </w:rPr>
         <w:t>Reginald Franklin</w:t>
       </w:r>
       <w:r>
@@ -320,7 +292,33 @@
           <w:sz w:val="24"/>
           <w:highlight w:val="white"/>
         </w:rPr>
-        <w:t xml:space="preserve"> (frankr4@rpi.edu) – HUD and Environment Art</w:t>
+        <w:t xml:space="preserve"> (frankr4@rpi.edu) – HUD and </w:t>
+      </w:r>
+      <w:r>
+        <w:rPr>
+          <w:rFonts w:ascii="Times New Roman" w:hAnsi="Times New Roman" w:cs="Times New Roman"/>
+          <w:color w:val="141823"/>
+          <w:sz w:val="24"/>
+          <w:highlight w:val="white"/>
+        </w:rPr>
+        <w:t>Background</w:t>
+      </w:r>
+      <w:r>
+        <w:rPr>
+          <w:rFonts w:ascii="Times New Roman" w:hAnsi="Times New Roman" w:cs="Times New Roman"/>
+          <w:color w:val="141823"/>
+          <w:sz w:val="24"/>
+          <w:highlight w:val="white"/>
+        </w:rPr>
+        <w:t xml:space="preserve"> Art</w:t>
+      </w:r>
+      <w:r>
+        <w:rPr>
+          <w:rFonts w:ascii="Times New Roman" w:hAnsi="Times New Roman" w:cs="Times New Roman"/>
+          <w:color w:val="141823"/>
+          <w:sz w:val="24"/>
+        </w:rPr>
+        <w:t xml:space="preserve"> and Level Design</w:t>
       </w:r>
     </w:p>
     <w:p>
@@ -366,7 +364,7 @@
                     <pic:cNvPicPr preferRelativeResize="0"/>
                   </pic:nvPicPr>
                   <pic:blipFill>
-                    <a:blip r:embed="rId6"/>
+                    <a:blip r:embed="rId7"/>
                     <a:srcRect/>
                     <a:stretch>
                       <a:fillRect/>
@@ -410,18 +408,56 @@
           <w:color w:val="141823"/>
           <w:highlight w:val="white"/>
         </w:rPr>
-        <w:t xml:space="preserve"> is a bullet hell following in the footsteps of classics in the genre such as </w:t>
-      </w:r>
-      <w:proofErr w:type="spellStart"/>
-      <w:r>
-        <w:rPr>
-          <w:rFonts w:ascii="Times New Roman" w:eastAsia="Times New Roman" w:hAnsi="Times New Roman" w:cs="Times New Roman"/>
-          <w:color w:val="141823"/>
-          <w:highlight w:val="white"/>
-        </w:rPr>
-        <w:t>Touhou</w:t>
-      </w:r>
-      <w:proofErr w:type="spellEnd"/>
+        <w:t xml:space="preserve"> is a bullet hell </w:t>
+      </w:r>
+      <w:r>
+        <w:rPr>
+          <w:rFonts w:ascii="Times New Roman" w:eastAsia="Times New Roman" w:hAnsi="Times New Roman" w:cs="Times New Roman"/>
+          <w:color w:val="141823"/>
+          <w:highlight w:val="white"/>
+        </w:rPr>
+        <w:t>with a cooperative twist</w:t>
+      </w:r>
+      <w:r>
+        <w:rPr>
+          <w:rFonts w:ascii="Times New Roman" w:eastAsia="Times New Roman" w:hAnsi="Times New Roman" w:cs="Times New Roman"/>
+          <w:color w:val="141823"/>
+          <w:highlight w:val="white"/>
+        </w:rPr>
+        <w:t xml:space="preserve"> inspired by the </w:t>
+      </w:r>
+      <w:r>
+        <w:rPr>
+          <w:rFonts w:ascii="Times New Roman" w:eastAsia="Times New Roman" w:hAnsi="Times New Roman" w:cs="Times New Roman"/>
+          <w:color w:val="141823"/>
+          <w:highlight w:val="white"/>
+        </w:rPr>
+        <w:t>classics in the genre such as</w:t>
+      </w:r>
+      <w:r>
+        <w:rPr>
+          <w:rFonts w:ascii="Times New Roman" w:eastAsia="Times New Roman" w:hAnsi="Times New Roman" w:cs="Times New Roman"/>
+          <w:color w:val="141823"/>
+          <w:highlight w:val="white"/>
+        </w:rPr>
+        <w:t xml:space="preserve"> the</w:t>
+      </w:r>
+      <w:r>
+        <w:rPr>
+          <w:rFonts w:ascii="Times New Roman" w:eastAsia="Times New Roman" w:hAnsi="Times New Roman" w:cs="Times New Roman"/>
+          <w:color w:val="141823"/>
+          <w:highlight w:val="white"/>
+        </w:rPr>
+        <w:t xml:space="preserve"> Touhou</w:t>
+      </w:r>
+      <w:r>
+        <w:rPr>
+          <w:rFonts w:ascii="Times New Roman" w:eastAsia="Times New Roman" w:hAnsi="Times New Roman" w:cs="Times New Roman"/>
+          <w:color w:val="141823"/>
+          <w:highlight w:val="white"/>
+        </w:rPr>
+        <w:t xml:space="preserve"> series</w:t>
+      </w:r>
       <w:r>
         <w:rPr>
           <w:rFonts w:ascii="Times New Roman" w:eastAsia="Times New Roman" w:hAnsi="Times New Roman" w:cs="Times New Roman"/>
@@ -430,65 +466,120 @@
         </w:rPr>
         <w:t xml:space="preserve"> and </w:t>
       </w:r>
-      <w:proofErr w:type="spellStart"/>
-      <w:r>
-        <w:rPr>
-          <w:rFonts w:ascii="Times New Roman" w:eastAsia="Times New Roman" w:hAnsi="Times New Roman" w:cs="Times New Roman"/>
+      <w:r>
+        <w:rPr>
+          <w:rFonts w:ascii="Times New Roman" w:eastAsia="Times New Roman" w:hAnsi="Times New Roman" w:cs="Times New Roman"/>
+          <w:i/>
           <w:color w:val="141823"/>
           <w:highlight w:val="white"/>
         </w:rPr>
         <w:t>Ikaruga</w:t>
       </w:r>
-      <w:proofErr w:type="spellEnd"/>
-      <w:r>
-        <w:rPr>
-          <w:rFonts w:ascii="Times New Roman" w:eastAsia="Times New Roman" w:hAnsi="Times New Roman" w:cs="Times New Roman"/>
-          <w:color w:val="141823"/>
-          <w:highlight w:val="white"/>
-        </w:rPr>
-        <w:t xml:space="preserve">, but with a cooperative twist. </w:t>
-      </w:r>
-      <w:r>
-        <w:rPr>
-          <w:rFonts w:ascii="Times New Roman" w:eastAsia="Times New Roman" w:hAnsi="Times New Roman" w:cs="Times New Roman"/>
-          <w:color w:val="141823"/>
-          <w:highlight w:val="white"/>
-        </w:rPr>
-        <w:t xml:space="preserve"> The two players control members of a </w:t>
-      </w:r>
-      <w:proofErr w:type="gramStart"/>
-      <w:r>
-        <w:rPr>
-          <w:rFonts w:ascii="Times New Roman" w:eastAsia="Times New Roman" w:hAnsi="Times New Roman" w:cs="Times New Roman"/>
-          <w:color w:val="141823"/>
-          <w:highlight w:val="white"/>
-        </w:rPr>
-        <w:t>ragtag</w:t>
-      </w:r>
-      <w:proofErr w:type="gramEnd"/>
-      <w:r>
-        <w:rPr>
-          <w:rFonts w:ascii="Times New Roman" w:eastAsia="Times New Roman" w:hAnsi="Times New Roman" w:cs="Times New Roman"/>
-          <w:color w:val="141823"/>
-          <w:highlight w:val="white"/>
-        </w:rPr>
-        <w:t xml:space="preserve"> mercenary squad seeking out fame and fortune wherever they please.  At any given time, one player is the Attacker and the other the Defender, while the enemies shoot two different types of bullets.  The Attacker</w:t>
-      </w:r>
-      <w:r>
-        <w:rPr>
-          <w:rFonts w:ascii="Times New Roman" w:eastAsia="Times New Roman" w:hAnsi="Times New Roman" w:cs="Times New Roman"/>
-          <w:color w:val="141823"/>
-          <w:highlight w:val="white"/>
-        </w:rPr>
-        <w:t xml:space="preserve"> returns fire while the Defender utilizes his shields, whose affinity can be swapped between one type of bullet or the other, to provide the Attacker a path of least resistance.   At the same time, for every bullet the Defender’s shield absorbs, he gains a</w:t>
-      </w:r>
-      <w:r>
-        <w:rPr>
-          <w:rFonts w:ascii="Times New Roman" w:eastAsia="Times New Roman" w:hAnsi="Times New Roman" w:cs="Times New Roman"/>
-          <w:color w:val="141823"/>
-          <w:highlight w:val="white"/>
-        </w:rPr>
-        <w:t xml:space="preserve">mmo, which he can use when the players decide to swap roles, creating a powerful dynamic between the two players which they can use in combination with their unique mechanics and specials to destroy everything in their path.  </w:t>
+      <w:r>
+        <w:rPr>
+          <w:rFonts w:ascii="Times New Roman" w:eastAsia="Times New Roman" w:hAnsi="Times New Roman" w:cs="Times New Roman"/>
+          <w:color w:val="141823"/>
+          <w:highlight w:val="white"/>
+        </w:rPr>
+        <w:t xml:space="preserve">. </w:t>
+      </w:r>
+      <w:r>
+        <w:rPr>
+          <w:rFonts w:ascii="Times New Roman" w:eastAsia="Times New Roman" w:hAnsi="Times New Roman" w:cs="Times New Roman"/>
+          <w:color w:val="141823"/>
+          <w:highlight w:val="white"/>
+        </w:rPr>
+        <w:t xml:space="preserve"> T</w:t>
+      </w:r>
+      <w:r>
+        <w:rPr>
+          <w:rFonts w:ascii="Times New Roman" w:eastAsia="Times New Roman" w:hAnsi="Times New Roman" w:cs="Times New Roman"/>
+          <w:color w:val="141823"/>
+          <w:highlight w:val="white"/>
+        </w:rPr>
+        <w:t>wo players control members of a ragtag mercenary squad seeking fame and</w:t>
+      </w:r>
+      <w:r>
+        <w:rPr>
+          <w:rFonts w:ascii="Times New Roman" w:eastAsia="Times New Roman" w:hAnsi="Times New Roman" w:cs="Times New Roman"/>
+          <w:color w:val="141823"/>
+          <w:highlight w:val="white"/>
+        </w:rPr>
+        <w:t xml:space="preserve"> fortune wherever they please. </w:t>
+      </w:r>
+      <w:r>
+        <w:rPr>
+          <w:rFonts w:ascii="Times New Roman" w:eastAsia="Times New Roman" w:hAnsi="Times New Roman" w:cs="Times New Roman"/>
+          <w:color w:val="141823"/>
+          <w:highlight w:val="white"/>
+        </w:rPr>
+        <w:t xml:space="preserve">At any given time, one player is the Attacker and the other the Defender, while the enemies </w:t>
+      </w:r>
+      <w:r>
+        <w:rPr>
+          <w:rFonts w:ascii="Times New Roman" w:eastAsia="Times New Roman" w:hAnsi="Times New Roman" w:cs="Times New Roman"/>
+          <w:color w:val="141823"/>
+          <w:highlight w:val="white"/>
+        </w:rPr>
+        <w:t xml:space="preserve">fly onto the screen and </w:t>
+      </w:r>
+      <w:r>
+        <w:rPr>
+          <w:rFonts w:ascii="Times New Roman" w:eastAsia="Times New Roman" w:hAnsi="Times New Roman" w:cs="Times New Roman"/>
+          <w:color w:val="141823"/>
+          <w:highlight w:val="white"/>
+        </w:rPr>
+        <w:t>shoot</w:t>
+      </w:r>
+      <w:r>
+        <w:rPr>
+          <w:rFonts w:ascii="Times New Roman" w:eastAsia="Times New Roman" w:hAnsi="Times New Roman" w:cs="Times New Roman"/>
+          <w:color w:val="141823"/>
+          <w:highlight w:val="white"/>
+        </w:rPr>
+        <w:t xml:space="preserve">. </w:t>
+      </w:r>
+      <w:r>
+        <w:rPr>
+          <w:rFonts w:ascii="Times New Roman" w:eastAsia="Times New Roman" w:hAnsi="Times New Roman" w:cs="Times New Roman"/>
+          <w:color w:val="141823"/>
+          <w:highlight w:val="white"/>
+        </w:rPr>
+        <w:t>The Attacker returns fire while the Defender utilizes his</w:t>
+      </w:r>
+      <w:r>
+        <w:rPr>
+          <w:rFonts w:ascii="Times New Roman" w:eastAsia="Times New Roman" w:hAnsi="Times New Roman" w:cs="Times New Roman"/>
+          <w:color w:val="141823"/>
+          <w:highlight w:val="white"/>
+        </w:rPr>
+        <w:t>/her</w:t>
+      </w:r>
+      <w:r>
+        <w:rPr>
+          <w:rFonts w:ascii="Times New Roman" w:eastAsia="Times New Roman" w:hAnsi="Times New Roman" w:cs="Times New Roman"/>
+          <w:color w:val="141823"/>
+          <w:highlight w:val="white"/>
+        </w:rPr>
+        <w:t xml:space="preserve"> shields, whose affinity can be swapped between one type of bullet or the other, to provide the Attacke</w:t>
+      </w:r>
+      <w:r>
+        <w:rPr>
+          <w:rFonts w:ascii="Times New Roman" w:eastAsia="Times New Roman" w:hAnsi="Times New Roman" w:cs="Times New Roman"/>
+          <w:color w:val="141823"/>
+          <w:highlight w:val="white"/>
+        </w:rPr>
+        <w:t xml:space="preserve">r a path of least resistance. </w:t>
+      </w:r>
+      <w:bookmarkStart w:id="0" w:name="_GoBack"/>
+      <w:bookmarkEnd w:id="0"/>
+      <w:r>
+        <w:rPr>
+          <w:rFonts w:ascii="Times New Roman" w:eastAsia="Times New Roman" w:hAnsi="Times New Roman" w:cs="Times New Roman"/>
+          <w:color w:val="141823"/>
+          <w:highlight w:val="white"/>
+        </w:rPr>
+        <w:t xml:space="preserve">At the same time, for every bullet the Defender’s shield absorbs, he gains ammo, which he can use when the players decide to swap roles, creating a powerful dynamic between the two players which they can use in combination with their unique mechanics and specials to destroy everything in their path.  </w:t>
       </w:r>
       <w:r>
         <w:rPr>
@@ -505,18 +596,9 @@
           <w:color w:val="141823"/>
           <w:highlight w:val="white"/>
         </w:rPr>
-        <w:t xml:space="preserve"> is built in Uni</w:t>
-      </w:r>
-      <w:r>
-        <w:rPr>
-          <w:rFonts w:ascii="Times New Roman" w:eastAsia="Times New Roman" w:hAnsi="Times New Roman" w:cs="Times New Roman"/>
-          <w:color w:val="141823"/>
-          <w:highlight w:val="white"/>
-        </w:rPr>
-        <w:t>ty with pixel art.</w:t>
-      </w:r>
-    </w:p>
-    <w:bookmarkEnd w:id="0"/>
+        <w:t xml:space="preserve"> is built in Unity with pixel art.</w:t>
+      </w:r>
+    </w:p>
     <w:p>
       <w:pPr>
         <w:rPr>
@@ -589,9 +671,8 @@
           <w:sz w:val="28"/>
           <w:highlight w:val="white"/>
         </w:rPr>
-        <w:t xml:space="preserve">Philosophical point #1: The WHY </w:t>
-      </w:r>
-      <w:proofErr w:type="spellStart"/>
+        <w:t>Philosophical point #1: The WHY FACTOR:</w:t>
+      </w:r>
       <w:r>
         <w:rPr>
           <w:rFonts w:ascii="Times New Roman" w:eastAsia="Times New Roman" w:hAnsi="Times New Roman" w:cs="Times New Roman"/>
@@ -600,9 +681,8 @@
           <w:sz w:val="28"/>
           <w:highlight w:val="white"/>
         </w:rPr>
-        <w:t>FACTOR</w:t>
-      </w:r>
-      <w:proofErr w:type="gramStart"/>
+        <w:t xml:space="preserve"> </w:t>
+      </w:r>
       <w:r>
         <w:rPr>
           <w:rFonts w:ascii="Times New Roman" w:eastAsia="Times New Roman" w:hAnsi="Times New Roman" w:cs="Times New Roman"/>
@@ -611,10 +691,145 @@
           <w:sz w:val="28"/>
           <w:highlight w:val="white"/>
         </w:rPr>
-        <w:t>:Why</w:t>
-      </w:r>
-      <w:proofErr w:type="spellEnd"/>
-      <w:proofErr w:type="gramEnd"/>
+        <w:t>Why create this game? Why would someone want to play it?</w:t>
+      </w:r>
+    </w:p>
+    <w:p>
+      <w:pPr>
+        <w:rPr>
+          <w:rFonts w:ascii="Times New Roman" w:hAnsi="Times New Roman" w:cs="Times New Roman"/>
+        </w:rPr>
+      </w:pPr>
+      <w:r>
+        <w:rPr>
+          <w:rFonts w:ascii="Times New Roman" w:eastAsia="Times New Roman" w:hAnsi="Times New Roman" w:cs="Times New Roman"/>
+          <w:color w:val="141823"/>
+          <w:sz w:val="36"/>
+          <w:highlight w:val="white"/>
+        </w:rPr>
+        <w:t xml:space="preserve"> </w:t>
+      </w:r>
+    </w:p>
+    <w:p>
+      <w:pPr>
+        <w:rPr>
+          <w:rFonts w:ascii="Times New Roman" w:hAnsi="Times New Roman" w:cs="Times New Roman"/>
+        </w:rPr>
+      </w:pPr>
+      <w:r>
+        <w:rPr>
+          <w:rFonts w:ascii="Times New Roman" w:eastAsia="Times New Roman" w:hAnsi="Times New Roman" w:cs="Times New Roman"/>
+          <w:color w:val="141823"/>
+          <w:sz w:val="24"/>
+          <w:highlight w:val="white"/>
+        </w:rPr>
+        <w:t>We wanted to make a game with relatively simple, straightforward gameplay that still encouraged highly skilled play. Shoot-’em ups (commonly referred to as “Shmups”) have a natural sense of skill progression- the relatively simpler task of increasing difficulty by adjusting stats like bullet speed and firing rate and number of enemies allows us to focus attention on characters and bosses, which enhances the game’s replayability and the feeling of satisfaction on beating a level.</w:t>
+      </w:r>
+    </w:p>
+    <w:p>
+      <w:pPr>
+        <w:rPr>
+          <w:rFonts w:ascii="Times New Roman" w:hAnsi="Times New Roman" w:cs="Times New Roman"/>
+        </w:rPr>
+      </w:pPr>
+      <w:r>
+        <w:rPr>
+          <w:rFonts w:ascii="Times New Roman" w:eastAsia="Times New Roman" w:hAnsi="Times New Roman" w:cs="Times New Roman"/>
+          <w:color w:val="141823"/>
+          <w:sz w:val="24"/>
+          <w:highlight w:val="white"/>
+        </w:rPr>
+        <w:t xml:space="preserve"> </w:t>
+      </w:r>
+    </w:p>
+    <w:p>
+      <w:pPr>
+        <w:rPr>
+          <w:rFonts w:ascii="Times New Roman" w:hAnsi="Times New Roman" w:cs="Times New Roman"/>
+        </w:rPr>
+      </w:pPr>
+      <w:r>
+        <w:rPr>
+          <w:rFonts w:ascii="Times New Roman" w:eastAsia="Times New Roman" w:hAnsi="Times New Roman" w:cs="Times New Roman"/>
+          <w:color w:val="141823"/>
+          <w:sz w:val="24"/>
+          <w:highlight w:val="white"/>
+        </w:rPr>
+        <w:t>All of the ideas we came up with when brainstorming featured multiplayer, but we wanted to separate ourselves from the competitive fad and try for a more pure cooperative experience, where players are rewarded for teamwork, rather than individual skill. A large part of our design process has been considering how to make multiplayer rewarding and making sure that we don’t stray from our roots of encouraging players to work together and think as a team.</w:t>
+      </w:r>
+    </w:p>
+    <w:p>
+      <w:pPr>
+        <w:rPr>
+          <w:rFonts w:ascii="Times New Roman" w:hAnsi="Times New Roman" w:cs="Times New Roman"/>
+        </w:rPr>
+      </w:pPr>
+      <w:r>
+        <w:rPr>
+          <w:rFonts w:ascii="Times New Roman" w:eastAsia="Times New Roman" w:hAnsi="Times New Roman" w:cs="Times New Roman"/>
+          <w:color w:val="141823"/>
+          <w:sz w:val="24"/>
+          <w:highlight w:val="white"/>
+        </w:rPr>
+        <w:t xml:space="preserve"> </w:t>
+      </w:r>
+    </w:p>
+    <w:p>
+      <w:pPr>
+        <w:rPr>
+          <w:rFonts w:ascii="Times New Roman" w:hAnsi="Times New Roman" w:cs="Times New Roman"/>
+        </w:rPr>
+      </w:pPr>
+      <w:r>
+        <w:rPr>
+          <w:rFonts w:ascii="Times New Roman" w:eastAsia="Times New Roman" w:hAnsi="Times New Roman" w:cs="Times New Roman"/>
+          <w:i/>
+          <w:color w:val="141823"/>
+          <w:sz w:val="24"/>
+          <w:highlight w:val="white"/>
+        </w:rPr>
+        <w:t>Gold and Glory</w:t>
+      </w:r>
+      <w:r>
+        <w:rPr>
+          <w:rFonts w:ascii="Times New Roman" w:eastAsia="Times New Roman" w:hAnsi="Times New Roman" w:cs="Times New Roman"/>
+          <w:color w:val="141823"/>
+          <w:sz w:val="24"/>
+          <w:highlight w:val="white"/>
+        </w:rPr>
+        <w:t xml:space="preserve"> drifts closer to the days of arcade games from a gameplay perspective. </w:t>
+      </w:r>
+      <w:r>
+        <w:rPr>
+          <w:rFonts w:ascii="Times New Roman" w:eastAsia="Times New Roman" w:hAnsi="Times New Roman" w:cs="Times New Roman"/>
+          <w:color w:val="141823"/>
+          <w:sz w:val="24"/>
+        </w:rPr>
+        <w:t>People can first engage in the struggle that is successfully defeating all the bosses, and then start working on optimizing their score.</w:t>
+      </w:r>
+    </w:p>
+    <w:p>
+      <w:pPr>
+        <w:rPr>
+          <w:rFonts w:ascii="Times New Roman" w:hAnsi="Times New Roman" w:cs="Times New Roman"/>
+        </w:rPr>
+      </w:pPr>
+      <w:r>
+        <w:rPr>
+          <w:rFonts w:ascii="Times New Roman" w:eastAsia="Times New Roman" w:hAnsi="Times New Roman" w:cs="Times New Roman"/>
+          <w:color w:val="141823"/>
+          <w:sz w:val="36"/>
+          <w:highlight w:val="white"/>
+        </w:rPr>
+        <w:t xml:space="preserve"> </w:t>
+      </w:r>
+    </w:p>
+    <w:p>
+      <w:pPr>
+        <w:rPr>
+          <w:rFonts w:ascii="Times New Roman" w:hAnsi="Times New Roman" w:cs="Times New Roman"/>
+        </w:rPr>
+      </w:pPr>
       <w:r>
         <w:rPr>
           <w:rFonts w:ascii="Times New Roman" w:eastAsia="Times New Roman" w:hAnsi="Times New Roman" w:cs="Times New Roman"/>
@@ -623,182 +838,40 @@
           <w:sz w:val="28"/>
           <w:highlight w:val="white"/>
         </w:rPr>
-        <w:t xml:space="preserve"> create this game? Why would someone want to play it?</w:t>
-      </w:r>
-    </w:p>
-    <w:p>
-      <w:pPr>
-        <w:rPr>
-          <w:rFonts w:ascii="Times New Roman" w:hAnsi="Times New Roman" w:cs="Times New Roman"/>
-        </w:rPr>
-      </w:pPr>
-      <w:r>
-        <w:rPr>
-          <w:rFonts w:ascii="Times New Roman" w:eastAsia="Times New Roman" w:hAnsi="Times New Roman" w:cs="Times New Roman"/>
-          <w:color w:val="141823"/>
-          <w:sz w:val="36"/>
-          <w:highlight w:val="white"/>
-        </w:rPr>
-        <w:t xml:space="preserve"> </w:t>
-      </w:r>
-    </w:p>
-    <w:p>
-      <w:pPr>
-        <w:rPr>
-          <w:rFonts w:ascii="Times New Roman" w:hAnsi="Times New Roman" w:cs="Times New Roman"/>
-        </w:rPr>
-      </w:pPr>
-      <w:r>
-        <w:rPr>
-          <w:rFonts w:ascii="Times New Roman" w:eastAsia="Times New Roman" w:hAnsi="Times New Roman" w:cs="Times New Roman"/>
-          <w:color w:val="141823"/>
-          <w:sz w:val="24"/>
-          <w:highlight w:val="white"/>
-        </w:rPr>
-        <w:t>We wanted to make a game with relatively simple, straightforward gameplay that still encouraged highly skilled play. Shoot-’</w:t>
-      </w:r>
-      <w:proofErr w:type="spellStart"/>
-      <w:r>
-        <w:rPr>
-          <w:rFonts w:ascii="Times New Roman" w:eastAsia="Times New Roman" w:hAnsi="Times New Roman" w:cs="Times New Roman"/>
-          <w:color w:val="141823"/>
-          <w:sz w:val="24"/>
-          <w:highlight w:val="white"/>
-        </w:rPr>
-        <w:t>em</w:t>
-      </w:r>
-      <w:proofErr w:type="spellEnd"/>
-      <w:r>
-        <w:rPr>
-          <w:rFonts w:ascii="Times New Roman" w:eastAsia="Times New Roman" w:hAnsi="Times New Roman" w:cs="Times New Roman"/>
-          <w:color w:val="141823"/>
-          <w:sz w:val="24"/>
-          <w:highlight w:val="white"/>
-        </w:rPr>
-        <w:t xml:space="preserve"> ups (commonly referred to as “</w:t>
-      </w:r>
-      <w:proofErr w:type="spellStart"/>
-      <w:r>
-        <w:rPr>
-          <w:rFonts w:ascii="Times New Roman" w:eastAsia="Times New Roman" w:hAnsi="Times New Roman" w:cs="Times New Roman"/>
-          <w:color w:val="141823"/>
-          <w:sz w:val="24"/>
-          <w:highlight w:val="white"/>
-        </w:rPr>
-        <w:t>Shmups</w:t>
-      </w:r>
-      <w:proofErr w:type="spellEnd"/>
-      <w:r>
-        <w:rPr>
-          <w:rFonts w:ascii="Times New Roman" w:eastAsia="Times New Roman" w:hAnsi="Times New Roman" w:cs="Times New Roman"/>
-          <w:color w:val="141823"/>
-          <w:sz w:val="24"/>
-          <w:highlight w:val="white"/>
-        </w:rPr>
-        <w:t>”) have a natural sense of skill progression- the relatively simpler task of increasing diffi</w:t>
-      </w:r>
-      <w:r>
-        <w:rPr>
-          <w:rFonts w:ascii="Times New Roman" w:eastAsia="Times New Roman" w:hAnsi="Times New Roman" w:cs="Times New Roman"/>
-          <w:color w:val="141823"/>
-          <w:sz w:val="24"/>
-          <w:highlight w:val="white"/>
-        </w:rPr>
-        <w:t xml:space="preserve">culty by adjusting stats like bullet speed and firing rate and number of enemies allows us to focus attention on characters and bosses, which enhances the game’s </w:t>
-      </w:r>
-      <w:proofErr w:type="spellStart"/>
-      <w:r>
-        <w:rPr>
-          <w:rFonts w:ascii="Times New Roman" w:eastAsia="Times New Roman" w:hAnsi="Times New Roman" w:cs="Times New Roman"/>
-          <w:color w:val="141823"/>
-          <w:sz w:val="24"/>
-          <w:highlight w:val="white"/>
-        </w:rPr>
-        <w:t>replayability</w:t>
-      </w:r>
-      <w:proofErr w:type="spellEnd"/>
-      <w:r>
-        <w:rPr>
-          <w:rFonts w:ascii="Times New Roman" w:eastAsia="Times New Roman" w:hAnsi="Times New Roman" w:cs="Times New Roman"/>
-          <w:color w:val="141823"/>
-          <w:sz w:val="24"/>
-          <w:highlight w:val="white"/>
-        </w:rPr>
-        <w:t xml:space="preserve"> and the feeling of satisfaction on beating a level.</w:t>
-      </w:r>
-    </w:p>
-    <w:p>
-      <w:pPr>
-        <w:rPr>
-          <w:rFonts w:ascii="Times New Roman" w:hAnsi="Times New Roman" w:cs="Times New Roman"/>
-        </w:rPr>
-      </w:pPr>
-      <w:r>
-        <w:rPr>
-          <w:rFonts w:ascii="Times New Roman" w:eastAsia="Times New Roman" w:hAnsi="Times New Roman" w:cs="Times New Roman"/>
-          <w:color w:val="141823"/>
-          <w:sz w:val="24"/>
-          <w:highlight w:val="white"/>
-        </w:rPr>
-        <w:t xml:space="preserve"> </w:t>
-      </w:r>
-    </w:p>
-    <w:p>
-      <w:pPr>
-        <w:rPr>
-          <w:rFonts w:ascii="Times New Roman" w:hAnsi="Times New Roman" w:cs="Times New Roman"/>
-        </w:rPr>
-      </w:pPr>
-      <w:r>
-        <w:rPr>
-          <w:rFonts w:ascii="Times New Roman" w:eastAsia="Times New Roman" w:hAnsi="Times New Roman" w:cs="Times New Roman"/>
-          <w:color w:val="141823"/>
-          <w:sz w:val="24"/>
-          <w:highlight w:val="white"/>
-        </w:rPr>
-        <w:t>All of the ideas we came u</w:t>
-      </w:r>
-      <w:r>
-        <w:rPr>
-          <w:rFonts w:ascii="Times New Roman" w:eastAsia="Times New Roman" w:hAnsi="Times New Roman" w:cs="Times New Roman"/>
-          <w:color w:val="141823"/>
-          <w:sz w:val="24"/>
-          <w:highlight w:val="white"/>
-        </w:rPr>
-        <w:t>p with when brainstorming featured multiplayer, but we wanted to separate ourselves from the competitive fad and try for a more pure cooperative experience, where players are rewarded for teamwork, rather than individual skill. A large part of our design p</w:t>
-      </w:r>
-      <w:r>
-        <w:rPr>
-          <w:rFonts w:ascii="Times New Roman" w:eastAsia="Times New Roman" w:hAnsi="Times New Roman" w:cs="Times New Roman"/>
-          <w:color w:val="141823"/>
-          <w:sz w:val="24"/>
-          <w:highlight w:val="white"/>
-        </w:rPr>
-        <w:t>rocess has been considering how to make multiplayer rewarding and making sure that we don’t stray from our roots of encouraging players to work together and think as a team.</w:t>
-      </w:r>
-    </w:p>
-    <w:p>
-      <w:pPr>
-        <w:rPr>
-          <w:rFonts w:ascii="Times New Roman" w:hAnsi="Times New Roman" w:cs="Times New Roman"/>
-        </w:rPr>
-      </w:pPr>
-      <w:r>
-        <w:rPr>
-          <w:rFonts w:ascii="Times New Roman" w:eastAsia="Times New Roman" w:hAnsi="Times New Roman" w:cs="Times New Roman"/>
-          <w:color w:val="141823"/>
-          <w:sz w:val="24"/>
-          <w:highlight w:val="white"/>
-        </w:rPr>
-        <w:t xml:space="preserve"> </w:t>
-      </w:r>
-    </w:p>
-    <w:p>
-      <w:pPr>
-        <w:rPr>
-          <w:rFonts w:ascii="Times New Roman" w:hAnsi="Times New Roman" w:cs="Times New Roman"/>
-        </w:rPr>
-      </w:pPr>
+        <w:t>Philosophical point #2: Immediate and Long Term Projected Socio-Cultural Project Impact?</w:t>
+      </w:r>
+    </w:p>
+    <w:p>
+      <w:pPr>
+        <w:rPr>
+          <w:rFonts w:ascii="Times New Roman" w:hAnsi="Times New Roman" w:cs="Times New Roman"/>
+        </w:rPr>
+      </w:pPr>
+      <w:r>
+        <w:rPr>
+          <w:rFonts w:ascii="Times New Roman" w:eastAsia="Times New Roman" w:hAnsi="Times New Roman" w:cs="Times New Roman"/>
+          <w:color w:val="141823"/>
+          <w:sz w:val="36"/>
+          <w:highlight w:val="white"/>
+        </w:rPr>
+        <w:t xml:space="preserve"> </w:t>
+      </w:r>
+    </w:p>
+    <w:p>
+      <w:pPr>
+        <w:rPr>
+          <w:rFonts w:ascii="Times New Roman" w:hAnsi="Times New Roman" w:cs="Times New Roman"/>
+        </w:rPr>
+      </w:pPr>
+      <w:r>
+        <w:rPr>
+          <w:rFonts w:ascii="Times New Roman" w:eastAsia="Times New Roman" w:hAnsi="Times New Roman" w:cs="Times New Roman"/>
+          <w:color w:val="141823"/>
+          <w:sz w:val="24"/>
+          <w:highlight w:val="white"/>
+        </w:rPr>
+        <w:t xml:space="preserve">In both short term and long term, we are addressing absences in contemporary gamer culture. In the short term, we want to raise awareness of the potential of cooperative gameplay. While games such as </w:t>
+      </w:r>
       <w:r>
         <w:rPr>
           <w:rFonts w:ascii="Times New Roman" w:eastAsia="Times New Roman" w:hAnsi="Times New Roman" w:cs="Times New Roman"/>
@@ -807,6 +880,82 @@
           <w:sz w:val="24"/>
           <w:highlight w:val="white"/>
         </w:rPr>
+        <w:t>Call of Duty</w:t>
+      </w:r>
+      <w:r>
+        <w:rPr>
+          <w:rFonts w:ascii="Times New Roman" w:eastAsia="Times New Roman" w:hAnsi="Times New Roman" w:cs="Times New Roman"/>
+          <w:color w:val="141823"/>
+          <w:sz w:val="24"/>
+          <w:highlight w:val="white"/>
+        </w:rPr>
+        <w:t xml:space="preserve"> and </w:t>
+      </w:r>
+      <w:r>
+        <w:rPr>
+          <w:rFonts w:ascii="Times New Roman" w:eastAsia="Times New Roman" w:hAnsi="Times New Roman" w:cs="Times New Roman"/>
+          <w:i/>
+          <w:color w:val="141823"/>
+          <w:sz w:val="24"/>
+          <w:highlight w:val="white"/>
+        </w:rPr>
+        <w:t>League of Legends</w:t>
+      </w:r>
+      <w:r>
+        <w:rPr>
+          <w:rFonts w:ascii="Times New Roman" w:eastAsia="Times New Roman" w:hAnsi="Times New Roman" w:cs="Times New Roman"/>
+          <w:color w:val="141823"/>
+          <w:sz w:val="24"/>
+          <w:highlight w:val="white"/>
+        </w:rPr>
+        <w:t xml:space="preserve"> leave no question that competitive multiplayer is in no danger of extinction, even the games with stronger cooperative elements like </w:t>
+      </w:r>
+      <w:r>
+        <w:rPr>
+          <w:rFonts w:ascii="Times New Roman" w:eastAsia="Times New Roman" w:hAnsi="Times New Roman" w:cs="Times New Roman"/>
+          <w:i/>
+          <w:color w:val="141823"/>
+          <w:sz w:val="24"/>
+          <w:highlight w:val="white"/>
+        </w:rPr>
+        <w:t xml:space="preserve">Smash Bros </w:t>
+      </w:r>
+      <w:r>
+        <w:rPr>
+          <w:rFonts w:ascii="Times New Roman" w:eastAsia="Times New Roman" w:hAnsi="Times New Roman" w:cs="Times New Roman"/>
+          <w:color w:val="141823"/>
+          <w:sz w:val="24"/>
+          <w:highlight w:val="white"/>
+        </w:rPr>
+        <w:t xml:space="preserve">and </w:t>
+      </w:r>
+      <w:r>
+        <w:rPr>
+          <w:rFonts w:ascii="Times New Roman" w:eastAsia="Times New Roman" w:hAnsi="Times New Roman" w:cs="Times New Roman"/>
+          <w:i/>
+          <w:color w:val="141823"/>
+          <w:sz w:val="24"/>
+          <w:highlight w:val="white"/>
+        </w:rPr>
+        <w:t>Dark Souls 2</w:t>
+      </w:r>
+      <w:r>
+        <w:rPr>
+          <w:rFonts w:ascii="Times New Roman" w:eastAsia="Times New Roman" w:hAnsi="Times New Roman" w:cs="Times New Roman"/>
+          <w:color w:val="141823"/>
+          <w:sz w:val="24"/>
+          <w:highlight w:val="white"/>
+        </w:rPr>
+        <w:t xml:space="preserve"> tend to use it as a secondary feature at most, with the main focus of the gameplay remaining individual skill. </w:t>
+      </w:r>
+      <w:r>
+        <w:rPr>
+          <w:rFonts w:ascii="Times New Roman" w:eastAsia="Times New Roman" w:hAnsi="Times New Roman" w:cs="Times New Roman"/>
+          <w:i/>
+          <w:color w:val="141823"/>
+          <w:sz w:val="24"/>
+          <w:highlight w:val="white"/>
+        </w:rPr>
         <w:t>Gold and Glory</w:t>
       </w:r>
       <w:r>
@@ -816,25 +965,47 @@
           <w:sz w:val="24"/>
           <w:highlight w:val="white"/>
         </w:rPr>
-        <w:t xml:space="preserve"> drifts closer to the days of arcade games from a gameplay perspec</w:t>
-      </w:r>
-      <w:r>
-        <w:rPr>
-          <w:rFonts w:ascii="Times New Roman" w:eastAsia="Times New Roman" w:hAnsi="Times New Roman" w:cs="Times New Roman"/>
-          <w:color w:val="141823"/>
-          <w:sz w:val="24"/>
-          <w:highlight w:val="white"/>
-        </w:rPr>
-        <w:t xml:space="preserve">tive. </w:t>
-      </w:r>
-      <w:r>
-        <w:rPr>
-          <w:rFonts w:ascii="Times New Roman" w:eastAsia="Times New Roman" w:hAnsi="Times New Roman" w:cs="Times New Roman"/>
-          <w:color w:val="141823"/>
-          <w:sz w:val="24"/>
-        </w:rPr>
-        <w:t>People can first engage in the struggle that is successfully defeating all the bosses, and then start working on optimizing their score.</w:t>
-      </w:r>
+        <w:t xml:space="preserve"> aspires to utilize the potential camaraderie and catharsis of team play to remind players why working as a team is its own reward.</w:t>
+      </w:r>
+    </w:p>
+    <w:p>
+      <w:pPr>
+        <w:rPr>
+          <w:rFonts w:ascii="Times New Roman" w:hAnsi="Times New Roman" w:cs="Times New Roman"/>
+        </w:rPr>
+      </w:pPr>
+      <w:r>
+        <w:rPr>
+          <w:rFonts w:ascii="Times New Roman" w:eastAsia="Times New Roman" w:hAnsi="Times New Roman" w:cs="Times New Roman"/>
+          <w:color w:val="141823"/>
+          <w:sz w:val="24"/>
+          <w:highlight w:val="white"/>
+        </w:rPr>
+        <w:t xml:space="preserve"> </w:t>
+      </w:r>
+    </w:p>
+    <w:p>
+      <w:pPr>
+        <w:rPr>
+          <w:rFonts w:ascii="Times New Roman" w:hAnsi="Times New Roman" w:cs="Times New Roman"/>
+        </w:rPr>
+      </w:pPr>
+      <w:r>
+        <w:rPr>
+          <w:rFonts w:ascii="Times New Roman" w:eastAsia="Times New Roman" w:hAnsi="Times New Roman" w:cs="Times New Roman"/>
+          <w:color w:val="141823"/>
+          <w:sz w:val="24"/>
+          <w:highlight w:val="white"/>
+        </w:rPr>
+        <w:t>In the long term, we want to encourage players to remember that in a time before AAA titles and decade-long series, there were one-shot arcade games that had simple and clear mechanics while maintaining depth of gameplay. While it is entirely possible that arcades as they once were can never come back thanks to changes in technology and culture, I do think it plausible that a new generation can use games not just to demonstrate dominance or overcome overwhelming odds, but to bond and work together.</w:t>
+      </w:r>
+    </w:p>
+    <w:p>
+      <w:pPr>
+        <w:rPr>
+          <w:rFonts w:ascii="Times New Roman" w:hAnsi="Times New Roman" w:cs="Times New Roman"/>
+        </w:rPr>
+      </w:pPr>
     </w:p>
     <w:p>
       <w:pPr>
@@ -866,8 +1037,340 @@
           <w:sz w:val="28"/>
           <w:highlight w:val="white"/>
         </w:rPr>
-        <w:t xml:space="preserve">Philosophical point #2: Immediate and Long Term Projected Socio-Cultural Project </w:t>
-      </w:r>
+        <w:t>Philosophical point #3: Predecessor or previous games/ distinctive factors in this genre</w:t>
+      </w:r>
+    </w:p>
+    <w:p>
+      <w:pPr>
+        <w:rPr>
+          <w:rFonts w:ascii="Times New Roman" w:hAnsi="Times New Roman" w:cs="Times New Roman"/>
+        </w:rPr>
+      </w:pPr>
+    </w:p>
+    <w:p>
+      <w:pPr>
+        <w:rPr>
+          <w:rFonts w:ascii="Times New Roman" w:hAnsi="Times New Roman" w:cs="Times New Roman"/>
+        </w:rPr>
+      </w:pPr>
+      <w:r>
+        <w:rPr>
+          <w:rFonts w:ascii="Times New Roman" w:eastAsia="Times New Roman" w:hAnsi="Times New Roman" w:cs="Times New Roman"/>
+          <w:color w:val="141823"/>
+          <w:sz w:val="24"/>
+          <w:highlight w:val="white"/>
+        </w:rPr>
+        <w:t xml:space="preserve">In the realm of games with cooperative elements, I mentioned </w:t>
+      </w:r>
+      <w:r>
+        <w:rPr>
+          <w:rFonts w:ascii="Times New Roman" w:eastAsia="Times New Roman" w:hAnsi="Times New Roman" w:cs="Times New Roman"/>
+          <w:i/>
+          <w:color w:val="141823"/>
+          <w:sz w:val="24"/>
+          <w:highlight w:val="white"/>
+        </w:rPr>
+        <w:t xml:space="preserve">Smash Bros </w:t>
+      </w:r>
+      <w:r>
+        <w:rPr>
+          <w:rFonts w:ascii="Times New Roman" w:eastAsia="Times New Roman" w:hAnsi="Times New Roman" w:cs="Times New Roman"/>
+          <w:color w:val="141823"/>
+          <w:sz w:val="24"/>
+          <w:highlight w:val="white"/>
+        </w:rPr>
+        <w:t xml:space="preserve">and </w:t>
+      </w:r>
+      <w:r>
+        <w:rPr>
+          <w:rFonts w:ascii="Times New Roman" w:eastAsia="Times New Roman" w:hAnsi="Times New Roman" w:cs="Times New Roman"/>
+          <w:i/>
+          <w:color w:val="141823"/>
+          <w:sz w:val="24"/>
+          <w:highlight w:val="white"/>
+        </w:rPr>
+        <w:t>Dark Souls 2</w:t>
+      </w:r>
+      <w:r>
+        <w:rPr>
+          <w:rFonts w:ascii="Times New Roman" w:eastAsia="Times New Roman" w:hAnsi="Times New Roman" w:cs="Times New Roman"/>
+          <w:color w:val="141823"/>
+          <w:sz w:val="24"/>
+          <w:highlight w:val="white"/>
+        </w:rPr>
+        <w:t xml:space="preserve">. Of these examples, </w:t>
+      </w:r>
+      <w:r>
+        <w:rPr>
+          <w:rFonts w:ascii="Times New Roman" w:eastAsia="Times New Roman" w:hAnsi="Times New Roman" w:cs="Times New Roman"/>
+          <w:i/>
+          <w:color w:val="141823"/>
+          <w:sz w:val="24"/>
+          <w:highlight w:val="white"/>
+        </w:rPr>
+        <w:t>Smash Bros</w:t>
+      </w:r>
+      <w:r>
+        <w:rPr>
+          <w:rFonts w:ascii="Times New Roman" w:eastAsia="Times New Roman" w:hAnsi="Times New Roman" w:cs="Times New Roman"/>
+          <w:color w:val="141823"/>
+          <w:sz w:val="24"/>
+          <w:highlight w:val="white"/>
+        </w:rPr>
+        <w:t xml:space="preserve"> is probably the stronger example since the game can be played PvE. Our game shares with </w:t>
+      </w:r>
+      <w:r>
+        <w:rPr>
+          <w:rFonts w:ascii="Times New Roman" w:eastAsia="Times New Roman" w:hAnsi="Times New Roman" w:cs="Times New Roman"/>
+          <w:i/>
+          <w:color w:val="141823"/>
+          <w:sz w:val="24"/>
+          <w:highlight w:val="white"/>
+        </w:rPr>
+        <w:t>Smash</w:t>
+      </w:r>
+      <w:r>
+        <w:rPr>
+          <w:rFonts w:ascii="Times New Roman" w:eastAsia="Times New Roman" w:hAnsi="Times New Roman" w:cs="Times New Roman"/>
+          <w:color w:val="141823"/>
+          <w:sz w:val="24"/>
+          <w:highlight w:val="white"/>
+        </w:rPr>
+        <w:t xml:space="preserve"> in that there are a variety of pre-designed characters for the player to choose from and the dynamics of a team are based on which 2 of those characters are brought into play. However, our game does not engage in any of the customization that one finds in that game, or </w:t>
+      </w:r>
+      <w:r>
+        <w:rPr>
+          <w:rFonts w:ascii="Times New Roman" w:eastAsia="Times New Roman" w:hAnsi="Times New Roman" w:cs="Times New Roman"/>
+          <w:i/>
+          <w:color w:val="141823"/>
+          <w:sz w:val="24"/>
+          <w:highlight w:val="white"/>
+        </w:rPr>
+        <w:t>Dark Souls 2</w:t>
+      </w:r>
+      <w:r>
+        <w:rPr>
+          <w:rFonts w:ascii="Times New Roman" w:eastAsia="Times New Roman" w:hAnsi="Times New Roman" w:cs="Times New Roman"/>
+          <w:color w:val="141823"/>
+          <w:sz w:val="24"/>
+          <w:highlight w:val="white"/>
+        </w:rPr>
+        <w:t xml:space="preserve"> for that matter.</w:t>
+      </w:r>
+    </w:p>
+    <w:p>
+      <w:pPr>
+        <w:rPr>
+          <w:rFonts w:ascii="Times New Roman" w:hAnsi="Times New Roman" w:cs="Times New Roman"/>
+        </w:rPr>
+      </w:pPr>
+      <w:r>
+        <w:rPr>
+          <w:rFonts w:ascii="Times New Roman" w:eastAsia="Times New Roman" w:hAnsi="Times New Roman" w:cs="Times New Roman"/>
+          <w:color w:val="141823"/>
+          <w:sz w:val="24"/>
+          <w:highlight w:val="white"/>
+        </w:rPr>
+        <w:t xml:space="preserve"> </w:t>
+      </w:r>
+    </w:p>
+    <w:p>
+      <w:pPr>
+        <w:rPr>
+          <w:rFonts w:ascii="Times New Roman" w:hAnsi="Times New Roman" w:cs="Times New Roman"/>
+        </w:rPr>
+      </w:pPr>
+      <w:r>
+        <w:rPr>
+          <w:rFonts w:ascii="Times New Roman" w:eastAsia="Times New Roman" w:hAnsi="Times New Roman" w:cs="Times New Roman"/>
+          <w:color w:val="141823"/>
+          <w:sz w:val="24"/>
+          <w:highlight w:val="white"/>
+        </w:rPr>
+        <w:t xml:space="preserve">In terms of shoot ‘em ups, specifically bullet hells, the most well-known example is </w:t>
+      </w:r>
+      <w:r>
+        <w:rPr>
+          <w:rFonts w:ascii="Times New Roman" w:eastAsia="Times New Roman" w:hAnsi="Times New Roman" w:cs="Times New Roman"/>
+          <w:i/>
+          <w:color w:val="141823"/>
+          <w:sz w:val="24"/>
+          <w:highlight w:val="white"/>
+        </w:rPr>
+        <w:t>Touhou</w:t>
+      </w:r>
+      <w:r>
+        <w:rPr>
+          <w:rFonts w:ascii="Times New Roman" w:eastAsia="Times New Roman" w:hAnsi="Times New Roman" w:cs="Times New Roman"/>
+          <w:color w:val="141823"/>
+          <w:sz w:val="24"/>
+          <w:highlight w:val="white"/>
+        </w:rPr>
+        <w:t xml:space="preserve">, although our game is perhaps closer to </w:t>
+      </w:r>
+      <w:r>
+        <w:rPr>
+          <w:rFonts w:ascii="Times New Roman" w:eastAsia="Times New Roman" w:hAnsi="Times New Roman" w:cs="Times New Roman"/>
+          <w:i/>
+          <w:color w:val="141823"/>
+          <w:sz w:val="24"/>
+          <w:highlight w:val="white"/>
+        </w:rPr>
+        <w:t>Ikaruga</w:t>
+      </w:r>
+      <w:r>
+        <w:rPr>
+          <w:rFonts w:ascii="Times New Roman" w:eastAsia="Times New Roman" w:hAnsi="Times New Roman" w:cs="Times New Roman"/>
+          <w:color w:val="141823"/>
+          <w:sz w:val="24"/>
+          <w:highlight w:val="white"/>
+        </w:rPr>
+        <w:t xml:space="preserve"> in terms of the polarity system, where the defending ship can absorb one kind of bullet but not the other. Like both of the above, players have an individual score, though at the end of the day in this game it’s the team score (a combination of the individual scores with some added variables based on team performance) that remains as the high score.</w:t>
+      </w:r>
+    </w:p>
+    <w:p>
+      <w:pPr>
+        <w:rPr>
+          <w:rFonts w:ascii="Times New Roman" w:hAnsi="Times New Roman" w:cs="Times New Roman"/>
+        </w:rPr>
+      </w:pPr>
+      <w:r>
+        <w:rPr>
+          <w:rFonts w:ascii="Times New Roman" w:eastAsia="Times New Roman" w:hAnsi="Times New Roman" w:cs="Times New Roman"/>
+          <w:color w:val="141823"/>
+          <w:sz w:val="24"/>
+          <w:highlight w:val="white"/>
+        </w:rPr>
+        <w:t xml:space="preserve"> </w:t>
+      </w:r>
+    </w:p>
+    <w:p>
+      <w:pPr>
+        <w:rPr>
+          <w:rFonts w:ascii="Times New Roman" w:hAnsi="Times New Roman" w:cs="Times New Roman"/>
+        </w:rPr>
+      </w:pPr>
+      <w:r>
+        <w:rPr>
+          <w:rFonts w:ascii="Times New Roman" w:eastAsia="Times New Roman" w:hAnsi="Times New Roman" w:cs="Times New Roman"/>
+          <w:color w:val="141823"/>
+          <w:sz w:val="24"/>
+          <w:highlight w:val="white"/>
+        </w:rPr>
+        <w:t xml:space="preserve">For arcade games, probably the two closest relatives are </w:t>
+      </w:r>
+      <w:r>
+        <w:rPr>
+          <w:rFonts w:ascii="Times New Roman" w:eastAsia="Times New Roman" w:hAnsi="Times New Roman" w:cs="Times New Roman"/>
+          <w:i/>
+          <w:color w:val="141823"/>
+          <w:sz w:val="24"/>
+          <w:highlight w:val="white"/>
+        </w:rPr>
+        <w:t>Galaga</w:t>
+      </w:r>
+      <w:r>
+        <w:rPr>
+          <w:rFonts w:ascii="Times New Roman" w:eastAsia="Times New Roman" w:hAnsi="Times New Roman" w:cs="Times New Roman"/>
+          <w:color w:val="141823"/>
+          <w:sz w:val="24"/>
+          <w:highlight w:val="white"/>
+        </w:rPr>
+        <w:t xml:space="preserve"> and </w:t>
+      </w:r>
+      <w:r>
+        <w:rPr>
+          <w:rFonts w:ascii="Times New Roman" w:eastAsia="Times New Roman" w:hAnsi="Times New Roman" w:cs="Times New Roman"/>
+          <w:i/>
+          <w:color w:val="141823"/>
+          <w:sz w:val="24"/>
+          <w:highlight w:val="white"/>
+        </w:rPr>
+        <w:t>Space Invaders</w:t>
+      </w:r>
+      <w:r>
+        <w:rPr>
+          <w:rFonts w:ascii="Times New Roman" w:eastAsia="Times New Roman" w:hAnsi="Times New Roman" w:cs="Times New Roman"/>
+          <w:color w:val="141823"/>
+          <w:sz w:val="24"/>
+          <w:highlight w:val="white"/>
+        </w:rPr>
+        <w:t xml:space="preserve">, which are very simplified versions. Neither of the above are multiplayer, but </w:t>
+      </w:r>
+      <w:r>
+        <w:rPr>
+          <w:rFonts w:ascii="Times New Roman" w:eastAsia="Times New Roman" w:hAnsi="Times New Roman" w:cs="Times New Roman"/>
+          <w:i/>
+          <w:color w:val="141823"/>
+          <w:sz w:val="24"/>
+          <w:highlight w:val="white"/>
+        </w:rPr>
+        <w:t>Galaga</w:t>
+      </w:r>
+      <w:r>
+        <w:rPr>
+          <w:rFonts w:ascii="Times New Roman" w:eastAsia="Times New Roman" w:hAnsi="Times New Roman" w:cs="Times New Roman"/>
+          <w:color w:val="141823"/>
+          <w:sz w:val="24"/>
+          <w:highlight w:val="white"/>
+        </w:rPr>
+        <w:t xml:space="preserve"> in particular shares in the difficulty of dodging enemies and taking down targets.</w:t>
+      </w:r>
+    </w:p>
+    <w:p>
+      <w:pPr>
+        <w:rPr>
+          <w:rFonts w:ascii="Times New Roman" w:hAnsi="Times New Roman" w:cs="Times New Roman"/>
+        </w:rPr>
+      </w:pPr>
+      <w:r>
+        <w:rPr>
+          <w:rFonts w:ascii="Times New Roman" w:eastAsia="Times New Roman" w:hAnsi="Times New Roman" w:cs="Times New Roman"/>
+          <w:color w:val="141823"/>
+          <w:sz w:val="24"/>
+          <w:highlight w:val="white"/>
+        </w:rPr>
+        <w:t xml:space="preserve"> </w:t>
+      </w:r>
+    </w:p>
+    <w:p>
+      <w:pPr>
+        <w:rPr>
+          <w:rFonts w:ascii="Times New Roman" w:hAnsi="Times New Roman" w:cs="Times New Roman"/>
+        </w:rPr>
+      </w:pPr>
+      <w:r>
+        <w:rPr>
+          <w:rFonts w:ascii="Times New Roman" w:eastAsia="Times New Roman" w:hAnsi="Times New Roman" w:cs="Times New Roman"/>
+          <w:color w:val="141823"/>
+          <w:sz w:val="24"/>
+          <w:highlight w:val="white"/>
+        </w:rPr>
+        <w:t>Distinctive factors in the genre that our game touches on are primarily high score, large numbers of enemies with distinctive and flashy bullet patterns, and bosses with multiple phases.</w:t>
+      </w:r>
+    </w:p>
+    <w:p>
+      <w:pPr>
+        <w:rPr>
+          <w:rFonts w:ascii="Times New Roman" w:hAnsi="Times New Roman" w:cs="Times New Roman"/>
+        </w:rPr>
+      </w:pPr>
+      <w:r>
+        <w:rPr>
+          <w:rFonts w:ascii="Times New Roman" w:eastAsia="Times New Roman" w:hAnsi="Times New Roman" w:cs="Times New Roman"/>
+          <w:color w:val="141823"/>
+          <w:sz w:val="36"/>
+          <w:highlight w:val="white"/>
+        </w:rPr>
+        <w:t xml:space="preserve"> </w:t>
+      </w:r>
+    </w:p>
+    <w:p>
+      <w:pPr>
+        <w:rPr>
+          <w:rFonts w:ascii="Times New Roman" w:hAnsi="Times New Roman" w:cs="Times New Roman"/>
+        </w:rPr>
+      </w:pPr>
       <w:r>
         <w:rPr>
           <w:rFonts w:ascii="Times New Roman" w:eastAsia="Times New Roman" w:hAnsi="Times New Roman" w:cs="Times New Roman"/>
@@ -876,676 +1379,6 @@
           <w:sz w:val="28"/>
           <w:highlight w:val="white"/>
         </w:rPr>
-        <w:t>Impact?</w:t>
-      </w:r>
-    </w:p>
-    <w:p>
-      <w:pPr>
-        <w:rPr>
-          <w:rFonts w:ascii="Times New Roman" w:hAnsi="Times New Roman" w:cs="Times New Roman"/>
-        </w:rPr>
-      </w:pPr>
-      <w:r>
-        <w:rPr>
-          <w:rFonts w:ascii="Times New Roman" w:eastAsia="Times New Roman" w:hAnsi="Times New Roman" w:cs="Times New Roman"/>
-          <w:color w:val="141823"/>
-          <w:sz w:val="36"/>
-          <w:highlight w:val="white"/>
-        </w:rPr>
-        <w:t xml:space="preserve"> </w:t>
-      </w:r>
-    </w:p>
-    <w:p>
-      <w:pPr>
-        <w:rPr>
-          <w:rFonts w:ascii="Times New Roman" w:hAnsi="Times New Roman" w:cs="Times New Roman"/>
-        </w:rPr>
-      </w:pPr>
-      <w:r>
-        <w:rPr>
-          <w:rFonts w:ascii="Times New Roman" w:eastAsia="Times New Roman" w:hAnsi="Times New Roman" w:cs="Times New Roman"/>
-          <w:color w:val="141823"/>
-          <w:sz w:val="24"/>
-          <w:highlight w:val="white"/>
-        </w:rPr>
-        <w:t xml:space="preserve">In both short term and long term, we are addressing absences in contemporary gamer culture. In the short term, we want to raise awareness of the potential of cooperative gameplay. While games such as </w:t>
-      </w:r>
-      <w:r>
-        <w:rPr>
-          <w:rFonts w:ascii="Times New Roman" w:eastAsia="Times New Roman" w:hAnsi="Times New Roman" w:cs="Times New Roman"/>
-          <w:i/>
-          <w:color w:val="141823"/>
-          <w:sz w:val="24"/>
-          <w:highlight w:val="white"/>
-        </w:rPr>
-        <w:t>Call of Duty</w:t>
-      </w:r>
-      <w:r>
-        <w:rPr>
-          <w:rFonts w:ascii="Times New Roman" w:eastAsia="Times New Roman" w:hAnsi="Times New Roman" w:cs="Times New Roman"/>
-          <w:color w:val="141823"/>
-          <w:sz w:val="24"/>
-          <w:highlight w:val="white"/>
-        </w:rPr>
-        <w:t xml:space="preserve"> and </w:t>
-      </w:r>
-      <w:r>
-        <w:rPr>
-          <w:rFonts w:ascii="Times New Roman" w:eastAsia="Times New Roman" w:hAnsi="Times New Roman" w:cs="Times New Roman"/>
-          <w:i/>
-          <w:color w:val="141823"/>
-          <w:sz w:val="24"/>
-          <w:highlight w:val="white"/>
-        </w:rPr>
-        <w:t>League of Legends</w:t>
-      </w:r>
-      <w:r>
-        <w:rPr>
-          <w:rFonts w:ascii="Times New Roman" w:eastAsia="Times New Roman" w:hAnsi="Times New Roman" w:cs="Times New Roman"/>
-          <w:color w:val="141823"/>
-          <w:sz w:val="24"/>
-          <w:highlight w:val="white"/>
-        </w:rPr>
-        <w:t xml:space="preserve"> leave no qu</w:t>
-      </w:r>
-      <w:r>
-        <w:rPr>
-          <w:rFonts w:ascii="Times New Roman" w:eastAsia="Times New Roman" w:hAnsi="Times New Roman" w:cs="Times New Roman"/>
-          <w:color w:val="141823"/>
-          <w:sz w:val="24"/>
-          <w:highlight w:val="white"/>
-        </w:rPr>
-        <w:t xml:space="preserve">estion that competitive multiplayer is in no danger of extinction, even the games with stronger cooperative elements like </w:t>
-      </w:r>
-      <w:r>
-        <w:rPr>
-          <w:rFonts w:ascii="Times New Roman" w:eastAsia="Times New Roman" w:hAnsi="Times New Roman" w:cs="Times New Roman"/>
-          <w:i/>
-          <w:color w:val="141823"/>
-          <w:sz w:val="24"/>
-          <w:highlight w:val="white"/>
-        </w:rPr>
-        <w:t xml:space="preserve">Smash Bros </w:t>
-      </w:r>
-      <w:r>
-        <w:rPr>
-          <w:rFonts w:ascii="Times New Roman" w:eastAsia="Times New Roman" w:hAnsi="Times New Roman" w:cs="Times New Roman"/>
-          <w:color w:val="141823"/>
-          <w:sz w:val="24"/>
-          <w:highlight w:val="white"/>
-        </w:rPr>
-        <w:t xml:space="preserve">and </w:t>
-      </w:r>
-      <w:r>
-        <w:rPr>
-          <w:rFonts w:ascii="Times New Roman" w:eastAsia="Times New Roman" w:hAnsi="Times New Roman" w:cs="Times New Roman"/>
-          <w:i/>
-          <w:color w:val="141823"/>
-          <w:sz w:val="24"/>
-          <w:highlight w:val="white"/>
-        </w:rPr>
-        <w:t>Dark Souls 2</w:t>
-      </w:r>
-      <w:r>
-        <w:rPr>
-          <w:rFonts w:ascii="Times New Roman" w:eastAsia="Times New Roman" w:hAnsi="Times New Roman" w:cs="Times New Roman"/>
-          <w:color w:val="141823"/>
-          <w:sz w:val="24"/>
-          <w:highlight w:val="white"/>
-        </w:rPr>
-        <w:t xml:space="preserve"> tend to use it as a secondary feature at most, with the main focus of the gameplay remaining individual sk</w:t>
-      </w:r>
-      <w:r>
-        <w:rPr>
-          <w:rFonts w:ascii="Times New Roman" w:eastAsia="Times New Roman" w:hAnsi="Times New Roman" w:cs="Times New Roman"/>
-          <w:color w:val="141823"/>
-          <w:sz w:val="24"/>
-          <w:highlight w:val="white"/>
-        </w:rPr>
-        <w:t xml:space="preserve">ill. </w:t>
-      </w:r>
-      <w:r>
-        <w:rPr>
-          <w:rFonts w:ascii="Times New Roman" w:eastAsia="Times New Roman" w:hAnsi="Times New Roman" w:cs="Times New Roman"/>
-          <w:i/>
-          <w:color w:val="141823"/>
-          <w:sz w:val="24"/>
-          <w:highlight w:val="white"/>
-        </w:rPr>
-        <w:t>Gold and Glory</w:t>
-      </w:r>
-      <w:r>
-        <w:rPr>
-          <w:rFonts w:ascii="Times New Roman" w:eastAsia="Times New Roman" w:hAnsi="Times New Roman" w:cs="Times New Roman"/>
-          <w:color w:val="141823"/>
-          <w:sz w:val="24"/>
-          <w:highlight w:val="white"/>
-        </w:rPr>
-        <w:t xml:space="preserve"> aspires to utilize the potential camaraderie and catharsis of team play to remind players why working as a team is its own reward.</w:t>
-      </w:r>
-    </w:p>
-    <w:p>
-      <w:pPr>
-        <w:rPr>
-          <w:rFonts w:ascii="Times New Roman" w:hAnsi="Times New Roman" w:cs="Times New Roman"/>
-        </w:rPr>
-      </w:pPr>
-      <w:r>
-        <w:rPr>
-          <w:rFonts w:ascii="Times New Roman" w:eastAsia="Times New Roman" w:hAnsi="Times New Roman" w:cs="Times New Roman"/>
-          <w:color w:val="141823"/>
-          <w:sz w:val="24"/>
-          <w:highlight w:val="white"/>
-        </w:rPr>
-        <w:t xml:space="preserve"> </w:t>
-      </w:r>
-    </w:p>
-    <w:p>
-      <w:pPr>
-        <w:rPr>
-          <w:rFonts w:ascii="Times New Roman" w:hAnsi="Times New Roman" w:cs="Times New Roman"/>
-        </w:rPr>
-      </w:pPr>
-      <w:r>
-        <w:rPr>
-          <w:rFonts w:ascii="Times New Roman" w:eastAsia="Times New Roman" w:hAnsi="Times New Roman" w:cs="Times New Roman"/>
-          <w:color w:val="141823"/>
-          <w:sz w:val="24"/>
-          <w:highlight w:val="white"/>
-        </w:rPr>
-        <w:t>In the long term, we want to encourage players to remember that in a time before AAA titles and decade-</w:t>
-      </w:r>
-      <w:r>
-        <w:rPr>
-          <w:rFonts w:ascii="Times New Roman" w:eastAsia="Times New Roman" w:hAnsi="Times New Roman" w:cs="Times New Roman"/>
-          <w:color w:val="141823"/>
-          <w:sz w:val="24"/>
-          <w:highlight w:val="white"/>
-        </w:rPr>
-        <w:t xml:space="preserve">long series, there were one-shot arcade games that had simple and clear mechanics while maintaining depth of gameplay. While it is entirely possible that arcades as they once were can never come back thanks to changes in technology and culture, I do think </w:t>
-      </w:r>
-      <w:r>
-        <w:rPr>
-          <w:rFonts w:ascii="Times New Roman" w:eastAsia="Times New Roman" w:hAnsi="Times New Roman" w:cs="Times New Roman"/>
-          <w:color w:val="141823"/>
-          <w:sz w:val="24"/>
-          <w:highlight w:val="white"/>
-        </w:rPr>
-        <w:t>it plausible that a new generation can use games not just to demonstrate dominance or overcome overwhelming odds, but to bond and work together.</w:t>
-      </w:r>
-    </w:p>
-    <w:p>
-      <w:pPr>
-        <w:rPr>
-          <w:rFonts w:ascii="Times New Roman" w:hAnsi="Times New Roman" w:cs="Times New Roman"/>
-        </w:rPr>
-      </w:pPr>
-    </w:p>
-    <w:p>
-      <w:pPr>
-        <w:rPr>
-          <w:rFonts w:ascii="Times New Roman" w:hAnsi="Times New Roman" w:cs="Times New Roman"/>
-        </w:rPr>
-      </w:pPr>
-      <w:r>
-        <w:rPr>
-          <w:rFonts w:ascii="Times New Roman" w:eastAsia="Times New Roman" w:hAnsi="Times New Roman" w:cs="Times New Roman"/>
-          <w:color w:val="141823"/>
-          <w:sz w:val="36"/>
-          <w:highlight w:val="white"/>
-        </w:rPr>
-        <w:t xml:space="preserve"> </w:t>
-      </w:r>
-    </w:p>
-    <w:p>
-      <w:pPr>
-        <w:rPr>
-          <w:rFonts w:ascii="Times New Roman" w:hAnsi="Times New Roman" w:cs="Times New Roman"/>
-        </w:rPr>
-      </w:pPr>
-      <w:r>
-        <w:rPr>
-          <w:rFonts w:ascii="Times New Roman" w:eastAsia="Times New Roman" w:hAnsi="Times New Roman" w:cs="Times New Roman"/>
-          <w:b/>
-          <w:color w:val="141823"/>
-          <w:sz w:val="28"/>
-          <w:highlight w:val="white"/>
-        </w:rPr>
-        <w:t>Philosophical point #3: Predecessor or previous games/ distinctive factors in this genre</w:t>
-      </w:r>
-    </w:p>
-    <w:p>
-      <w:pPr>
-        <w:rPr>
-          <w:rFonts w:ascii="Times New Roman" w:hAnsi="Times New Roman" w:cs="Times New Roman"/>
-        </w:rPr>
-      </w:pPr>
-    </w:p>
-    <w:p>
-      <w:pPr>
-        <w:rPr>
-          <w:rFonts w:ascii="Times New Roman" w:hAnsi="Times New Roman" w:cs="Times New Roman"/>
-        </w:rPr>
-      </w:pPr>
-      <w:r>
-        <w:rPr>
-          <w:rFonts w:ascii="Times New Roman" w:eastAsia="Times New Roman" w:hAnsi="Times New Roman" w:cs="Times New Roman"/>
-          <w:color w:val="141823"/>
-          <w:sz w:val="24"/>
-          <w:highlight w:val="white"/>
-        </w:rPr>
-        <w:t xml:space="preserve">In the realm of games with cooperative elements, I mentioned </w:t>
-      </w:r>
-      <w:r>
-        <w:rPr>
-          <w:rFonts w:ascii="Times New Roman" w:eastAsia="Times New Roman" w:hAnsi="Times New Roman" w:cs="Times New Roman"/>
-          <w:i/>
-          <w:color w:val="141823"/>
-          <w:sz w:val="24"/>
-          <w:highlight w:val="white"/>
-        </w:rPr>
-        <w:t xml:space="preserve">Smash Bros </w:t>
-      </w:r>
-      <w:r>
-        <w:rPr>
-          <w:rFonts w:ascii="Times New Roman" w:eastAsia="Times New Roman" w:hAnsi="Times New Roman" w:cs="Times New Roman"/>
-          <w:color w:val="141823"/>
-          <w:sz w:val="24"/>
-          <w:highlight w:val="white"/>
-        </w:rPr>
-        <w:t xml:space="preserve">and </w:t>
-      </w:r>
-      <w:r>
-        <w:rPr>
-          <w:rFonts w:ascii="Times New Roman" w:eastAsia="Times New Roman" w:hAnsi="Times New Roman" w:cs="Times New Roman"/>
-          <w:i/>
-          <w:color w:val="141823"/>
-          <w:sz w:val="24"/>
-          <w:highlight w:val="white"/>
-        </w:rPr>
-        <w:t>Dark Souls 2</w:t>
-      </w:r>
-      <w:r>
-        <w:rPr>
-          <w:rFonts w:ascii="Times New Roman" w:eastAsia="Times New Roman" w:hAnsi="Times New Roman" w:cs="Times New Roman"/>
-          <w:color w:val="141823"/>
-          <w:sz w:val="24"/>
-          <w:highlight w:val="white"/>
-        </w:rPr>
-        <w:t xml:space="preserve">. Of these examples, </w:t>
-      </w:r>
-      <w:r>
-        <w:rPr>
-          <w:rFonts w:ascii="Times New Roman" w:eastAsia="Times New Roman" w:hAnsi="Times New Roman" w:cs="Times New Roman"/>
-          <w:i/>
-          <w:color w:val="141823"/>
-          <w:sz w:val="24"/>
-          <w:highlight w:val="white"/>
-        </w:rPr>
-        <w:t>Smash Bros</w:t>
-      </w:r>
-      <w:r>
-        <w:rPr>
-          <w:rFonts w:ascii="Times New Roman" w:eastAsia="Times New Roman" w:hAnsi="Times New Roman" w:cs="Times New Roman"/>
-          <w:color w:val="141823"/>
-          <w:sz w:val="24"/>
-          <w:highlight w:val="white"/>
-        </w:rPr>
-        <w:t xml:space="preserve"> is probably the stronger example since the game can be played </w:t>
-      </w:r>
-      <w:proofErr w:type="spellStart"/>
-      <w:r>
-        <w:rPr>
-          <w:rFonts w:ascii="Times New Roman" w:eastAsia="Times New Roman" w:hAnsi="Times New Roman" w:cs="Times New Roman"/>
-          <w:color w:val="141823"/>
-          <w:sz w:val="24"/>
-          <w:highlight w:val="white"/>
-        </w:rPr>
-        <w:t>PvE</w:t>
-      </w:r>
-      <w:proofErr w:type="spellEnd"/>
-      <w:r>
-        <w:rPr>
-          <w:rFonts w:ascii="Times New Roman" w:eastAsia="Times New Roman" w:hAnsi="Times New Roman" w:cs="Times New Roman"/>
-          <w:color w:val="141823"/>
-          <w:sz w:val="24"/>
-          <w:highlight w:val="white"/>
-        </w:rPr>
-        <w:t xml:space="preserve">. Our game shares with </w:t>
-      </w:r>
-      <w:r>
-        <w:rPr>
-          <w:rFonts w:ascii="Times New Roman" w:eastAsia="Times New Roman" w:hAnsi="Times New Roman" w:cs="Times New Roman"/>
-          <w:i/>
-          <w:color w:val="141823"/>
-          <w:sz w:val="24"/>
-          <w:highlight w:val="white"/>
-        </w:rPr>
-        <w:t>Smash</w:t>
-      </w:r>
-      <w:r>
-        <w:rPr>
-          <w:rFonts w:ascii="Times New Roman" w:eastAsia="Times New Roman" w:hAnsi="Times New Roman" w:cs="Times New Roman"/>
-          <w:color w:val="141823"/>
-          <w:sz w:val="24"/>
-          <w:highlight w:val="white"/>
-        </w:rPr>
-        <w:t xml:space="preserve"> in that there are a variety of pre-designe</w:t>
-      </w:r>
-      <w:r>
-        <w:rPr>
-          <w:rFonts w:ascii="Times New Roman" w:eastAsia="Times New Roman" w:hAnsi="Times New Roman" w:cs="Times New Roman"/>
-          <w:color w:val="141823"/>
-          <w:sz w:val="24"/>
-          <w:highlight w:val="white"/>
-        </w:rPr>
-        <w:t xml:space="preserve">d characters for the player to choose from and the dynamics of a team are based on which 2 of those characters are brought into play. However, our game does not engage in any of the customization that one finds in that game, or </w:t>
-      </w:r>
-      <w:r>
-        <w:rPr>
-          <w:rFonts w:ascii="Times New Roman" w:eastAsia="Times New Roman" w:hAnsi="Times New Roman" w:cs="Times New Roman"/>
-          <w:i/>
-          <w:color w:val="141823"/>
-          <w:sz w:val="24"/>
-          <w:highlight w:val="white"/>
-        </w:rPr>
-        <w:t>Dark Souls 2</w:t>
-      </w:r>
-      <w:r>
-        <w:rPr>
-          <w:rFonts w:ascii="Times New Roman" w:eastAsia="Times New Roman" w:hAnsi="Times New Roman" w:cs="Times New Roman"/>
-          <w:color w:val="141823"/>
-          <w:sz w:val="24"/>
-          <w:highlight w:val="white"/>
-        </w:rPr>
-        <w:t xml:space="preserve"> for that matter</w:t>
-      </w:r>
-      <w:r>
-        <w:rPr>
-          <w:rFonts w:ascii="Times New Roman" w:eastAsia="Times New Roman" w:hAnsi="Times New Roman" w:cs="Times New Roman"/>
-          <w:color w:val="141823"/>
-          <w:sz w:val="24"/>
-          <w:highlight w:val="white"/>
-        </w:rPr>
-        <w:t>.</w:t>
-      </w:r>
-    </w:p>
-    <w:p>
-      <w:pPr>
-        <w:rPr>
-          <w:rFonts w:ascii="Times New Roman" w:hAnsi="Times New Roman" w:cs="Times New Roman"/>
-        </w:rPr>
-      </w:pPr>
-      <w:r>
-        <w:rPr>
-          <w:rFonts w:ascii="Times New Roman" w:eastAsia="Times New Roman" w:hAnsi="Times New Roman" w:cs="Times New Roman"/>
-          <w:color w:val="141823"/>
-          <w:sz w:val="24"/>
-          <w:highlight w:val="white"/>
-        </w:rPr>
-        <w:t xml:space="preserve"> </w:t>
-      </w:r>
-    </w:p>
-    <w:p>
-      <w:pPr>
-        <w:rPr>
-          <w:rFonts w:ascii="Times New Roman" w:hAnsi="Times New Roman" w:cs="Times New Roman"/>
-        </w:rPr>
-      </w:pPr>
-      <w:r>
-        <w:rPr>
-          <w:rFonts w:ascii="Times New Roman" w:eastAsia="Times New Roman" w:hAnsi="Times New Roman" w:cs="Times New Roman"/>
-          <w:color w:val="141823"/>
-          <w:sz w:val="24"/>
-          <w:highlight w:val="white"/>
-        </w:rPr>
-        <w:t>In terms of shoot ‘</w:t>
-      </w:r>
-      <w:proofErr w:type="spellStart"/>
-      <w:r>
-        <w:rPr>
-          <w:rFonts w:ascii="Times New Roman" w:eastAsia="Times New Roman" w:hAnsi="Times New Roman" w:cs="Times New Roman"/>
-          <w:color w:val="141823"/>
-          <w:sz w:val="24"/>
-          <w:highlight w:val="white"/>
-        </w:rPr>
-        <w:t>em</w:t>
-      </w:r>
-      <w:proofErr w:type="spellEnd"/>
-      <w:r>
-        <w:rPr>
-          <w:rFonts w:ascii="Times New Roman" w:eastAsia="Times New Roman" w:hAnsi="Times New Roman" w:cs="Times New Roman"/>
-          <w:color w:val="141823"/>
-          <w:sz w:val="24"/>
-          <w:highlight w:val="white"/>
-        </w:rPr>
-        <w:t xml:space="preserve"> ups, specifically bullet hells, the most well-known example is </w:t>
-      </w:r>
-      <w:proofErr w:type="spellStart"/>
-      <w:r>
-        <w:rPr>
-          <w:rFonts w:ascii="Times New Roman" w:eastAsia="Times New Roman" w:hAnsi="Times New Roman" w:cs="Times New Roman"/>
-          <w:i/>
-          <w:color w:val="141823"/>
-          <w:sz w:val="24"/>
-          <w:highlight w:val="white"/>
-        </w:rPr>
-        <w:t>Touhou</w:t>
-      </w:r>
-      <w:proofErr w:type="spellEnd"/>
-      <w:r>
-        <w:rPr>
-          <w:rFonts w:ascii="Times New Roman" w:eastAsia="Times New Roman" w:hAnsi="Times New Roman" w:cs="Times New Roman"/>
-          <w:color w:val="141823"/>
-          <w:sz w:val="24"/>
-          <w:highlight w:val="white"/>
-        </w:rPr>
-        <w:t xml:space="preserve">, although our game is perhaps closer to </w:t>
-      </w:r>
-      <w:proofErr w:type="spellStart"/>
-      <w:r>
-        <w:rPr>
-          <w:rFonts w:ascii="Times New Roman" w:eastAsia="Times New Roman" w:hAnsi="Times New Roman" w:cs="Times New Roman"/>
-          <w:i/>
-          <w:color w:val="141823"/>
-          <w:sz w:val="24"/>
-          <w:highlight w:val="white"/>
-        </w:rPr>
-        <w:t>Ikaruga</w:t>
-      </w:r>
-      <w:proofErr w:type="spellEnd"/>
-      <w:r>
-        <w:rPr>
-          <w:rFonts w:ascii="Times New Roman" w:eastAsia="Times New Roman" w:hAnsi="Times New Roman" w:cs="Times New Roman"/>
-          <w:color w:val="141823"/>
-          <w:sz w:val="24"/>
-          <w:highlight w:val="white"/>
-        </w:rPr>
-        <w:t xml:space="preserve"> in terms of the polarity system, where the defending ship can absorb one kind of bullet but not the other. Like both of the above, players have an individual score, though at the end of the day in this game it’s the team score (a combination of the indivi</w:t>
-      </w:r>
-      <w:r>
-        <w:rPr>
-          <w:rFonts w:ascii="Times New Roman" w:eastAsia="Times New Roman" w:hAnsi="Times New Roman" w:cs="Times New Roman"/>
-          <w:color w:val="141823"/>
-          <w:sz w:val="24"/>
-          <w:highlight w:val="white"/>
-        </w:rPr>
-        <w:t>dual scores with some added variables based on team performance) that remains as the high score.</w:t>
-      </w:r>
-    </w:p>
-    <w:p>
-      <w:pPr>
-        <w:rPr>
-          <w:rFonts w:ascii="Times New Roman" w:hAnsi="Times New Roman" w:cs="Times New Roman"/>
-        </w:rPr>
-      </w:pPr>
-      <w:r>
-        <w:rPr>
-          <w:rFonts w:ascii="Times New Roman" w:eastAsia="Times New Roman" w:hAnsi="Times New Roman" w:cs="Times New Roman"/>
-          <w:color w:val="141823"/>
-          <w:sz w:val="24"/>
-          <w:highlight w:val="white"/>
-        </w:rPr>
-        <w:t xml:space="preserve"> </w:t>
-      </w:r>
-    </w:p>
-    <w:p>
-      <w:pPr>
-        <w:rPr>
-          <w:rFonts w:ascii="Times New Roman" w:hAnsi="Times New Roman" w:cs="Times New Roman"/>
-        </w:rPr>
-      </w:pPr>
-      <w:r>
-        <w:rPr>
-          <w:rFonts w:ascii="Times New Roman" w:eastAsia="Times New Roman" w:hAnsi="Times New Roman" w:cs="Times New Roman"/>
-          <w:color w:val="141823"/>
-          <w:sz w:val="24"/>
-          <w:highlight w:val="white"/>
-        </w:rPr>
-        <w:t xml:space="preserve">For arcade games, probably the two closest relatives are </w:t>
-      </w:r>
-      <w:proofErr w:type="spellStart"/>
-      <w:r>
-        <w:rPr>
-          <w:rFonts w:ascii="Times New Roman" w:eastAsia="Times New Roman" w:hAnsi="Times New Roman" w:cs="Times New Roman"/>
-          <w:i/>
-          <w:color w:val="141823"/>
-          <w:sz w:val="24"/>
-          <w:highlight w:val="white"/>
-        </w:rPr>
-        <w:t>Galaga</w:t>
-      </w:r>
-      <w:proofErr w:type="spellEnd"/>
-      <w:r>
-        <w:rPr>
-          <w:rFonts w:ascii="Times New Roman" w:eastAsia="Times New Roman" w:hAnsi="Times New Roman" w:cs="Times New Roman"/>
-          <w:color w:val="141823"/>
-          <w:sz w:val="24"/>
-          <w:highlight w:val="white"/>
-        </w:rPr>
-        <w:t xml:space="preserve"> and </w:t>
-      </w:r>
-      <w:r>
-        <w:rPr>
-          <w:rFonts w:ascii="Times New Roman" w:eastAsia="Times New Roman" w:hAnsi="Times New Roman" w:cs="Times New Roman"/>
-          <w:i/>
-          <w:color w:val="141823"/>
-          <w:sz w:val="24"/>
-          <w:highlight w:val="white"/>
-        </w:rPr>
-        <w:t>Space Invaders</w:t>
-      </w:r>
-      <w:r>
-        <w:rPr>
-          <w:rFonts w:ascii="Times New Roman" w:eastAsia="Times New Roman" w:hAnsi="Times New Roman" w:cs="Times New Roman"/>
-          <w:color w:val="141823"/>
-          <w:sz w:val="24"/>
-          <w:highlight w:val="white"/>
-        </w:rPr>
-        <w:t>, which are very simplified versions. Neither of the above are multiplayer,</w:t>
-      </w:r>
-      <w:r>
-        <w:rPr>
-          <w:rFonts w:ascii="Times New Roman" w:eastAsia="Times New Roman" w:hAnsi="Times New Roman" w:cs="Times New Roman"/>
-          <w:color w:val="141823"/>
-          <w:sz w:val="24"/>
-          <w:highlight w:val="white"/>
-        </w:rPr>
-        <w:t xml:space="preserve"> but </w:t>
-      </w:r>
-      <w:proofErr w:type="spellStart"/>
-      <w:r>
-        <w:rPr>
-          <w:rFonts w:ascii="Times New Roman" w:eastAsia="Times New Roman" w:hAnsi="Times New Roman" w:cs="Times New Roman"/>
-          <w:i/>
-          <w:color w:val="141823"/>
-          <w:sz w:val="24"/>
-          <w:highlight w:val="white"/>
-        </w:rPr>
-        <w:t>Galaga</w:t>
-      </w:r>
-      <w:proofErr w:type="spellEnd"/>
-      <w:r>
-        <w:rPr>
-          <w:rFonts w:ascii="Times New Roman" w:eastAsia="Times New Roman" w:hAnsi="Times New Roman" w:cs="Times New Roman"/>
-          <w:color w:val="141823"/>
-          <w:sz w:val="24"/>
-          <w:highlight w:val="white"/>
-        </w:rPr>
-        <w:t xml:space="preserve"> in particular shares in the difficulty of dodging enemies and taking down targets.</w:t>
-      </w:r>
-    </w:p>
-    <w:p>
-      <w:pPr>
-        <w:rPr>
-          <w:rFonts w:ascii="Times New Roman" w:hAnsi="Times New Roman" w:cs="Times New Roman"/>
-        </w:rPr>
-      </w:pPr>
-      <w:r>
-        <w:rPr>
-          <w:rFonts w:ascii="Times New Roman" w:eastAsia="Times New Roman" w:hAnsi="Times New Roman" w:cs="Times New Roman"/>
-          <w:color w:val="141823"/>
-          <w:sz w:val="24"/>
-          <w:highlight w:val="white"/>
-        </w:rPr>
-        <w:t xml:space="preserve"> </w:t>
-      </w:r>
-    </w:p>
-    <w:p>
-      <w:pPr>
-        <w:rPr>
-          <w:rFonts w:ascii="Times New Roman" w:hAnsi="Times New Roman" w:cs="Times New Roman"/>
-        </w:rPr>
-      </w:pPr>
-      <w:r>
-        <w:rPr>
-          <w:rFonts w:ascii="Times New Roman" w:eastAsia="Times New Roman" w:hAnsi="Times New Roman" w:cs="Times New Roman"/>
-          <w:color w:val="141823"/>
-          <w:sz w:val="24"/>
-          <w:highlight w:val="white"/>
-        </w:rPr>
-        <w:t>Distinctive factors in the genre that our game touches on are primarily high score, large numbers of enemies with distinctive and flashy bullet patterns, and b</w:t>
-      </w:r>
-      <w:r>
-        <w:rPr>
-          <w:rFonts w:ascii="Times New Roman" w:eastAsia="Times New Roman" w:hAnsi="Times New Roman" w:cs="Times New Roman"/>
-          <w:color w:val="141823"/>
-          <w:sz w:val="24"/>
-          <w:highlight w:val="white"/>
-        </w:rPr>
-        <w:t>osses with multiple phases.</w:t>
-      </w:r>
-    </w:p>
-    <w:p>
-      <w:pPr>
-        <w:rPr>
-          <w:rFonts w:ascii="Times New Roman" w:hAnsi="Times New Roman" w:cs="Times New Roman"/>
-        </w:rPr>
-      </w:pPr>
-      <w:r>
-        <w:rPr>
-          <w:rFonts w:ascii="Times New Roman" w:eastAsia="Times New Roman" w:hAnsi="Times New Roman" w:cs="Times New Roman"/>
-          <w:color w:val="141823"/>
-          <w:sz w:val="36"/>
-          <w:highlight w:val="white"/>
-        </w:rPr>
-        <w:t xml:space="preserve"> </w:t>
-      </w:r>
-    </w:p>
-    <w:p>
-      <w:pPr>
-        <w:rPr>
-          <w:rFonts w:ascii="Times New Roman" w:hAnsi="Times New Roman" w:cs="Times New Roman"/>
-        </w:rPr>
-      </w:pPr>
-      <w:r>
-        <w:rPr>
-          <w:rFonts w:ascii="Times New Roman" w:eastAsia="Times New Roman" w:hAnsi="Times New Roman" w:cs="Times New Roman"/>
-          <w:b/>
-          <w:color w:val="141823"/>
-          <w:sz w:val="28"/>
-          <w:highlight w:val="white"/>
-        </w:rPr>
         <w:t>Philosophical point #4 Target Audience</w:t>
       </w:r>
     </w:p>
@@ -1578,45 +1411,7 @@
           <w:sz w:val="24"/>
           <w:highlight w:val="white"/>
         </w:rPr>
-        <w:t>Our target audience is hardcore gamers or arcade gamers- those who don’t necessarily play for the achievements or the flashy graphics, but for the thrill of defeating a difficult foe or</w:t>
-      </w:r>
-      <w:r>
-        <w:rPr>
-          <w:rFonts w:ascii="Times New Roman" w:eastAsia="Times New Roman" w:hAnsi="Times New Roman" w:cs="Times New Roman"/>
-          <w:color w:val="141823"/>
-          <w:sz w:val="24"/>
-          <w:highlight w:val="white"/>
-        </w:rPr>
-        <w:t xml:space="preserve"> clearing a particularly intense map. Furthermore, since the game is based on same-computer multiplayer, this is not something a person just picks up and plays when bored. I would see this as a game a couple of friends can pick up and play for a while to p</w:t>
-      </w:r>
-      <w:r>
-        <w:rPr>
-          <w:rFonts w:ascii="Times New Roman" w:eastAsia="Times New Roman" w:hAnsi="Times New Roman" w:cs="Times New Roman"/>
-          <w:color w:val="141823"/>
-          <w:sz w:val="24"/>
-          <w:highlight w:val="white"/>
-        </w:rPr>
-        <w:t xml:space="preserve">ass some time, moderately analogous to party games like </w:t>
-      </w:r>
-      <w:proofErr w:type="spellStart"/>
-      <w:r>
-        <w:rPr>
-          <w:rFonts w:ascii="Times New Roman" w:eastAsia="Times New Roman" w:hAnsi="Times New Roman" w:cs="Times New Roman"/>
-          <w:color w:val="141823"/>
-          <w:sz w:val="24"/>
-          <w:highlight w:val="white"/>
-        </w:rPr>
-        <w:t>Wario</w:t>
-      </w:r>
-      <w:proofErr w:type="spellEnd"/>
-      <w:r>
-        <w:rPr>
-          <w:rFonts w:ascii="Times New Roman" w:eastAsia="Times New Roman" w:hAnsi="Times New Roman" w:cs="Times New Roman"/>
-          <w:color w:val="141823"/>
-          <w:sz w:val="24"/>
-          <w:highlight w:val="white"/>
-        </w:rPr>
-        <w:t xml:space="preserve"> Ware or Mario Party except specifically for 2 players.</w:t>
+        <w:t>Our target audience is hardcore gamers or arcade gamers- those who don’t necessarily play for the achievements or the flashy graphics, but for the thrill of defeating a difficult foe or clearing a particularly intense map. Furthermore, since the game is based on same-computer multiplayer, this is not something a person just picks up and plays when bored. I would see this as a game a couple of friends can pick up and play for a while to pass some time, moderately analogous to party games like Wario Ware or Mario Party except specifically for 2 players.</w:t>
       </w:r>
     </w:p>
     <w:p>
@@ -1724,16 +1519,7 @@
           <w:sz w:val="24"/>
           <w:highlight w:val="white"/>
         </w:rPr>
-        <w:t>We are creating a two player bullet hell that takes a unique cast of four off-beat chara</w:t>
-      </w:r>
-      <w:r>
-        <w:rPr>
-          <w:rFonts w:ascii="Times New Roman" w:eastAsia="Times New Roman" w:hAnsi="Times New Roman" w:cs="Times New Roman"/>
-          <w:color w:val="141823"/>
-          <w:sz w:val="24"/>
-          <w:highlight w:val="white"/>
-        </w:rPr>
-        <w:t>cters and hurls them against a multitude of opponents, over the course of three levels and their respective bosses.</w:t>
+        <w:t>We are creating a two player bullet hell that takes a unique cast of four off-beat characters and hurls them against a multitude of opponents, over the course of three levels and their respective bosses.</w:t>
       </w:r>
     </w:p>
     <w:p>
@@ -1804,25 +1590,7 @@
           <w:sz w:val="24"/>
           <w:highlight w:val="white"/>
         </w:rPr>
-        <w:t>We wanted to make a cooperative game that had gameplay depth and was accessible for anyone willing to take the tim</w:t>
-      </w:r>
-      <w:r>
-        <w:rPr>
-          <w:rFonts w:ascii="Times New Roman" w:eastAsia="Times New Roman" w:hAnsi="Times New Roman" w:cs="Times New Roman"/>
-          <w:color w:val="141823"/>
-          <w:sz w:val="24"/>
-          <w:highlight w:val="white"/>
-        </w:rPr>
-        <w:t>e to get better at the game. In addition, we wanted to make something that hailed back to the days of the older arcades, whose focus was on replay and learning the game rather than item accumulation or skill trees, while at the same time taking advantage o</w:t>
-      </w:r>
-      <w:r>
-        <w:rPr>
-          <w:rFonts w:ascii="Times New Roman" w:eastAsia="Times New Roman" w:hAnsi="Times New Roman" w:cs="Times New Roman"/>
-          <w:color w:val="141823"/>
-          <w:sz w:val="24"/>
-          <w:highlight w:val="white"/>
-        </w:rPr>
-        <w:t>f more recent developments in technology and gameplay.</w:t>
+        <w:t>We wanted to make a cooperative game that had gameplay depth and was accessible for anyone willing to take the time to get better at the game. In addition, we wanted to make something that hailed back to the days of the older arcades, whose focus was on replay and learning the game rather than item accumulation or skill trees, while at the same time taking advantage of more recent developments in technology and gameplay.</w:t>
       </w:r>
     </w:p>
     <w:p>
@@ -1911,16 +1679,7 @@
           <w:sz w:val="24"/>
           <w:highlight w:val="white"/>
         </w:rPr>
-        <w:t>owned by an elemental mage who has called together a counsel of monsters with the plan of betray</w:t>
-      </w:r>
-      <w:r>
-        <w:rPr>
-          <w:rFonts w:ascii="Times New Roman" w:eastAsia="Times New Roman" w:hAnsi="Times New Roman" w:cs="Times New Roman"/>
-          <w:color w:val="141823"/>
-          <w:sz w:val="24"/>
-          <w:highlight w:val="white"/>
-        </w:rPr>
-        <w:t>ing the shield wavelength to a large mage city.</w:t>
+        <w:t>owned by an elemental mage who has called together a counsel of monsters with the plan of betraying the shield wavelength to a large mage city.</w:t>
       </w:r>
     </w:p>
     <w:p>
@@ -1991,16 +1750,7 @@
           <w:sz w:val="24"/>
           <w:highlight w:val="white"/>
         </w:rPr>
-        <w:t>The players battle a multitude of monsters firing a large volume of projectiles. One player servers as the Attacker, the other player the Defender. The Attacker can shoot until he runs out of ammo, the Defender has a shield with one of two polarities which</w:t>
-      </w:r>
-      <w:r>
-        <w:rPr>
-          <w:rFonts w:ascii="Times New Roman" w:eastAsia="Times New Roman" w:hAnsi="Times New Roman" w:cs="Times New Roman"/>
-          <w:color w:val="141823"/>
-          <w:sz w:val="24"/>
-          <w:highlight w:val="white"/>
-        </w:rPr>
-        <w:t xml:space="preserve"> can transmute enemy bullets of that polarity into ammo that can be used when the Defender becomes the Attacker, and can swap the shield polarity at any given time. The two players can also swap roles at any time</w:t>
+        <w:t>The players battle a multitude of monsters firing a large volume of projectiles. One player servers as the Attacker, the other player the Defender. The Attacker can shoot until he runs out of ammo, the Defender has a shield with one of two polarities which can transmute enemy bullets of that polarity into ammo that can be used when the Defender becomes the Attacker, and can swap the shield polarity at any given time. The two players can also swap roles at any time</w:t>
       </w:r>
     </w:p>
     <w:p>
@@ -2135,25 +1885,7 @@
           <w:sz w:val="24"/>
           <w:highlight w:val="white"/>
         </w:rPr>
-        <w:t>The initial objective is to clear each level and win the game; the secondary objective is to get the highest score possible. We don’t expect that playe</w:t>
-      </w:r>
-      <w:r>
-        <w:rPr>
-          <w:rFonts w:ascii="Times New Roman" w:eastAsia="Times New Roman" w:hAnsi="Times New Roman" w:cs="Times New Roman"/>
-          <w:color w:val="141823"/>
-          <w:sz w:val="24"/>
-          <w:highlight w:val="white"/>
-        </w:rPr>
-        <w:t>rs who don’t have significant experience with this game mode will be able to beat any of the levels on the first try; a large part of the game for the players initially will be learning the levels and the patterns as well as developing strategies with thei</w:t>
-      </w:r>
-      <w:r>
-        <w:rPr>
-          <w:rFonts w:ascii="Times New Roman" w:eastAsia="Times New Roman" w:hAnsi="Times New Roman" w:cs="Times New Roman"/>
-          <w:color w:val="141823"/>
-          <w:sz w:val="24"/>
-          <w:highlight w:val="white"/>
-        </w:rPr>
-        <w:t>r favorite character combinations, whereas later they will figuring out how to optimize their play to get the highest score.</w:t>
+        <w:t>The initial objective is to clear each level and win the game; the secondary objective is to get the highest score possible. We don’t expect that players who don’t have significant experience with this game mode will be able to beat any of the levels on the first try; a large part of the game for the players initially will be learning the levels and the patterns as well as developing strategies with their favorite character combinations, whereas later they will figuring out how to optimize their play to get the highest score.</w:t>
       </w:r>
       <w:bookmarkStart w:id="7" w:name="h.iix4y4xsjf09" w:colFirst="0" w:colLast="0"/>
       <w:bookmarkStart w:id="8" w:name="h.n8sn96rgr90p" w:colFirst="0" w:colLast="0"/>
@@ -2211,79 +1943,51 @@
           <w:sz w:val="24"/>
           <w:highlight w:val="white"/>
         </w:rPr>
-        <w:t>This document began in early October of 2014 as the team brainstormed and argued its way to getting the desi</w:t>
-      </w:r>
-      <w:r>
-        <w:rPr>
-          <w:rFonts w:ascii="Times New Roman" w:eastAsia="Times New Roman" w:hAnsi="Times New Roman" w:cs="Times New Roman"/>
-          <w:color w:val="141823"/>
-          <w:sz w:val="24"/>
-          <w:highlight w:val="white"/>
-        </w:rPr>
-        <w:t>gn principles nailed down, addressed a large number of gameplay issues, and came up with a schedule to make sure that the game is ready on time.</w:t>
-      </w:r>
-    </w:p>
-    <w:p>
-      <w:pPr>
-        <w:rPr>
-          <w:rFonts w:ascii="Times New Roman" w:hAnsi="Times New Roman" w:cs="Times New Roman"/>
-        </w:rPr>
-      </w:pPr>
-      <w:r>
-        <w:rPr>
-          <w:rFonts w:ascii="Times New Roman" w:eastAsia="Times New Roman" w:hAnsi="Times New Roman" w:cs="Times New Roman"/>
-          <w:color w:val="141823"/>
-          <w:sz w:val="24"/>
-          <w:highlight w:val="white"/>
-        </w:rPr>
-        <w:t xml:space="preserve"> </w:t>
-      </w:r>
-    </w:p>
-    <w:p>
-      <w:pPr>
-        <w:rPr>
-          <w:rFonts w:ascii="Times New Roman" w:hAnsi="Times New Roman" w:cs="Times New Roman"/>
-          <w:sz w:val="24"/>
-          <w:szCs w:val="24"/>
-        </w:rPr>
-      </w:pPr>
-      <w:r>
-        <w:rPr>
-          <w:rFonts w:ascii="Times New Roman" w:eastAsia="Times New Roman" w:hAnsi="Times New Roman" w:cs="Times New Roman"/>
-          <w:color w:val="141823"/>
-          <w:sz w:val="24"/>
-          <w:highlight w:val="white"/>
-        </w:rPr>
-        <w:t>Using this Design History section, you as the reader can get a picture into how our design and development pr</w:t>
-      </w:r>
-      <w:r>
-        <w:rPr>
-          <w:rFonts w:ascii="Times New Roman" w:eastAsia="Times New Roman" w:hAnsi="Times New Roman" w:cs="Times New Roman"/>
-          <w:color w:val="141823"/>
-          <w:sz w:val="24"/>
-          <w:highlight w:val="white"/>
-        </w:rPr>
-        <w:t xml:space="preserve">ocesses went and where we made decisions. For us as developers, the Design History is a useful referendum about the decisions we’ve made and a convenient tool to make </w:t>
-      </w:r>
-      <w:r>
-        <w:rPr>
-          <w:rFonts w:ascii="Times New Roman" w:eastAsia="Times New Roman" w:hAnsi="Times New Roman" w:cs="Times New Roman"/>
-          <w:color w:val="141823"/>
-          <w:sz w:val="24"/>
-          <w:szCs w:val="24"/>
-          <w:highlight w:val="white"/>
-        </w:rPr>
-        <w:t>sure that any finalized thoughts are kept safe and visible in case there are questions or</w:t>
-      </w:r>
-      <w:r>
-        <w:rPr>
-          <w:rFonts w:ascii="Times New Roman" w:eastAsia="Times New Roman" w:hAnsi="Times New Roman" w:cs="Times New Roman"/>
-          <w:color w:val="141823"/>
-          <w:sz w:val="24"/>
-          <w:szCs w:val="24"/>
-          <w:highlight w:val="white"/>
-        </w:rPr>
-        <w:t xml:space="preserve"> concerns.</w:t>
+        <w:t>This document began in early October of 2014 as the team brainstormed and argued its way to getting the design principles nailed down, addressed a large number of gameplay issues, and came up with a schedule to make sure that the game is ready on time.</w:t>
+      </w:r>
+    </w:p>
+    <w:p>
+      <w:pPr>
+        <w:rPr>
+          <w:rFonts w:ascii="Times New Roman" w:hAnsi="Times New Roman" w:cs="Times New Roman"/>
+        </w:rPr>
+      </w:pPr>
+      <w:r>
+        <w:rPr>
+          <w:rFonts w:ascii="Times New Roman" w:eastAsia="Times New Roman" w:hAnsi="Times New Roman" w:cs="Times New Roman"/>
+          <w:color w:val="141823"/>
+          <w:sz w:val="24"/>
+          <w:highlight w:val="white"/>
+        </w:rPr>
+        <w:t xml:space="preserve"> </w:t>
+      </w:r>
+    </w:p>
+    <w:p>
+      <w:pPr>
+        <w:rPr>
+          <w:rFonts w:ascii="Times New Roman" w:hAnsi="Times New Roman" w:cs="Times New Roman"/>
+          <w:sz w:val="24"/>
+          <w:szCs w:val="24"/>
+        </w:rPr>
+      </w:pPr>
+      <w:r>
+        <w:rPr>
+          <w:rFonts w:ascii="Times New Roman" w:eastAsia="Times New Roman" w:hAnsi="Times New Roman" w:cs="Times New Roman"/>
+          <w:color w:val="141823"/>
+          <w:sz w:val="24"/>
+          <w:highlight w:val="white"/>
+        </w:rPr>
+        <w:t xml:space="preserve">Using this Design History section, you as the reader can get a picture into how our design and development processes went and where we made decisions. For us as developers, the Design History is a useful referendum about the decisions we’ve made and a convenient tool to make </w:t>
+      </w:r>
+      <w:r>
+        <w:rPr>
+          <w:rFonts w:ascii="Times New Roman" w:eastAsia="Times New Roman" w:hAnsi="Times New Roman" w:cs="Times New Roman"/>
+          <w:color w:val="141823"/>
+          <w:sz w:val="24"/>
+          <w:szCs w:val="24"/>
+          <w:highlight w:val="white"/>
+        </w:rPr>
+        <w:t>sure that any finalized thoughts are kept safe and visible in case there are questions or concerns.</w:t>
       </w:r>
     </w:p>
     <w:p>
@@ -2920,16 +2624,7 @@
           <w:sz w:val="24"/>
           <w:highlight w:val="white"/>
         </w:rPr>
-        <w:t>Ev</w:t>
-      </w:r>
-      <w:r>
-        <w:rPr>
-          <w:rFonts w:ascii="Times New Roman" w:eastAsia="Times New Roman" w:hAnsi="Times New Roman" w:cs="Times New Roman"/>
-          <w:color w:val="141823"/>
-          <w:sz w:val="24"/>
-          <w:highlight w:val="white"/>
-        </w:rPr>
-        <w:t>idence of Progress, Definitive Schedule, Refined Game Overview Sheet &amp; Image, Philosophical Question section</w:t>
+        <w:t>Evidence of Progress, Definitive Schedule, Refined Game Overview Sheet &amp; Image, Philosophical Question section</w:t>
       </w:r>
     </w:p>
     <w:p>
@@ -3006,25 +2701,14 @@
         </w:rPr>
         <w:t xml:space="preserve">10/29: </w:t>
       </w:r>
-      <w:proofErr w:type="spellStart"/>
-      <w:r>
-        <w:rPr>
-          <w:rFonts w:ascii="Times New Roman" w:eastAsia="Times New Roman" w:hAnsi="Times New Roman" w:cs="Times New Roman"/>
-          <w:color w:val="141823"/>
-          <w:sz w:val="24"/>
-          <w:highlight w:val="white"/>
-        </w:rPr>
-        <w:t>Playtesting</w:t>
-      </w:r>
-      <w:proofErr w:type="spellEnd"/>
-      <w:r>
-        <w:rPr>
-          <w:rFonts w:ascii="Times New Roman" w:eastAsia="Times New Roman" w:hAnsi="Times New Roman" w:cs="Times New Roman"/>
-          <w:color w:val="141823"/>
-          <w:sz w:val="24"/>
-          <w:highlight w:val="white"/>
-        </w:rPr>
-        <w:t xml:space="preserve"> plans due, Three Week Trajectory</w:t>
+      <w:r>
+        <w:rPr>
+          <w:rFonts w:ascii="Times New Roman" w:eastAsia="Times New Roman" w:hAnsi="Times New Roman" w:cs="Times New Roman"/>
+          <w:color w:val="141823"/>
+          <w:sz w:val="24"/>
+          <w:highlight w:val="white"/>
+        </w:rPr>
+        <w:t>Playtesting plans due, Three Week Trajectory</w:t>
       </w:r>
     </w:p>
     <w:p>
@@ -3059,25 +2743,14 @@
         </w:rPr>
         <w:t xml:space="preserve">11/5: </w:t>
       </w:r>
-      <w:proofErr w:type="spellStart"/>
-      <w:r>
-        <w:rPr>
-          <w:rFonts w:ascii="Times New Roman" w:eastAsia="Times New Roman" w:hAnsi="Times New Roman" w:cs="Times New Roman"/>
-          <w:color w:val="141823"/>
-          <w:sz w:val="24"/>
-          <w:highlight w:val="white"/>
-        </w:rPr>
-        <w:t>Playtesting</w:t>
-      </w:r>
-      <w:proofErr w:type="spellEnd"/>
-      <w:r>
-        <w:rPr>
-          <w:rFonts w:ascii="Times New Roman" w:eastAsia="Times New Roman" w:hAnsi="Times New Roman" w:cs="Times New Roman"/>
-          <w:color w:val="141823"/>
-          <w:sz w:val="24"/>
-          <w:highlight w:val="white"/>
-        </w:rPr>
-        <w:t xml:space="preserve"> Summary results and recommendations, Printed Project Posters</w:t>
+      <w:r>
+        <w:rPr>
+          <w:rFonts w:ascii="Times New Roman" w:eastAsia="Times New Roman" w:hAnsi="Times New Roman" w:cs="Times New Roman"/>
+          <w:color w:val="141823"/>
+          <w:sz w:val="24"/>
+          <w:highlight w:val="white"/>
+        </w:rPr>
+        <w:t>Playtesting Summary results and recommendations, Printed Project Posters</w:t>
       </w:r>
     </w:p>
     <w:p>
@@ -5682,16 +5355,7 @@
           <w:sz w:val="24"/>
           <w:highlight w:val="white"/>
         </w:rPr>
-        <w:t>The player in defense mode can absorb enemy bullets that have the same affinity as his shield, and swap the shield affinity to make sure that his shield matches the affinity of the incoming bu</w:t>
-      </w:r>
-      <w:r>
-        <w:rPr>
-          <w:rFonts w:ascii="Times New Roman" w:eastAsia="Times New Roman" w:hAnsi="Times New Roman" w:cs="Times New Roman"/>
-          <w:color w:val="141823"/>
-          <w:sz w:val="24"/>
-          <w:highlight w:val="white"/>
-        </w:rPr>
-        <w:t>llets.</w:t>
+        <w:t>The player in defense mode can absorb enemy bullets that have the same affinity as his shield, and swap the shield affinity to make sure that his shield matches the affinity of the incoming bullets.</w:t>
       </w:r>
     </w:p>
     <w:p>
@@ -5723,36 +5387,7 @@
           <w:sz w:val="24"/>
           <w:highlight w:val="white"/>
         </w:rPr>
-        <w:t>There are 3 levels to the game, each with a boss. These levels are designed to go from e</w:t>
-      </w:r>
-      <w:r>
-        <w:rPr>
-          <w:rFonts w:ascii="Times New Roman" w:eastAsia="Times New Roman" w:hAnsi="Times New Roman" w:cs="Times New Roman"/>
-          <w:color w:val="141823"/>
-          <w:sz w:val="24"/>
-          <w:highlight w:val="white"/>
-        </w:rPr>
-        <w:t xml:space="preserve">asy to medium to hard, with bosses that go from medium </w:t>
-      </w:r>
-      <w:proofErr w:type="spellStart"/>
-      <w:r>
-        <w:rPr>
-          <w:rFonts w:ascii="Times New Roman" w:eastAsia="Times New Roman" w:hAnsi="Times New Roman" w:cs="Times New Roman"/>
-          <w:color w:val="141823"/>
-          <w:sz w:val="24"/>
-          <w:highlight w:val="white"/>
-        </w:rPr>
-        <w:t>to</w:t>
-      </w:r>
-      <w:proofErr w:type="spellEnd"/>
-      <w:r>
-        <w:rPr>
-          <w:rFonts w:ascii="Times New Roman" w:eastAsia="Times New Roman" w:hAnsi="Times New Roman" w:cs="Times New Roman"/>
-          <w:color w:val="141823"/>
-          <w:sz w:val="24"/>
-          <w:highlight w:val="white"/>
-        </w:rPr>
-        <w:t xml:space="preserve"> hard to expert.</w:t>
+        <w:t>There are 3 levels to the game, each with a boss. These levels are designed to go from easy to medium to hard, with bosses that go from medium to hard to expert.</w:t>
       </w:r>
     </w:p>
     <w:p>
@@ -5854,56 +5489,7 @@
           <w:sz w:val="24"/>
           <w:highlight w:val="white"/>
         </w:rPr>
-        <w:t xml:space="preserve"> takes place in an</w:t>
-      </w:r>
-      <w:r>
-        <w:rPr>
-          <w:rFonts w:ascii="Times New Roman" w:eastAsia="Times New Roman" w:hAnsi="Times New Roman" w:cs="Times New Roman"/>
-          <w:color w:val="141823"/>
-          <w:sz w:val="24"/>
-          <w:highlight w:val="white"/>
-        </w:rPr>
-        <w:t xml:space="preserve"> unnamed fantasy world where magic and technology, mages and monsters, struggle to coexist.  Our players, a mercenary group in desperate need of funds, have committed themselves to a </w:t>
-      </w:r>
-      <w:proofErr w:type="gramStart"/>
-      <w:r>
-        <w:rPr>
-          <w:rFonts w:ascii="Times New Roman" w:eastAsia="Times New Roman" w:hAnsi="Times New Roman" w:cs="Times New Roman"/>
-          <w:color w:val="141823"/>
-          <w:sz w:val="24"/>
-          <w:highlight w:val="white"/>
-        </w:rPr>
-        <w:t xml:space="preserve">hail </w:t>
-      </w:r>
-      <w:proofErr w:type="spellStart"/>
-      <w:r>
-        <w:rPr>
-          <w:rFonts w:ascii="Times New Roman" w:eastAsia="Times New Roman" w:hAnsi="Times New Roman" w:cs="Times New Roman"/>
-          <w:color w:val="141823"/>
-          <w:sz w:val="24"/>
-          <w:highlight w:val="white"/>
-        </w:rPr>
-        <w:t>mary</w:t>
-      </w:r>
-      <w:proofErr w:type="spellEnd"/>
-      <w:proofErr w:type="gramEnd"/>
-      <w:r>
-        <w:rPr>
-          <w:rFonts w:ascii="Times New Roman" w:eastAsia="Times New Roman" w:hAnsi="Times New Roman" w:cs="Times New Roman"/>
-          <w:color w:val="141823"/>
-          <w:sz w:val="24"/>
-          <w:highlight w:val="white"/>
-        </w:rPr>
-        <w:t xml:space="preserve"> attack on Fog Manse, the estate belonging to a particularly vio</w:t>
-      </w:r>
-      <w:r>
-        <w:rPr>
-          <w:rFonts w:ascii="Times New Roman" w:eastAsia="Times New Roman" w:hAnsi="Times New Roman" w:cs="Times New Roman"/>
-          <w:color w:val="141823"/>
-          <w:sz w:val="24"/>
-          <w:highlight w:val="white"/>
-        </w:rPr>
-        <w:t>lent and wealthy consortium of mages.  Both players engage the enemy as one of four characters, shooting up enemies, shielding their comrade, and collecting coins for power ups.</w:t>
+        <w:t xml:space="preserve"> takes place in an unnamed fantasy world where magic and technology, mages and monsters, struggle to coexist.  Our players, a mercenary group in desperate need of funds, have committed themselves to a hail mary attack on Fog Manse, the estate belonging to a particularly violent and wealthy consortium of mages.  Both players engage the enemy as one of four characters, shooting up enemies, shielding their comrade, and collecting coins for power ups.</w:t>
       </w:r>
     </w:p>
     <w:p>
@@ -5964,37 +5550,7 @@
           <w:rFonts w:ascii="Times New Roman" w:eastAsia="Times New Roman" w:hAnsi="Times New Roman" w:cs="Times New Roman"/>
           <w:sz w:val="24"/>
         </w:rPr>
-        <w:t xml:space="preserve"> utilizes a bullet polarity system where enemies fire b</w:t>
-      </w:r>
-      <w:r>
-        <w:rPr>
-          <w:rFonts w:ascii="Times New Roman" w:eastAsia="Times New Roman" w:hAnsi="Times New Roman" w:cs="Times New Roman"/>
-          <w:sz w:val="24"/>
-        </w:rPr>
-        <w:t xml:space="preserve">ullets of type A or B and the Defender has shields which can be swapped between types A and B.  If a bullet of type </w:t>
-      </w:r>
-      <w:proofErr w:type="gramStart"/>
-      <w:r>
-        <w:rPr>
-          <w:rFonts w:ascii="Times New Roman" w:eastAsia="Times New Roman" w:hAnsi="Times New Roman" w:cs="Times New Roman"/>
-          <w:sz w:val="24"/>
-        </w:rPr>
-        <w:t>A</w:t>
-      </w:r>
-      <w:proofErr w:type="gramEnd"/>
-      <w:r>
-        <w:rPr>
-          <w:rFonts w:ascii="Times New Roman" w:eastAsia="Times New Roman" w:hAnsi="Times New Roman" w:cs="Times New Roman"/>
-          <w:sz w:val="24"/>
-        </w:rPr>
-        <w:t xml:space="preserve"> strikes a shield of type A, the Defender absorbs that bullet.  When the attacking player is running out of bullets, it may be time for the</w:t>
-      </w:r>
-      <w:r>
-        <w:rPr>
-          <w:rFonts w:ascii="Times New Roman" w:eastAsia="Times New Roman" w:hAnsi="Times New Roman" w:cs="Times New Roman"/>
-          <w:sz w:val="24"/>
-        </w:rPr>
-        <w:t xml:space="preserve"> Attacker and Defender to swap roles, such that the previous Defender is now using the bullets he’s been gathering while the previous Attacker utilizes his shields to gather some more bullets for the next swap. </w:t>
+        <w:t xml:space="preserve"> utilizes a bullet polarity system where enemies fire bullets of type A or B and the Defender has shields which can be swapped between types A and B.  If a bullet of type A strikes a shield of type A, the Defender absorbs that bullet.  When the attacking player is running out of bullets, it may be time for the Attacker and Defender to swap roles, such that the previous Defender is now using the bullets he’s been gathering while the previous Attacker utilizes his shields to gather some more bullets for the next swap. </w:t>
       </w:r>
     </w:p>
     <w:p>
@@ -6317,17 +5873,7 @@
           <w:szCs w:val="24"/>
           <w:highlight w:val="white"/>
         </w:rPr>
-        <w:t xml:space="preserve">The scale is pretty small- due to the volume of items we need to have on the screen and the size of the screen, we need to compress things in order to fit everything and still have the game be playable.  With that in mind, we tried to make sure everything </w:t>
-      </w:r>
-      <w:r>
-        <w:rPr>
-          <w:rFonts w:ascii="Times New Roman" w:eastAsia="Times New Roman" w:hAnsi="Times New Roman" w:cs="Times New Roman"/>
-          <w:color w:val="141823"/>
-          <w:sz w:val="24"/>
-          <w:szCs w:val="24"/>
-          <w:highlight w:val="white"/>
-        </w:rPr>
-        <w:t>was large enough to be recognizable.</w:t>
+        <w:t>The scale is pretty small- due to the volume of items we need to have on the screen and the size of the screen, we need to compress things in order to fit everything and still have the game be playable.  With that in mind, we tried to make sure everything was large enough to be recognizable.</w:t>
       </w:r>
     </w:p>
     <w:p>
@@ -6478,17 +6024,7 @@
           <w:szCs w:val="24"/>
           <w:highlight w:val="white"/>
         </w:rPr>
-        <w:t xml:space="preserve">Waves of enemies in each level will spawn </w:t>
-      </w:r>
-      <w:r>
-        <w:rPr>
-          <w:rFonts w:ascii="Times New Roman" w:eastAsia="Times New Roman" w:hAnsi="Times New Roman" w:cs="Times New Roman"/>
-          <w:color w:val="141823"/>
-          <w:sz w:val="24"/>
-          <w:szCs w:val="24"/>
-          <w:highlight w:val="white"/>
-        </w:rPr>
-        <w:t xml:space="preserve">based on the time elapsed during a level. </w:t>
+        <w:t xml:space="preserve">Waves of enemies in each level will spawn based on the time elapsed during a level. </w:t>
       </w:r>
     </w:p>
     <w:p>
@@ -6584,39 +6120,7 @@
           <w:szCs w:val="24"/>
           <w:highlight w:val="white"/>
         </w:rPr>
-        <w:t>Our game is rendered in a top down format using a camera which watc</w:t>
-      </w:r>
-      <w:r>
-        <w:rPr>
-          <w:rFonts w:ascii="Times New Roman" w:eastAsia="Times New Roman" w:hAnsi="Times New Roman" w:cs="Times New Roman"/>
-          <w:color w:val="141823"/>
-          <w:sz w:val="24"/>
-          <w:szCs w:val="24"/>
-          <w:highlight w:val="white"/>
-        </w:rPr>
-        <w:t>hes the faces of 3D objects in its viewport.  The objects in the game (</w:t>
-      </w:r>
-      <w:proofErr w:type="spellStart"/>
-      <w:r>
-        <w:rPr>
-          <w:rFonts w:ascii="Times New Roman" w:eastAsia="Times New Roman" w:hAnsi="Times New Roman" w:cs="Times New Roman"/>
-          <w:color w:val="141823"/>
-          <w:sz w:val="24"/>
-          <w:szCs w:val="24"/>
-          <w:highlight w:val="white"/>
-        </w:rPr>
-        <w:t>ie</w:t>
-      </w:r>
-      <w:proofErr w:type="spellEnd"/>
-      <w:r>
-        <w:rPr>
-          <w:rFonts w:ascii="Times New Roman" w:eastAsia="Times New Roman" w:hAnsi="Times New Roman" w:cs="Times New Roman"/>
-          <w:color w:val="141823"/>
-          <w:sz w:val="24"/>
-          <w:szCs w:val="24"/>
-          <w:highlight w:val="white"/>
-        </w:rPr>
-        <w:t xml:space="preserve"> bullets, players, enemies) are rendered as textures on the 3D objects.</w:t>
+        <w:t>Our game is rendered in a top down format using a camera which watches the faces of 3D objects in its viewport.  The objects in the game (ie bullets, players, enemies) are rendered as textures on the 3D objects.</w:t>
       </w:r>
     </w:p>
     <w:p>
@@ -6729,17 +6233,7 @@
           <w:szCs w:val="24"/>
           <w:highlight w:val="white"/>
         </w:rPr>
-        <w:t xml:space="preserve"> The camera is top-down</w:t>
-      </w:r>
-      <w:r>
-        <w:rPr>
-          <w:rFonts w:ascii="Times New Roman" w:eastAsia="Times New Roman" w:hAnsi="Times New Roman" w:cs="Times New Roman"/>
-          <w:color w:val="141823"/>
-          <w:sz w:val="24"/>
-          <w:szCs w:val="24"/>
-          <w:highlight w:val="white"/>
-        </w:rPr>
-        <w:t>, so it is at the center of the canvas and moved back in the Z direction around 10 units.</w:t>
+        <w:t xml:space="preserve"> The camera is top-down, so it is at the center of the canvas and moved back in the Z direction around 10 units.</w:t>
       </w:r>
     </w:p>
     <w:p>
@@ -6899,27 +6393,7 @@
           <w:szCs w:val="24"/>
           <w:highlight w:val="white"/>
         </w:rPr>
-        <w:t>Our game engine works with passing time to g</w:t>
-      </w:r>
-      <w:r>
-        <w:rPr>
-          <w:rFonts w:ascii="Times New Roman" w:eastAsia="Times New Roman" w:hAnsi="Times New Roman" w:cs="Times New Roman"/>
-          <w:color w:val="141823"/>
-          <w:sz w:val="24"/>
-          <w:szCs w:val="24"/>
-          <w:highlight w:val="white"/>
-        </w:rPr>
-        <w:t>enerate enemies.  Starting with a character select screen and going into game and level transitions, a manager in the background monitors enemies, player stats, and the presence of bosses to determine background and HUD display.  Each player has an identic</w:t>
-      </w:r>
-      <w:r>
-        <w:rPr>
-          <w:rFonts w:ascii="Times New Roman" w:eastAsia="Times New Roman" w:hAnsi="Times New Roman" w:cs="Times New Roman"/>
-          <w:color w:val="141823"/>
-          <w:sz w:val="24"/>
-          <w:szCs w:val="24"/>
-          <w:highlight w:val="white"/>
-        </w:rPr>
-        <w:t>al script that monitors their current stats and a specific script based on which character they showed.  Enemies are largely homogenous, with all sharing the same scripts but different prefabs having different specific stats like speed or health.</w:t>
+        <w:t>Our game engine works with passing time to generate enemies.  Starting with a character select screen and going into game and level transitions, a manager in the background monitors enemies, player stats, and the presence of bosses to determine background and HUD display.  Each player has an identical script that monitors their current stats and a specific script based on which character they showed.  Enemies are largely homogenous, with all sharing the same scripts but different prefabs having different specific stats like speed or health.</w:t>
       </w:r>
     </w:p>
     <w:p>
@@ -6956,61 +6430,42 @@
           <w:sz w:val="36"/>
           <w:highlight w:val="white"/>
         </w:rPr>
-        <w:t>Game En</w:t>
-      </w:r>
-      <w:r>
-        <w:rPr>
-          <w:rFonts w:ascii="Times New Roman" w:eastAsia="Times New Roman" w:hAnsi="Times New Roman" w:cs="Times New Roman"/>
-          <w:color w:val="141823"/>
-          <w:sz w:val="36"/>
-          <w:highlight w:val="white"/>
-        </w:rPr>
-        <w:t>gine Detail #1</w:t>
-      </w:r>
-    </w:p>
-    <w:p>
-      <w:pPr>
-        <w:rPr>
-          <w:rFonts w:ascii="Times New Roman" w:hAnsi="Times New Roman" w:cs="Times New Roman"/>
-        </w:rPr>
-      </w:pPr>
-      <w:r>
-        <w:rPr>
-          <w:rFonts w:ascii="Times New Roman" w:eastAsia="Times New Roman" w:hAnsi="Times New Roman" w:cs="Times New Roman"/>
-          <w:color w:val="141823"/>
-          <w:sz w:val="36"/>
-          <w:highlight w:val="white"/>
-        </w:rPr>
-        <w:t xml:space="preserve"> </w:t>
-      </w:r>
-    </w:p>
-    <w:p>
-      <w:pPr>
-        <w:rPr>
-          <w:rFonts w:ascii="Times New Roman" w:hAnsi="Times New Roman" w:cs="Times New Roman"/>
-          <w:sz w:val="24"/>
-          <w:szCs w:val="24"/>
-        </w:rPr>
-      </w:pPr>
-      <w:r>
-        <w:rPr>
-          <w:rFonts w:ascii="Times New Roman" w:eastAsia="Times New Roman" w:hAnsi="Times New Roman" w:cs="Times New Roman"/>
-          <w:color w:val="141823"/>
-          <w:sz w:val="24"/>
-          <w:szCs w:val="24"/>
-          <w:highlight w:val="white"/>
-        </w:rPr>
-        <w:t>There is a script attached to our camera that generates all the HUD materials. It also is responsible for notifying other scripts, specifically that responsible for backgrounds and that responsible for enemy spawning, when it is appropriat</w:t>
-      </w:r>
-      <w:r>
-        <w:rPr>
-          <w:rFonts w:ascii="Times New Roman" w:eastAsia="Times New Roman" w:hAnsi="Times New Roman" w:cs="Times New Roman"/>
-          <w:color w:val="141823"/>
-          <w:sz w:val="24"/>
-          <w:szCs w:val="24"/>
-          <w:highlight w:val="white"/>
-        </w:rPr>
-        <w:t xml:space="preserve">e to take an action. </w:t>
+        <w:t>Game Engine Detail #1</w:t>
+      </w:r>
+    </w:p>
+    <w:p>
+      <w:pPr>
+        <w:rPr>
+          <w:rFonts w:ascii="Times New Roman" w:hAnsi="Times New Roman" w:cs="Times New Roman"/>
+        </w:rPr>
+      </w:pPr>
+      <w:r>
+        <w:rPr>
+          <w:rFonts w:ascii="Times New Roman" w:eastAsia="Times New Roman" w:hAnsi="Times New Roman" w:cs="Times New Roman"/>
+          <w:color w:val="141823"/>
+          <w:sz w:val="36"/>
+          <w:highlight w:val="white"/>
+        </w:rPr>
+        <w:t xml:space="preserve"> </w:t>
+      </w:r>
+    </w:p>
+    <w:p>
+      <w:pPr>
+        <w:rPr>
+          <w:rFonts w:ascii="Times New Roman" w:hAnsi="Times New Roman" w:cs="Times New Roman"/>
+          <w:sz w:val="24"/>
+          <w:szCs w:val="24"/>
+        </w:rPr>
+      </w:pPr>
+      <w:r>
+        <w:rPr>
+          <w:rFonts w:ascii="Times New Roman" w:eastAsia="Times New Roman" w:hAnsi="Times New Roman" w:cs="Times New Roman"/>
+          <w:color w:val="141823"/>
+          <w:sz w:val="24"/>
+          <w:szCs w:val="24"/>
+          <w:highlight w:val="white"/>
+        </w:rPr>
+        <w:t xml:space="preserve">There is a script attached to our camera that generates all the HUD materials. It also is responsible for notifying other scripts, specifically that responsible for backgrounds and that responsible for enemy spawning, when it is appropriate to take an action. </w:t>
       </w:r>
     </w:p>
     <w:p>
@@ -7060,39 +6515,7 @@
           <w:szCs w:val="24"/>
           <w:highlight w:val="white"/>
         </w:rPr>
-        <w:t>Each player has two scripts, a script that is identical for both and a script that is individual to the character.  You might think of these scripts as the brain and the hands- the stats script is responsible f</w:t>
-      </w:r>
-      <w:r>
-        <w:rPr>
-          <w:rFonts w:ascii="Times New Roman" w:eastAsia="Times New Roman" w:hAnsi="Times New Roman" w:cs="Times New Roman"/>
-          <w:color w:val="141823"/>
-          <w:sz w:val="24"/>
-          <w:szCs w:val="24"/>
-          <w:highlight w:val="white"/>
-        </w:rPr>
-        <w:t xml:space="preserve">or monitoring inputs, health, speed, and a number of other relevant variables.  Meanwhile, the character script is notified when </w:t>
-      </w:r>
-      <w:proofErr w:type="spellStart"/>
-      <w:r>
-        <w:rPr>
-          <w:rFonts w:ascii="Times New Roman" w:eastAsia="Times New Roman" w:hAnsi="Times New Roman" w:cs="Times New Roman"/>
-          <w:color w:val="141823"/>
-          <w:sz w:val="24"/>
-          <w:szCs w:val="24"/>
-          <w:highlight w:val="white"/>
-        </w:rPr>
-        <w:t>its</w:t>
-      </w:r>
-      <w:proofErr w:type="spellEnd"/>
-      <w:r>
-        <w:rPr>
-          <w:rFonts w:ascii="Times New Roman" w:eastAsia="Times New Roman" w:hAnsi="Times New Roman" w:cs="Times New Roman"/>
-          <w:color w:val="141823"/>
-          <w:sz w:val="24"/>
-          <w:szCs w:val="24"/>
-          <w:highlight w:val="white"/>
-        </w:rPr>
-        <w:t xml:space="preserve"> time to take actions like attacking or swapping shield affinity and handles the character-specific relevant tasks.</w:t>
+        <w:t>Each player has two scripts, a script that is identical for both and a script that is individual to the character.  You might think of these scripts as the brain and the hands- the stats script is responsible for monitoring inputs, health, speed, and a number of other relevant variables.  Meanwhile, the character script is notified when its time to take actions like attacking or swapping shield affinity and handles the character-specific relevant tasks.</w:t>
       </w:r>
     </w:p>
     <w:p>
@@ -7121,59 +6544,40 @@
           <w:highlight w:val="white"/>
         </w:rPr>
         <w:lastRenderedPageBreak/>
-        <w:t>Collisi</w:t>
-      </w:r>
-      <w:r>
-        <w:rPr>
-          <w:rFonts w:ascii="Times New Roman" w:eastAsia="Times New Roman" w:hAnsi="Times New Roman" w:cs="Times New Roman"/>
-          <w:color w:val="141823"/>
-          <w:sz w:val="36"/>
-          <w:highlight w:val="white"/>
-        </w:rPr>
-        <w:t>on Detection</w:t>
-      </w:r>
-    </w:p>
-    <w:p>
-      <w:pPr>
-        <w:rPr>
-          <w:rFonts w:ascii="Times New Roman" w:hAnsi="Times New Roman" w:cs="Times New Roman"/>
-        </w:rPr>
-      </w:pPr>
-      <w:r>
-        <w:rPr>
-          <w:rFonts w:ascii="Times New Roman" w:eastAsia="Times New Roman" w:hAnsi="Times New Roman" w:cs="Times New Roman"/>
-          <w:color w:val="141823"/>
-          <w:sz w:val="36"/>
-          <w:highlight w:val="white"/>
-        </w:rPr>
-        <w:t xml:space="preserve"> </w:t>
-      </w:r>
-    </w:p>
-    <w:p>
-      <w:pPr>
-        <w:rPr>
-          <w:rFonts w:ascii="Times New Roman" w:hAnsi="Times New Roman" w:cs="Times New Roman"/>
-        </w:rPr>
-      </w:pPr>
-      <w:r>
-        <w:rPr>
-          <w:rFonts w:ascii="Times New Roman" w:eastAsia="Times New Roman" w:hAnsi="Times New Roman" w:cs="Times New Roman"/>
-          <w:color w:val="141823"/>
-          <w:sz w:val="24"/>
-          <w:szCs w:val="24"/>
-          <w:highlight w:val="white"/>
-        </w:rPr>
-        <w:t>Depending on the nature of the object, our game generally speaking uses box colliders or rendering bounds.  Enemies and their bullets and player characters use box colliders specifically sized and located to make the player feel</w:t>
-      </w:r>
-      <w:r>
-        <w:rPr>
-          <w:rFonts w:ascii="Times New Roman" w:eastAsia="Times New Roman" w:hAnsi="Times New Roman" w:cs="Times New Roman"/>
-          <w:color w:val="141823"/>
-          <w:sz w:val="24"/>
-          <w:szCs w:val="24"/>
-          <w:highlight w:val="white"/>
-        </w:rPr>
-        <w:t xml:space="preserve"> more comfortable.  Meanwhile, bosses use render bounds to make them a little easier to hit and player bullets use render bounds because they come in all different shapes and sizes.</w:t>
+        <w:t>Collision Detection</w:t>
+      </w:r>
+    </w:p>
+    <w:p>
+      <w:pPr>
+        <w:rPr>
+          <w:rFonts w:ascii="Times New Roman" w:hAnsi="Times New Roman" w:cs="Times New Roman"/>
+        </w:rPr>
+      </w:pPr>
+      <w:r>
+        <w:rPr>
+          <w:rFonts w:ascii="Times New Roman" w:eastAsia="Times New Roman" w:hAnsi="Times New Roman" w:cs="Times New Roman"/>
+          <w:color w:val="141823"/>
+          <w:sz w:val="36"/>
+          <w:highlight w:val="white"/>
+        </w:rPr>
+        <w:t xml:space="preserve"> </w:t>
+      </w:r>
+    </w:p>
+    <w:p>
+      <w:pPr>
+        <w:rPr>
+          <w:rFonts w:ascii="Times New Roman" w:hAnsi="Times New Roman" w:cs="Times New Roman"/>
+        </w:rPr>
+      </w:pPr>
+      <w:r>
+        <w:rPr>
+          <w:rFonts w:ascii="Times New Roman" w:eastAsia="Times New Roman" w:hAnsi="Times New Roman" w:cs="Times New Roman"/>
+          <w:color w:val="141823"/>
+          <w:sz w:val="24"/>
+          <w:szCs w:val="24"/>
+          <w:highlight w:val="white"/>
+        </w:rPr>
+        <w:t>Depending on the nature of the object, our game generally speaking uses box colliders or rendering bounds.  Enemies and their bullets and player characters use box colliders specifically sized and located to make the player feel more comfortable.  Meanwhile, bosses use render bounds to make them a little easier to hit and player bullets use render bounds because they come in all different shapes and sizes.</w:t>
       </w:r>
     </w:p>
     <w:p>
@@ -7553,27 +6957,7 @@
           <w:sz w:val="24"/>
           <w:szCs w:val="24"/>
         </w:rPr>
-        <w:t xml:space="preserve">We have four playable characters: the Punch Knight, the Dragon Sitter, the Tinker, and the Mirror </w:t>
-      </w:r>
-      <w:proofErr w:type="spellStart"/>
-      <w:r>
-        <w:rPr>
-          <w:rFonts w:ascii="Times New Roman" w:eastAsia="Times New Roman" w:hAnsi="Times New Roman" w:cs="Times New Roman"/>
-          <w:color w:val="141823"/>
-          <w:sz w:val="24"/>
-          <w:szCs w:val="24"/>
-        </w:rPr>
-        <w:t>Mage</w:t>
-      </w:r>
-      <w:proofErr w:type="spellEnd"/>
-      <w:r>
-        <w:rPr>
-          <w:rFonts w:ascii="Times New Roman" w:eastAsia="Times New Roman" w:hAnsi="Times New Roman" w:cs="Times New Roman"/>
-          <w:color w:val="141823"/>
-          <w:sz w:val="24"/>
-          <w:szCs w:val="24"/>
-        </w:rPr>
-        <w:t>.  Each character has an entirely unique play style, with highly varied skill sets and specials.  One of our biggest goals in creating the game was to have personable and engaging characters so that the players could pick a character they feel attuned to.</w:t>
+        <w:t>We have four playable characters: the Punch Knight, the Dragon Sitter, the Tinker, and the Mirror Mage.  Each character has an entirely unique play style, with highly varied skill sets and specials.  One of our biggest goals in creating the game was to have personable and engaging characters so that the players could pick a character they feel attuned to.</w:t>
       </w:r>
     </w:p>
     <w:p>
@@ -7656,27 +7040,7 @@
           <w:sz w:val="24"/>
           <w:szCs w:val="24"/>
         </w:rPr>
-        <w:t xml:space="preserve">we were first creating the characters, we took several factors into account.  For one, we wanted to make the game in the fantasy genre, which generally means warriors, monsters, and mages.  But we also wanted to venture outside that </w:t>
-      </w:r>
-      <w:proofErr w:type="spellStart"/>
-      <w:r>
-        <w:rPr>
-          <w:rFonts w:ascii="Times New Roman" w:eastAsia="Times New Roman" w:hAnsi="Times New Roman" w:cs="Times New Roman"/>
-          <w:color w:val="141823"/>
-          <w:sz w:val="24"/>
-          <w:szCs w:val="24"/>
-        </w:rPr>
-        <w:t>cliche</w:t>
-      </w:r>
-      <w:proofErr w:type="spellEnd"/>
-      <w:r>
-        <w:rPr>
-          <w:rFonts w:ascii="Times New Roman" w:eastAsia="Times New Roman" w:hAnsi="Times New Roman" w:cs="Times New Roman"/>
-          <w:color w:val="141823"/>
-          <w:sz w:val="24"/>
-          <w:szCs w:val="24"/>
-        </w:rPr>
-        <w:t xml:space="preserve">, and two of the best known games for their offbeat characters are Borderlands and Team Fortress 2, so we thought about the most interesting aspects of their </w:t>
+        <w:t xml:space="preserve">we were first creating the characters, we took several factors into account.  For one, we wanted to make the game in the fantasy genre, which generally means warriors, monsters, and mages.  But we also wanted to venture outside that cliche, and two of the best known games for their offbeat characters are Borderlands and Team Fortress 2, so we thought about the most interesting aspects of their </w:t>
       </w:r>
     </w:p>
     <w:p>
@@ -7715,27 +7079,7 @@
           <w:sz w:val="24"/>
           <w:szCs w:val="24"/>
         </w:rPr>
-        <w:t xml:space="preserve">As referred to above, there are 26 types of minions and 3 bosses.  These minions are divided into three categories: bat, </w:t>
-      </w:r>
-      <w:proofErr w:type="spellStart"/>
-      <w:r>
-        <w:rPr>
-          <w:rFonts w:ascii="Times New Roman" w:eastAsia="Times New Roman" w:hAnsi="Times New Roman" w:cs="Times New Roman"/>
-          <w:color w:val="141823"/>
-          <w:sz w:val="24"/>
-          <w:szCs w:val="24"/>
-        </w:rPr>
-        <w:t>whisp</w:t>
-      </w:r>
-      <w:proofErr w:type="spellEnd"/>
-      <w:r>
-        <w:rPr>
-          <w:rFonts w:ascii="Times New Roman" w:eastAsia="Times New Roman" w:hAnsi="Times New Roman" w:cs="Times New Roman"/>
-          <w:color w:val="141823"/>
-          <w:sz w:val="24"/>
-          <w:szCs w:val="24"/>
-        </w:rPr>
-        <w:t xml:space="preserve">, and slime.  Within each of these categories there are 9 colors except one, each of which enemy has at least slightly different statistics.  Enemies start basic, red and blue reflecting the red and blue bullets they are shooting.  As the game progresses in difficulty, </w:t>
+        <w:t xml:space="preserve">As referred to above, there are 26 types of minions and 3 bosses.  These minions are divided into three categories: bat, whisp, and slime.  Within each of these categories there are 9 colors except one, each of which enemy has at least slightly different statistics.  Enemies start basic, red and blue reflecting the red and blue bullets they are shooting.  As the game progresses in difficulty, </w:t>
       </w:r>
       <w:r>
         <w:rPr>
@@ -7745,27 +7089,7 @@
           <w:szCs w:val="24"/>
         </w:rPr>
         <w:lastRenderedPageBreak/>
-        <w:t xml:space="preserve">the visual connection between characters fades and the player must learn to recognize different characters and be prepared for their </w:t>
-      </w:r>
-      <w:proofErr w:type="spellStart"/>
-      <w:r>
-        <w:rPr>
-          <w:rFonts w:ascii="Times New Roman" w:eastAsia="Times New Roman" w:hAnsi="Times New Roman" w:cs="Times New Roman"/>
-          <w:color w:val="141823"/>
-          <w:sz w:val="24"/>
-          <w:szCs w:val="24"/>
-        </w:rPr>
-        <w:t>attacts</w:t>
-      </w:r>
-      <w:proofErr w:type="spellEnd"/>
-      <w:r>
-        <w:rPr>
-          <w:rFonts w:ascii="Times New Roman" w:eastAsia="Times New Roman" w:hAnsi="Times New Roman" w:cs="Times New Roman"/>
-          <w:color w:val="141823"/>
-          <w:sz w:val="24"/>
-          <w:szCs w:val="24"/>
-        </w:rPr>
-        <w:t>.</w:t>
+        <w:t>the visual connection between characters fades and the player must learn to recognize different characters and be prepared for their attacts.</w:t>
       </w:r>
     </w:p>
     <w:p>
@@ -8925,27 +8249,7 @@
           <w:sz w:val="24"/>
           <w:szCs w:val="24"/>
         </w:rPr>
-        <w:t xml:space="preserve">The world editor is in several parts depending on what you’re trying to change.  GUI Manager handles almost all of the HUD and interface, including title screen and character select.  The spawn script is responsible for all minion waves and their timings, with Enemy script responsible for their bullet patterns and movement patterns.  Lastly, </w:t>
-      </w:r>
-      <w:proofErr w:type="spellStart"/>
-      <w:r>
-        <w:rPr>
-          <w:rFonts w:ascii="Times New Roman" w:eastAsia="Times New Roman" w:hAnsi="Times New Roman" w:cs="Times New Roman"/>
-          <w:color w:val="141823"/>
-          <w:sz w:val="24"/>
-          <w:szCs w:val="24"/>
-        </w:rPr>
-        <w:t>PlayerStats</w:t>
-      </w:r>
-      <w:proofErr w:type="spellEnd"/>
-      <w:r>
-        <w:rPr>
-          <w:rFonts w:ascii="Times New Roman" w:eastAsia="Times New Roman" w:hAnsi="Times New Roman" w:cs="Times New Roman"/>
-          <w:color w:val="141823"/>
-          <w:sz w:val="24"/>
-          <w:szCs w:val="24"/>
-        </w:rPr>
-        <w:t xml:space="preserve"> determines the stats for each character.</w:t>
+        <w:t>The world editor is in several parts depending on what you’re trying to change.  GUI Manager handles almost all of the HUD and interface, including title screen and character select.  The spawn script is responsible for all minion waves and their timings, with Enemy script responsible for their bullet patterns and movement patterns.  Lastly, PlayerStats determines the stats for each character.</w:t>
       </w:r>
     </w:p>
     <w:p>
@@ -9049,25 +8353,7 @@
           <w:sz w:val="24"/>
           <w:szCs w:val="24"/>
         </w:rPr>
-        <w:t xml:space="preserve">Spawn and Enemy work together to make the waves work.  There are 4 bullet patterns and 22 movement patterns.  Each enemy can pick between the two affinities for what it shoots, and there are 26 different enemies with varying damages, speeds, and </w:t>
-      </w:r>
-      <w:proofErr w:type="spellStart"/>
-      <w:r>
-        <w:rPr>
-          <w:rFonts w:ascii="Times New Roman" w:hAnsi="Times New Roman" w:cs="Times New Roman"/>
-          <w:sz w:val="24"/>
-          <w:szCs w:val="24"/>
-        </w:rPr>
-        <w:t>healths</w:t>
-      </w:r>
-      <w:proofErr w:type="spellEnd"/>
-      <w:r>
-        <w:rPr>
-          <w:rFonts w:ascii="Times New Roman" w:hAnsi="Times New Roman" w:cs="Times New Roman"/>
-          <w:sz w:val="24"/>
-          <w:szCs w:val="24"/>
-        </w:rPr>
-        <w:t>.</w:t>
+        <w:t>Spawn and Enemy work together to make the waves work.  There are 4 bullet patterns and 22 movement patterns.  Each enemy can pick between the two affinities for what it shoots, and there are 26 different enemies with varying damages, speeds, and healths.</w:t>
       </w:r>
     </w:p>
     <w:p>
@@ -9117,7 +8403,7 @@
 </file>
 
 <file path=word/numbering.xml><?xml version="1.0" encoding="utf-8"?>
-<w:numbering xmlns:wpc="http://schemas.microsoft.com/office/word/2010/wordprocessingCanvas" xmlns:mc="http://schemas.openxmlformats.org/markup-compatibility/2006" xmlns:o="urn:schemas-microsoft-com:office:office" xmlns:r="http://schemas.openxmlformats.org/officeDocument/2006/relationships" xmlns:m="http://schemas.openxmlformats.org/officeDocument/2006/math" xmlns:v="urn:schemas-microsoft-com:vml" xmlns:wp14="http://schemas.microsoft.com/office/word/2010/wordprocessingDrawing" xmlns:wp="http://schemas.openxmlformats.org/drawingml/2006/wordprocessingDrawing" xmlns:w10="urn:schemas-microsoft-com:office:word" xmlns:w="http://schemas.openxmlformats.org/wordprocessingml/2006/main" xmlns:w14="http://schemas.microsoft.com/office/word/2010/wordml" xmlns:w15="http://schemas.microsoft.com/office/word/2012/wordml" xmlns:wpg="http://schemas.microsoft.com/office/word/2010/wordprocessingGroup" xmlns:wpi="http://schemas.microsoft.com/office/word/2010/wordprocessingInk" xmlns:wne="http://schemas.microsoft.com/office/word/2006/wordml" xmlns:wps="http://schemas.microsoft.com/office/word/2010/wordprocessingShape" mc:Ignorable="w14 w15 wp14">
+<w:numbering xmlns:wpc="http://schemas.microsoft.com/office/word/2010/wordprocessingCanvas" xmlns:mc="http://schemas.openxmlformats.org/markup-compatibility/2006" xmlns:o="urn:schemas-microsoft-com:office:office" xmlns:r="http://schemas.openxmlformats.org/officeDocument/2006/relationships" xmlns:m="http://schemas.openxmlformats.org/officeDocument/2006/math" xmlns:v="urn:schemas-microsoft-com:vml" xmlns:wp14="http://schemas.microsoft.com/office/word/2010/wordprocessingDrawing" xmlns:wp="http://schemas.openxmlformats.org/drawingml/2006/wordprocessingDrawing" xmlns:w10="urn:schemas-microsoft-com:office:word" xmlns:w="http://schemas.openxmlformats.org/wordprocessingml/2006/main" xmlns:w14="http://schemas.microsoft.com/office/word/2010/wordml" xmlns:wpg="http://schemas.microsoft.com/office/word/2010/wordprocessingGroup" xmlns:wpi="http://schemas.microsoft.com/office/word/2010/wordprocessingInk" xmlns:wne="http://schemas.microsoft.com/office/word/2006/wordml" xmlns:wps="http://schemas.microsoft.com/office/word/2010/wordprocessingShape" mc:Ignorable="w14 wp14">
   <w:abstractNum w:abstractNumId="0">
     <w:nsid w:val="433E6745"/>
     <w:multiLevelType w:val="hybridMultilevel"/>
@@ -9215,7 +8501,7 @@
 </file>
 
 <file path=word/styles.xml><?xml version="1.0" encoding="utf-8"?>
-<w:styles xmlns:mc="http://schemas.openxmlformats.org/markup-compatibility/2006" xmlns:r="http://schemas.openxmlformats.org/officeDocument/2006/relationships" xmlns:w="http://schemas.openxmlformats.org/wordprocessingml/2006/main" xmlns:w14="http://schemas.microsoft.com/office/word/2010/wordml" xmlns:w15="http://schemas.microsoft.com/office/word/2012/wordml" mc:Ignorable="w14 w15">
+<w:styles xmlns:mc="http://schemas.openxmlformats.org/markup-compatibility/2006" xmlns:r="http://schemas.openxmlformats.org/officeDocument/2006/relationships" xmlns:w="http://schemas.openxmlformats.org/wordprocessingml/2006/main" xmlns:w14="http://schemas.microsoft.com/office/word/2010/wordml" mc:Ignorable="w14">
   <w:docDefaults>
     <w:rPrDefault>
       <w:rPr>
@@ -9231,378 +8517,144 @@
       </w:pPr>
     </w:pPrDefault>
   </w:docDefaults>
-  <w:latentStyles w:defLockedState="0" w:defUIPriority="99" w:defSemiHidden="0" w:defUnhideWhenUsed="0" w:defQFormat="0" w:count="371">
-    <w:lsdException w:name="Normal" w:uiPriority="0" w:qFormat="1"/>
-    <w:lsdException w:name="heading 1" w:uiPriority="9" w:qFormat="1"/>
-    <w:lsdException w:name="heading 2" w:semiHidden="1" w:uiPriority="9" w:unhideWhenUsed="1" w:qFormat="1"/>
-    <w:lsdException w:name="heading 3" w:semiHidden="1" w:uiPriority="9" w:unhideWhenUsed="1" w:qFormat="1"/>
-    <w:lsdException w:name="heading 4" w:semiHidden="1" w:uiPriority="9" w:unhideWhenUsed="1" w:qFormat="1"/>
-    <w:lsdException w:name="heading 5" w:semiHidden="1" w:uiPriority="9" w:unhideWhenUsed="1" w:qFormat="1"/>
-    <w:lsdException w:name="heading 6" w:semiHidden="1" w:uiPriority="9" w:unhideWhenUsed="1" w:qFormat="1"/>
-    <w:lsdException w:name="heading 7" w:semiHidden="1" w:uiPriority="9" w:unhideWhenUsed="1" w:qFormat="1"/>
-    <w:lsdException w:name="heading 8" w:semiHidden="1" w:uiPriority="9" w:unhideWhenUsed="1" w:qFormat="1"/>
-    <w:lsdException w:name="heading 9" w:semiHidden="1" w:uiPriority="9" w:unhideWhenUsed="1" w:qFormat="1"/>
-    <w:lsdException w:name="index 1" w:semiHidden="1" w:unhideWhenUsed="1"/>
-    <w:lsdException w:name="index 2" w:semiHidden="1" w:unhideWhenUsed="1"/>
-    <w:lsdException w:name="index 3" w:semiHidden="1" w:unhideWhenUsed="1"/>
-    <w:lsdException w:name="index 4" w:semiHidden="1" w:unhideWhenUsed="1"/>
-    <w:lsdException w:name="index 5" w:semiHidden="1" w:unhideWhenUsed="1"/>
-    <w:lsdException w:name="index 6" w:semiHidden="1" w:unhideWhenUsed="1"/>
-    <w:lsdException w:name="index 7" w:semiHidden="1" w:unhideWhenUsed="1"/>
-    <w:lsdException w:name="index 8" w:semiHidden="1" w:unhideWhenUsed="1"/>
-    <w:lsdException w:name="index 9" w:semiHidden="1" w:unhideWhenUsed="1"/>
-    <w:lsdException w:name="toc 1" w:semiHidden="1" w:uiPriority="39" w:unhideWhenUsed="1"/>
-    <w:lsdException w:name="toc 2" w:semiHidden="1" w:uiPriority="39" w:unhideWhenUsed="1"/>
-    <w:lsdException w:name="toc 3" w:semiHidden="1" w:uiPriority="39" w:unhideWhenUsed="1"/>
-    <w:lsdException w:name="toc 4" w:semiHidden="1" w:uiPriority="39" w:unhideWhenUsed="1"/>
-    <w:lsdException w:name="toc 5" w:semiHidden="1" w:uiPriority="39" w:unhideWhenUsed="1"/>
-    <w:lsdException w:name="toc 6" w:semiHidden="1" w:uiPriority="39" w:unhideWhenUsed="1"/>
-    <w:lsdException w:name="toc 7" w:semiHidden="1" w:uiPriority="39" w:unhideWhenUsed="1"/>
-    <w:lsdException w:name="toc 8" w:semiHidden="1" w:uiPriority="39" w:unhideWhenUsed="1"/>
-    <w:lsdException w:name="toc 9" w:semiHidden="1" w:uiPriority="39" w:unhideWhenUsed="1"/>
-    <w:lsdException w:name="Normal Indent" w:semiHidden="1" w:unhideWhenUsed="1"/>
-    <w:lsdException w:name="footnote text" w:semiHidden="1" w:unhideWhenUsed="1"/>
-    <w:lsdException w:name="annotation text" w:semiHidden="1" w:unhideWhenUsed="1"/>
-    <w:lsdException w:name="header" w:semiHidden="1" w:unhideWhenUsed="1"/>
-    <w:lsdException w:name="footer" w:semiHidden="1" w:unhideWhenUsed="1"/>
-    <w:lsdException w:name="index heading" w:semiHidden="1" w:unhideWhenUsed="1"/>
-    <w:lsdException w:name="caption" w:semiHidden="1" w:uiPriority="35" w:unhideWhenUsed="1" w:qFormat="1"/>
-    <w:lsdException w:name="table of figures" w:semiHidden="1" w:unhideWhenUsed="1"/>
-    <w:lsdException w:name="envelope address" w:semiHidden="1" w:unhideWhenUsed="1"/>
-    <w:lsdException w:name="envelope return" w:semiHidden="1" w:unhideWhenUsed="1"/>
-    <w:lsdException w:name="footnote reference" w:semiHidden="1" w:unhideWhenUsed="1"/>
-    <w:lsdException w:name="annotation reference" w:semiHidden="1" w:unhideWhenUsed="1"/>
-    <w:lsdException w:name="line number" w:semiHidden="1" w:unhideWhenUsed="1"/>
-    <w:lsdException w:name="page number" w:semiHidden="1" w:unhideWhenUsed="1"/>
-    <w:lsdException w:name="endnote reference" w:semiHidden="1" w:unhideWhenUsed="1"/>
-    <w:lsdException w:name="endnote text" w:semiHidden="1" w:unhideWhenUsed="1"/>
-    <w:lsdException w:name="table of authorities" w:semiHidden="1" w:unhideWhenUsed="1"/>
-    <w:lsdException w:name="macro" w:semiHidden="1" w:unhideWhenUsed="1"/>
-    <w:lsdException w:name="toa heading" w:semiHidden="1" w:unhideWhenUsed="1"/>
-    <w:lsdException w:name="List" w:semiHidden="1" w:unhideWhenUsed="1"/>
-    <w:lsdException w:name="List Bullet" w:semiHidden="1" w:unhideWhenUsed="1"/>
-    <w:lsdException w:name="List Number" w:semiHidden="1" w:unhideWhenUsed="1"/>
-    <w:lsdException w:name="List 2" w:semiHidden="1" w:unhideWhenUsed="1"/>
-    <w:lsdException w:name="List 3" w:semiHidden="1" w:unhideWhenUsed="1"/>
-    <w:lsdException w:name="List 4" w:semiHidden="1" w:unhideWhenUsed="1"/>
-    <w:lsdException w:name="List 5" w:semiHidden="1" w:unhideWhenUsed="1"/>
-    <w:lsdException w:name="List Bullet 2" w:semiHidden="1" w:unhideWhenUsed="1"/>
-    <w:lsdException w:name="List Bullet 3" w:semiHidden="1" w:unhideWhenUsed="1"/>
-    <w:lsdException w:name="List Bullet 4" w:semiHidden="1" w:unhideWhenUsed="1"/>
-    <w:lsdException w:name="List Bullet 5" w:semiHidden="1" w:unhideWhenUsed="1"/>
-    <w:lsdException w:name="List Number 2" w:semiHidden="1" w:unhideWhenUsed="1"/>
-    <w:lsdException w:name="List Number 3" w:semiHidden="1" w:unhideWhenUsed="1"/>
-    <w:lsdException w:name="List Number 4" w:semiHidden="1" w:unhideWhenUsed="1"/>
-    <w:lsdException w:name="List Number 5" w:semiHidden="1" w:unhideWhenUsed="1"/>
-    <w:lsdException w:name="Title" w:uiPriority="10" w:qFormat="1"/>
-    <w:lsdException w:name="Closing" w:semiHidden="1" w:unhideWhenUsed="1"/>
-    <w:lsdException w:name="Signature" w:semiHidden="1" w:unhideWhenUsed="1"/>
-    <w:lsdException w:name="Default Paragraph Font" w:semiHidden="1" w:uiPriority="1" w:unhideWhenUsed="1"/>
-    <w:lsdException w:name="Body Text" w:semiHidden="1" w:unhideWhenUsed="1"/>
-    <w:lsdException w:name="Body Text Indent" w:semiHidden="1" w:unhideWhenUsed="1"/>
-    <w:lsdException w:name="List Continue" w:semiHidden="1" w:unhideWhenUsed="1"/>
-    <w:lsdException w:name="List Continue 2" w:semiHidden="1" w:unhideWhenUsed="1"/>
-    <w:lsdException w:name="List Continue 3" w:semiHidden="1" w:unhideWhenUsed="1"/>
-    <w:lsdException w:name="List Continue 4" w:semiHidden="1" w:unhideWhenUsed="1"/>
-    <w:lsdException w:name="List Continue 5" w:semiHidden="1" w:unhideWhenUsed="1"/>
-    <w:lsdException w:name="Message Header" w:semiHidden="1" w:unhideWhenUsed="1"/>
-    <w:lsdException w:name="Subtitle" w:uiPriority="11" w:qFormat="1"/>
-    <w:lsdException w:name="Salutation" w:semiHidden="1" w:unhideWhenUsed="1"/>
-    <w:lsdException w:name="Date" w:semiHidden="1" w:unhideWhenUsed="1"/>
-    <w:lsdException w:name="Body Text First Indent" w:semiHidden="1" w:unhideWhenUsed="1"/>
-    <w:lsdException w:name="Body Text First Indent 2" w:semiHidden="1" w:unhideWhenUsed="1"/>
-    <w:lsdException w:name="Note Heading" w:semiHidden="1" w:unhideWhenUsed="1"/>
-    <w:lsdException w:name="Body Text 2" w:semiHidden="1" w:unhideWhenUsed="1"/>
-    <w:lsdException w:name="Body Text 3" w:semiHidden="1" w:unhideWhenUsed="1"/>
-    <w:lsdException w:name="Body Text Indent 2" w:semiHidden="1" w:unhideWhenUsed="1"/>
-    <w:lsdException w:name="Body Text Indent 3" w:semiHidden="1" w:unhideWhenUsed="1"/>
-    <w:lsdException w:name="Block Text" w:semiHidden="1" w:unhideWhenUsed="1"/>
-    <w:lsdException w:name="Hyperlink" w:semiHidden="1" w:unhideWhenUsed="1"/>
-    <w:lsdException w:name="FollowedHyperlink" w:semiHidden="1" w:unhideWhenUsed="1"/>
-    <w:lsdException w:name="Strong" w:uiPriority="22" w:qFormat="1"/>
-    <w:lsdException w:name="Emphasis" w:uiPriority="20" w:qFormat="1"/>
-    <w:lsdException w:name="Document Map" w:semiHidden="1" w:unhideWhenUsed="1"/>
-    <w:lsdException w:name="Plain Text" w:semiHidden="1" w:unhideWhenUsed="1"/>
-    <w:lsdException w:name="E-mail Signature" w:semiHidden="1" w:unhideWhenUsed="1"/>
-    <w:lsdException w:name="HTML Top of Form" w:semiHidden="1" w:unhideWhenUsed="1"/>
-    <w:lsdException w:name="HTML Bottom of Form" w:semiHidden="1" w:unhideWhenUsed="1"/>
-    <w:lsdException w:name="Normal (Web)" w:semiHidden="1" w:unhideWhenUsed="1"/>
-    <w:lsdException w:name="HTML Acronym" w:semiHidden="1" w:unhideWhenUsed="1"/>
-    <w:lsdException w:name="HTML Address" w:semiHidden="1" w:unhideWhenUsed="1"/>
-    <w:lsdException w:name="HTML Cite" w:semiHidden="1" w:unhideWhenUsed="1"/>
-    <w:lsdException w:name="HTML Code" w:semiHidden="1" w:unhideWhenUsed="1"/>
-    <w:lsdException w:name="HTML Definition" w:semiHidden="1" w:unhideWhenUsed="1"/>
-    <w:lsdException w:name="HTML Keyboard" w:semiHidden="1" w:unhideWhenUsed="1"/>
-    <w:lsdException w:name="HTML Preformatted" w:semiHidden="1" w:unhideWhenUsed="1"/>
-    <w:lsdException w:name="HTML Sample" w:semiHidden="1" w:unhideWhenUsed="1"/>
-    <w:lsdException w:name="HTML Typewriter" w:semiHidden="1" w:unhideWhenUsed="1"/>
-    <w:lsdException w:name="HTML Variable" w:semiHidden="1" w:unhideWhenUsed="1"/>
-    <w:lsdException w:name="Normal Table" w:semiHidden="1" w:unhideWhenUsed="1"/>
-    <w:lsdException w:name="annotation subject" w:semiHidden="1" w:unhideWhenUsed="1"/>
-    <w:lsdException w:name="No List" w:semiHidden="1" w:unhideWhenUsed="1"/>
-    <w:lsdException w:name="Outline List 1" w:semiHidden="1" w:unhideWhenUsed="1"/>
-    <w:lsdException w:name="Outline List 2" w:semiHidden="1" w:unhideWhenUsed="1"/>
-    <w:lsdException w:name="Outline List 3" w:semiHidden="1" w:unhideWhenUsed="1"/>
-    <w:lsdException w:name="Table Simple 1" w:semiHidden="1" w:unhideWhenUsed="1"/>
-    <w:lsdException w:name="Table Simple 2" w:semiHidden="1" w:unhideWhenUsed="1"/>
-    <w:lsdException w:name="Table Simple 3" w:semiHidden="1" w:unhideWhenUsed="1"/>
-    <w:lsdException w:name="Table Classic 1" w:semiHidden="1" w:unhideWhenUsed="1"/>
-    <w:lsdException w:name="Table Classic 2" w:semiHidden="1" w:unhideWhenUsed="1"/>
-    <w:lsdException w:name="Table Classic 3" w:semiHidden="1" w:unhideWhenUsed="1"/>
-    <w:lsdException w:name="Table Classic 4" w:semiHidden="1" w:unhideWhenUsed="1"/>
-    <w:lsdException w:name="Table Colorful 1" w:semiHidden="1" w:unhideWhenUsed="1"/>
-    <w:lsdException w:name="Table Colorful 2" w:semiHidden="1" w:unhideWhenUsed="1"/>
-    <w:lsdException w:name="Table Colorful 3" w:semiHidden="1" w:unhideWhenUsed="1"/>
-    <w:lsdException w:name="Table Columns 1" w:semiHidden="1" w:unhideWhenUsed="1"/>
-    <w:lsdException w:name="Table Columns 2" w:semiHidden="1" w:unhideWhenUsed="1"/>
-    <w:lsdException w:name="Table Columns 3" w:semiHidden="1" w:unhideWhenUsed="1"/>
-    <w:lsdException w:name="Table Columns 4" w:semiHidden="1" w:unhideWhenUsed="1"/>
-    <w:lsdException w:name="Table Columns 5" w:semiHidden="1" w:unhideWhenUsed="1"/>
-    <w:lsdException w:name="Table Grid 1" w:semiHidden="1" w:unhideWhenUsed="1"/>
-    <w:lsdException w:name="Table Grid 2" w:semiHidden="1" w:unhideWhenUsed="1"/>
-    <w:lsdException w:name="Table Grid 3" w:semiHidden="1" w:unhideWhenUsed="1"/>
-    <w:lsdException w:name="Table Grid 4" w:semiHidden="1" w:unhideWhenUsed="1"/>
-    <w:lsdException w:name="Table Grid 5" w:semiHidden="1" w:unhideWhenUsed="1"/>
-    <w:lsdException w:name="Table Grid 6" w:semiHidden="1" w:unhideWhenUsed="1"/>
-    <w:lsdException w:name="Table Grid 7" w:semiHidden="1" w:unhideWhenUsed="1"/>
-    <w:lsdException w:name="Table Grid 8" w:semiHidden="1" w:unhideWhenUsed="1"/>
-    <w:lsdException w:name="Table List 1" w:semiHidden="1" w:unhideWhenUsed="1"/>
-    <w:lsdException w:name="Table List 2" w:semiHidden="1" w:unhideWhenUsed="1"/>
-    <w:lsdException w:name="Table List 3" w:semiHidden="1" w:unhideWhenUsed="1"/>
-    <w:lsdException w:name="Table List 4" w:semiHidden="1" w:unhideWhenUsed="1"/>
-    <w:lsdException w:name="Table List 5" w:semiHidden="1" w:unhideWhenUsed="1"/>
-    <w:lsdException w:name="Table List 6" w:semiHidden="1" w:unhideWhenUsed="1"/>
-    <w:lsdException w:name="Table List 7" w:semiHidden="1" w:unhideWhenUsed="1"/>
-    <w:lsdException w:name="Table List 8" w:semiHidden="1" w:unhideWhenUsed="1"/>
-    <w:lsdException w:name="Table 3D effects 1" w:semiHidden="1" w:unhideWhenUsed="1"/>
-    <w:lsdException w:name="Table 3D effects 2" w:semiHidden="1" w:unhideWhenUsed="1"/>
-    <w:lsdException w:name="Table 3D effects 3" w:semiHidden="1" w:unhideWhenUsed="1"/>
-    <w:lsdException w:name="Table Contemporary" w:semiHidden="1" w:unhideWhenUsed="1"/>
-    <w:lsdException w:name="Table Elegant" w:semiHidden="1" w:unhideWhenUsed="1"/>
-    <w:lsdException w:name="Table Professional" w:semiHidden="1" w:unhideWhenUsed="1"/>
-    <w:lsdException w:name="Table Subtle 1" w:semiHidden="1" w:unhideWhenUsed="1"/>
-    <w:lsdException w:name="Table Subtle 2" w:semiHidden="1" w:unhideWhenUsed="1"/>
-    <w:lsdException w:name="Table Web 1" w:semiHidden="1" w:unhideWhenUsed="1"/>
-    <w:lsdException w:name="Table Web 2" w:semiHidden="1" w:unhideWhenUsed="1"/>
-    <w:lsdException w:name="Table Web 3" w:semiHidden="1" w:unhideWhenUsed="1"/>
-    <w:lsdException w:name="Balloon Text" w:semiHidden="1" w:unhideWhenUsed="1"/>
-    <w:lsdException w:name="Table Grid" w:uiPriority="39"/>
-    <w:lsdException w:name="Table Theme" w:semiHidden="1" w:unhideWhenUsed="1"/>
-    <w:lsdException w:name="Placeholder Text" w:semiHidden="1"/>
-    <w:lsdException w:name="No Spacing" w:uiPriority="1" w:qFormat="1"/>
-    <w:lsdException w:name="Light Shading" w:uiPriority="60"/>
-    <w:lsdException w:name="Light List" w:uiPriority="61"/>
-    <w:lsdException w:name="Light Grid" w:uiPriority="62"/>
-    <w:lsdException w:name="Medium Shading 1" w:uiPriority="63"/>
-    <w:lsdException w:name="Medium Shading 2" w:uiPriority="64"/>
-    <w:lsdException w:name="Medium List 1" w:uiPriority="65"/>
-    <w:lsdException w:name="Medium List 2" w:uiPriority="66"/>
-    <w:lsdException w:name="Medium Grid 1" w:uiPriority="67"/>
-    <w:lsdException w:name="Medium Grid 2" w:uiPriority="68"/>
-    <w:lsdException w:name="Medium Grid 3" w:uiPriority="69"/>
-    <w:lsdException w:name="Dark List" w:uiPriority="70"/>
-    <w:lsdException w:name="Colorful Shading" w:uiPriority="71"/>
-    <w:lsdException w:name="Colorful List" w:uiPriority="72"/>
-    <w:lsdException w:name="Colorful Grid" w:uiPriority="73"/>
-    <w:lsdException w:name="Light Shading Accent 1" w:uiPriority="60"/>
-    <w:lsdException w:name="Light List Accent 1" w:uiPriority="61"/>
-    <w:lsdException w:name="Light Grid Accent 1" w:uiPriority="62"/>
-    <w:lsdException w:name="Medium Shading 1 Accent 1" w:uiPriority="63"/>
-    <w:lsdException w:name="Medium Shading 2 Accent 1" w:uiPriority="64"/>
-    <w:lsdException w:name="Medium List 1 Accent 1" w:uiPriority="65"/>
-    <w:lsdException w:name="Revision" w:semiHidden="1"/>
-    <w:lsdException w:name="List Paragraph" w:uiPriority="34" w:qFormat="1"/>
-    <w:lsdException w:name="Quote" w:uiPriority="29" w:qFormat="1"/>
-    <w:lsdException w:name="Intense Quote" w:uiPriority="30" w:qFormat="1"/>
-    <w:lsdException w:name="Medium List 2 Accent 1" w:uiPriority="66"/>
-    <w:lsdException w:name="Medium Grid 1 Accent 1" w:uiPriority="67"/>
-    <w:lsdException w:name="Medium Grid 2 Accent 1" w:uiPriority="68"/>
-    <w:lsdException w:name="Medium Grid 3 Accent 1" w:uiPriority="69"/>
-    <w:lsdException w:name="Dark List Accent 1" w:uiPriority="70"/>
-    <w:lsdException w:name="Colorful Shading Accent 1" w:uiPriority="71"/>
-    <w:lsdException w:name="Colorful List Accent 1" w:uiPriority="72"/>
-    <w:lsdException w:name="Colorful Grid Accent 1" w:uiPriority="73"/>
-    <w:lsdException w:name="Light Shading Accent 2" w:uiPriority="60"/>
-    <w:lsdException w:name="Light List Accent 2" w:uiPriority="61"/>
-    <w:lsdException w:name="Light Grid Accent 2" w:uiPriority="62"/>
-    <w:lsdException w:name="Medium Shading 1 Accent 2" w:uiPriority="63"/>
-    <w:lsdException w:name="Medium Shading 2 Accent 2" w:uiPriority="64"/>
-    <w:lsdException w:name="Medium List 1 Accent 2" w:uiPriority="65"/>
-    <w:lsdException w:name="Medium List 2 Accent 2" w:uiPriority="66"/>
-    <w:lsdException w:name="Medium Grid 1 Accent 2" w:uiPriority="67"/>
-    <w:lsdException w:name="Medium Grid 2 Accent 2" w:uiPriority="68"/>
-    <w:lsdException w:name="Medium Grid 3 Accent 2" w:uiPriority="69"/>
-    <w:lsdException w:name="Dark List Accent 2" w:uiPriority="70"/>
-    <w:lsdException w:name="Colorful Shading Accent 2" w:uiPriority="71"/>
-    <w:lsdException w:name="Colorful List Accent 2" w:uiPriority="72"/>
-    <w:lsdException w:name="Colorful Grid Accent 2" w:uiPriority="73"/>
-    <w:lsdException w:name="Light Shading Accent 3" w:uiPriority="60"/>
-    <w:lsdException w:name="Light List Accent 3" w:uiPriority="61"/>
-    <w:lsdException w:name="Light Grid Accent 3" w:uiPriority="62"/>
-    <w:lsdException w:name="Medium Shading 1 Accent 3" w:uiPriority="63"/>
-    <w:lsdException w:name="Medium Shading 2 Accent 3" w:uiPriority="64"/>
-    <w:lsdException w:name="Medium List 1 Accent 3" w:uiPriority="65"/>
-    <w:lsdException w:name="Medium List 2 Accent 3" w:uiPriority="66"/>
-    <w:lsdException w:name="Medium Grid 1 Accent 3" w:uiPriority="67"/>
-    <w:lsdException w:name="Medium Grid 2 Accent 3" w:uiPriority="68"/>
-    <w:lsdException w:name="Medium Grid 3 Accent 3" w:uiPriority="69"/>
-    <w:lsdException w:name="Dark List Accent 3" w:uiPriority="70"/>
-    <w:lsdException w:name="Colorful Shading Accent 3" w:uiPriority="71"/>
-    <w:lsdException w:name="Colorful List Accent 3" w:uiPriority="72"/>
-    <w:lsdException w:name="Colorful Grid Accent 3" w:uiPriority="73"/>
-    <w:lsdException w:name="Light Shading Accent 4" w:uiPriority="60"/>
-    <w:lsdException w:name="Light List Accent 4" w:uiPriority="61"/>
-    <w:lsdException w:name="Light Grid Accent 4" w:uiPriority="62"/>
-    <w:lsdException w:name="Medium Shading 1 Accent 4" w:uiPriority="63"/>
-    <w:lsdException w:name="Medium Shading 2 Accent 4" w:uiPriority="64"/>
-    <w:lsdException w:name="Medium List 1 Accent 4" w:uiPriority="65"/>
-    <w:lsdException w:name="Medium List 2 Accent 4" w:uiPriority="66"/>
-    <w:lsdException w:name="Medium Grid 1 Accent 4" w:uiPriority="67"/>
-    <w:lsdException w:name="Medium Grid 2 Accent 4" w:uiPriority="68"/>
-    <w:lsdException w:name="Medium Grid 3 Accent 4" w:uiPriority="69"/>
-    <w:lsdException w:name="Dark List Accent 4" w:uiPriority="70"/>
-    <w:lsdException w:name="Colorful Shading Accent 4" w:uiPriority="71"/>
-    <w:lsdException w:name="Colorful List Accent 4" w:uiPriority="72"/>
-    <w:lsdException w:name="Colorful Grid Accent 4" w:uiPriority="73"/>
-    <w:lsdException w:name="Light Shading Accent 5" w:uiPriority="60"/>
-    <w:lsdException w:name="Light List Accent 5" w:uiPriority="61"/>
-    <w:lsdException w:name="Light Grid Accent 5" w:uiPriority="62"/>
-    <w:lsdException w:name="Medium Shading 1 Accent 5" w:uiPriority="63"/>
-    <w:lsdException w:name="Medium Shading 2 Accent 5" w:uiPriority="64"/>
-    <w:lsdException w:name="Medium List 1 Accent 5" w:uiPriority="65"/>
-    <w:lsdException w:name="Medium List 2 Accent 5" w:uiPriority="66"/>
-    <w:lsdException w:name="Medium Grid 1 Accent 5" w:uiPriority="67"/>
-    <w:lsdException w:name="Medium Grid 2 Accent 5" w:uiPriority="68"/>
-    <w:lsdException w:name="Medium Grid 3 Accent 5" w:uiPriority="69"/>
-    <w:lsdException w:name="Dark List Accent 5" w:uiPriority="70"/>
-    <w:lsdException w:name="Colorful Shading Accent 5" w:uiPriority="71"/>
-    <w:lsdException w:name="Colorful List Accent 5" w:uiPriority="72"/>
-    <w:lsdException w:name="Colorful Grid Accent 5" w:uiPriority="73"/>
-    <w:lsdException w:name="Light Shading Accent 6" w:uiPriority="60"/>
-    <w:lsdException w:name="Light List Accent 6" w:uiPriority="61"/>
-    <w:lsdException w:name="Light Grid Accent 6" w:uiPriority="62"/>
-    <w:lsdException w:name="Medium Shading 1 Accent 6" w:uiPriority="63"/>
-    <w:lsdException w:name="Medium Shading 2 Accent 6" w:uiPriority="64"/>
-    <w:lsdException w:name="Medium List 1 Accent 6" w:uiPriority="65"/>
-    <w:lsdException w:name="Medium List 2 Accent 6" w:uiPriority="66"/>
-    <w:lsdException w:name="Medium Grid 1 Accent 6" w:uiPriority="67"/>
-    <w:lsdException w:name="Medium Grid 2 Accent 6" w:uiPriority="68"/>
-    <w:lsdException w:name="Medium Grid 3 Accent 6" w:uiPriority="69"/>
-    <w:lsdException w:name="Dark List Accent 6" w:uiPriority="70"/>
-    <w:lsdException w:name="Colorful Shading Accent 6" w:uiPriority="71"/>
-    <w:lsdException w:name="Colorful List Accent 6" w:uiPriority="72"/>
-    <w:lsdException w:name="Colorful Grid Accent 6" w:uiPriority="73"/>
-    <w:lsdException w:name="Subtle Emphasis" w:uiPriority="19" w:qFormat="1"/>
-    <w:lsdException w:name="Intense Emphasis" w:uiPriority="21" w:qFormat="1"/>
-    <w:lsdException w:name="Subtle Reference" w:uiPriority="31" w:qFormat="1"/>
-    <w:lsdException w:name="Intense Reference" w:uiPriority="32" w:qFormat="1"/>
-    <w:lsdException w:name="Book Title" w:uiPriority="33" w:qFormat="1"/>
-    <w:lsdException w:name="Bibliography" w:semiHidden="1" w:uiPriority="37" w:unhideWhenUsed="1"/>
-    <w:lsdException w:name="TOC Heading" w:semiHidden="1" w:uiPriority="39" w:unhideWhenUsed="1" w:qFormat="1"/>
-    <w:lsdException w:name="Plain Table 1" w:uiPriority="41"/>
-    <w:lsdException w:name="Plain Table 2" w:uiPriority="42"/>
-    <w:lsdException w:name="Plain Table 3" w:uiPriority="43"/>
-    <w:lsdException w:name="Plain Table 4" w:uiPriority="44"/>
-    <w:lsdException w:name="Plain Table 5" w:uiPriority="45"/>
-    <w:lsdException w:name="Grid Table Light" w:uiPriority="40"/>
-    <w:lsdException w:name="Grid Table 1 Light" w:uiPriority="46"/>
-    <w:lsdException w:name="Grid Table 2" w:uiPriority="47"/>
-    <w:lsdException w:name="Grid Table 3" w:uiPriority="48"/>
-    <w:lsdException w:name="Grid Table 4" w:uiPriority="49"/>
-    <w:lsdException w:name="Grid Table 5 Dark" w:uiPriority="50"/>
-    <w:lsdException w:name="Grid Table 6 Colorful" w:uiPriority="51"/>
-    <w:lsdException w:name="Grid Table 7 Colorful" w:uiPriority="52"/>
-    <w:lsdException w:name="Grid Table 1 Light Accent 1" w:uiPriority="46"/>
-    <w:lsdException w:name="Grid Table 2 Accent 1" w:uiPriority="47"/>
-    <w:lsdException w:name="Grid Table 3 Accent 1" w:uiPriority="48"/>
-    <w:lsdException w:name="Grid Table 4 Accent 1" w:uiPriority="49"/>
-    <w:lsdException w:name="Grid Table 5 Dark Accent 1" w:uiPriority="50"/>
-    <w:lsdException w:name="Grid Table 6 Colorful Accent 1" w:uiPriority="51"/>
-    <w:lsdException w:name="Grid Table 7 Colorful Accent 1" w:uiPriority="52"/>
-    <w:lsdException w:name="Grid Table 1 Light Accent 2" w:uiPriority="46"/>
-    <w:lsdException w:name="Grid Table 2 Accent 2" w:uiPriority="47"/>
-    <w:lsdException w:name="Grid Table 3 Accent 2" w:uiPriority="48"/>
-    <w:lsdException w:name="Grid Table 4 Accent 2" w:uiPriority="49"/>
-    <w:lsdException w:name="Grid Table 5 Dark Accent 2" w:uiPriority="50"/>
-    <w:lsdException w:name="Grid Table 6 Colorful Accent 2" w:uiPriority="51"/>
-    <w:lsdException w:name="Grid Table 7 Colorful Accent 2" w:uiPriority="52"/>
-    <w:lsdException w:name="Grid Table 1 Light Accent 3" w:uiPriority="46"/>
-    <w:lsdException w:name="Grid Table 2 Accent 3" w:uiPriority="47"/>
-    <w:lsdException w:name="Grid Table 3 Accent 3" w:uiPriority="48"/>
-    <w:lsdException w:name="Grid Table 4 Accent 3" w:uiPriority="49"/>
-    <w:lsdException w:name="Grid Table 5 Dark Accent 3" w:uiPriority="50"/>
-    <w:lsdException w:name="Grid Table 6 Colorful Accent 3" w:uiPriority="51"/>
-    <w:lsdException w:name="Grid Table 7 Colorful Accent 3" w:uiPriority="52"/>
-    <w:lsdException w:name="Grid Table 1 Light Accent 4" w:uiPriority="46"/>
-    <w:lsdException w:name="Grid Table 2 Accent 4" w:uiPriority="47"/>
-    <w:lsdException w:name="Grid Table 3 Accent 4" w:uiPriority="48"/>
-    <w:lsdException w:name="Grid Table 4 Accent 4" w:uiPriority="49"/>
-    <w:lsdException w:name="Grid Table 5 Dark Accent 4" w:uiPriority="50"/>
-    <w:lsdException w:name="Grid Table 6 Colorful Accent 4" w:uiPriority="51"/>
-    <w:lsdException w:name="Grid Table 7 Colorful Accent 4" w:uiPriority="52"/>
-    <w:lsdException w:name="Grid Table 1 Light Accent 5" w:uiPriority="46"/>
-    <w:lsdException w:name="Grid Table 2 Accent 5" w:uiPriority="47"/>
-    <w:lsdException w:name="Grid Table 3 Accent 5" w:uiPriority="48"/>
-    <w:lsdException w:name="Grid Table 4 Accent 5" w:uiPriority="49"/>
-    <w:lsdException w:name="Grid Table 5 Dark Accent 5" w:uiPriority="50"/>
-    <w:lsdException w:name="Grid Table 6 Colorful Accent 5" w:uiPriority="51"/>
-    <w:lsdException w:name="Grid Table 7 Colorful Accent 5" w:uiPriority="52"/>
-    <w:lsdException w:name="Grid Table 1 Light Accent 6" w:uiPriority="46"/>
-    <w:lsdException w:name="Grid Table 2 Accent 6" w:uiPriority="47"/>
-    <w:lsdException w:name="Grid Table 3 Accent 6" w:uiPriority="48"/>
-    <w:lsdException w:name="Grid Table 4 Accent 6" w:uiPriority="49"/>
-    <w:lsdException w:name="Grid Table 5 Dark Accent 6" w:uiPriority="50"/>
-    <w:lsdException w:name="Grid Table 6 Colorful Accent 6" w:uiPriority="51"/>
-    <w:lsdException w:name="Grid Table 7 Colorful Accent 6" w:uiPriority="52"/>
-    <w:lsdException w:name="List Table 1 Light" w:uiPriority="46"/>
-    <w:lsdException w:name="List Table 2" w:uiPriority="47"/>
-    <w:lsdException w:name="List Table 3" w:uiPriority="48"/>
-    <w:lsdException w:name="List Table 4" w:uiPriority="49"/>
-    <w:lsdException w:name="List Table 5 Dark" w:uiPriority="50"/>
-    <w:lsdException w:name="List Table 6 Colorful" w:uiPriority="51"/>
-    <w:lsdException w:name="List Table 7 Colorful" w:uiPriority="52"/>
-    <w:lsdException w:name="List Table 1 Light Accent 1" w:uiPriority="46"/>
-    <w:lsdException w:name="List Table 2 Accent 1" w:uiPriority="47"/>
-    <w:lsdException w:name="List Table 3 Accent 1" w:uiPriority="48"/>
-    <w:lsdException w:name="List Table 4 Accent 1" w:uiPriority="49"/>
-    <w:lsdException w:name="List Table 5 Dark Accent 1" w:uiPriority="50"/>
-    <w:lsdException w:name="List Table 6 Colorful Accent 1" w:uiPriority="51"/>
-    <w:lsdException w:name="List Table 7 Colorful Accent 1" w:uiPriority="52"/>
-    <w:lsdException w:name="List Table 1 Light Accent 2" w:uiPriority="46"/>
-    <w:lsdException w:name="List Table 2 Accent 2" w:uiPriority="47"/>
-    <w:lsdException w:name="List Table 3 Accent 2" w:uiPriority="48"/>
-    <w:lsdException w:name="List Table 4 Accent 2" w:uiPriority="49"/>
-    <w:lsdException w:name="List Table 5 Dark Accent 2" w:uiPriority="50"/>
-    <w:lsdException w:name="List Table 6 Colorful Accent 2" w:uiPriority="51"/>
-    <w:lsdException w:name="List Table 7 Colorful Accent 2" w:uiPriority="52"/>
-    <w:lsdException w:name="List Table 1 Light Accent 3" w:uiPriority="46"/>
-    <w:lsdException w:name="List Table 2 Accent 3" w:uiPriority="47"/>
-    <w:lsdException w:name="List Table 3 Accent 3" w:uiPriority="48"/>
-    <w:lsdException w:name="List Table 4 Accent 3" w:uiPriority="49"/>
-    <w:lsdException w:name="List Table 5 Dark Accent 3" w:uiPriority="50"/>
-    <w:lsdException w:name="List Table 6 Colorful Accent 3" w:uiPriority="51"/>
-    <w:lsdException w:name="List Table 7 Colorful Accent 3" w:uiPriority="52"/>
-    <w:lsdException w:name="List Table 1 Light Accent 4" w:uiPriority="46"/>
-    <w:lsdException w:name="List Table 2 Accent 4" w:uiPriority="47"/>
-    <w:lsdException w:name="List Table 3 Accent 4" w:uiPriority="48"/>
-    <w:lsdException w:name="List Table 4 Accent 4" w:uiPriority="49"/>
-    <w:lsdException w:name="List Table 5 Dark Accent 4" w:uiPriority="50"/>
-    <w:lsdException w:name="List Table 6 Colorful Accent 4" w:uiPriority="51"/>
-    <w:lsdException w:name="List Table 7 Colorful Accent 4" w:uiPriority="52"/>
-    <w:lsdException w:name="List Table 1 Light Accent 5" w:uiPriority="46"/>
-    <w:lsdException w:name="List Table 2 Accent 5" w:uiPriority="47"/>
-    <w:lsdException w:name="List Table 3 Accent 5" w:uiPriority="48"/>
-    <w:lsdException w:name="List Table 4 Accent 5" w:uiPriority="49"/>
-    <w:lsdException w:name="List Table 5 Dark Accent 5" w:uiPriority="50"/>
-    <w:lsdException w:name="List Table 6 Colorful Accent 5" w:uiPriority="51"/>
-    <w:lsdException w:name="List Table 7 Colorful Accent 5" w:uiPriority="52"/>
-    <w:lsdException w:name="List Table 1 Light Accent 6" w:uiPriority="46"/>
-    <w:lsdException w:name="List Table 2 Accent 6" w:uiPriority="47"/>
-    <w:lsdException w:name="List Table 3 Accent 6" w:uiPriority="48"/>
-    <w:lsdException w:name="List Table 4 Accent 6" w:uiPriority="49"/>
-    <w:lsdException w:name="List Table 5 Dark Accent 6" w:uiPriority="50"/>
-    <w:lsdException w:name="List Table 6 Colorful Accent 6" w:uiPriority="51"/>
-    <w:lsdException w:name="List Table 7 Colorful Accent 6" w:uiPriority="52"/>
+  <w:latentStyles w:defLockedState="0" w:defUIPriority="99" w:defSemiHidden="1" w:defUnhideWhenUsed="1" w:defQFormat="0" w:count="267">
+    <w:lsdException w:name="Normal" w:semiHidden="0" w:uiPriority="0" w:unhideWhenUsed="0" w:qFormat="1"/>
+    <w:lsdException w:name="heading 1" w:semiHidden="0" w:uiPriority="9" w:unhideWhenUsed="0" w:qFormat="1"/>
+    <w:lsdException w:name="heading 2" w:uiPriority="9" w:qFormat="1"/>
+    <w:lsdException w:name="heading 3" w:uiPriority="9" w:qFormat="1"/>
+    <w:lsdException w:name="heading 4" w:uiPriority="9" w:qFormat="1"/>
+    <w:lsdException w:name="heading 5" w:uiPriority="9" w:qFormat="1"/>
+    <w:lsdException w:name="heading 6" w:uiPriority="9" w:qFormat="1"/>
+    <w:lsdException w:name="heading 7" w:uiPriority="9" w:qFormat="1"/>
+    <w:lsdException w:name="heading 8" w:uiPriority="9" w:qFormat="1"/>
+    <w:lsdException w:name="heading 9" w:uiPriority="9" w:qFormat="1"/>
+    <w:lsdException w:name="toc 1" w:uiPriority="39"/>
+    <w:lsdException w:name="toc 2" w:uiPriority="39"/>
+    <w:lsdException w:name="toc 3" w:uiPriority="39"/>
+    <w:lsdException w:name="toc 4" w:uiPriority="39"/>
+    <w:lsdException w:name="toc 5" w:uiPriority="39"/>
+    <w:lsdException w:name="toc 6" w:uiPriority="39"/>
+    <w:lsdException w:name="toc 7" w:uiPriority="39"/>
+    <w:lsdException w:name="toc 8" w:uiPriority="39"/>
+    <w:lsdException w:name="toc 9" w:uiPriority="39"/>
+    <w:lsdException w:name="caption" w:uiPriority="35" w:qFormat="1"/>
+    <w:lsdException w:name="Title" w:semiHidden="0" w:uiPriority="10" w:unhideWhenUsed="0" w:qFormat="1"/>
+    <w:lsdException w:name="Default Paragraph Font" w:uiPriority="1"/>
+    <w:lsdException w:name="Subtitle" w:semiHidden="0" w:uiPriority="11" w:unhideWhenUsed="0" w:qFormat="1"/>
+    <w:lsdException w:name="Strong" w:semiHidden="0" w:uiPriority="22" w:unhideWhenUsed="0" w:qFormat="1"/>
+    <w:lsdException w:name="Emphasis" w:semiHidden="0" w:uiPriority="20" w:unhideWhenUsed="0" w:qFormat="1"/>
+    <w:lsdException w:name="Table Grid" w:semiHidden="0" w:uiPriority="39" w:unhideWhenUsed="0"/>
+    <w:lsdException w:name="Placeholder Text" w:unhideWhenUsed="0"/>
+    <w:lsdException w:name="No Spacing" w:semiHidden="0" w:uiPriority="1" w:unhideWhenUsed="0" w:qFormat="1"/>
+    <w:lsdException w:name="Light Shading" w:semiHidden="0" w:uiPriority="60" w:unhideWhenUsed="0"/>
+    <w:lsdException w:name="Light List" w:semiHidden="0" w:uiPriority="61" w:unhideWhenUsed="0"/>
+    <w:lsdException w:name="Light Grid" w:semiHidden="0" w:uiPriority="62" w:unhideWhenUsed="0"/>
+    <w:lsdException w:name="Medium Shading 1" w:semiHidden="0" w:uiPriority="63" w:unhideWhenUsed="0"/>
+    <w:lsdException w:name="Medium Shading 2" w:semiHidden="0" w:uiPriority="64" w:unhideWhenUsed="0"/>
+    <w:lsdException w:name="Medium List 1" w:semiHidden="0" w:uiPriority="65" w:unhideWhenUsed="0"/>
+    <w:lsdException w:name="Medium List 2" w:semiHidden="0" w:uiPriority="66" w:unhideWhenUsed="0"/>
+    <w:lsdException w:name="Medium Grid 1" w:semiHidden="0" w:uiPriority="67" w:unhideWhenUsed="0"/>
+    <w:lsdException w:name="Medium Grid 2" w:semiHidden="0" w:uiPriority="68" w:unhideWhenUsed="0"/>
+    <w:lsdException w:name="Medium Grid 3" w:semiHidden="0" w:uiPriority="69" w:unhideWhenUsed="0"/>
+    <w:lsdException w:name="Dark List" w:semiHidden="0" w:uiPriority="70" w:unhideWhenUsed="0"/>
+    <w:lsdException w:name="Colorful Shading" w:semiHidden="0" w:uiPriority="71" w:unhideWhenUsed="0"/>
+    <w:lsdException w:name="Colorful List" w:semiHidden="0" w:uiPriority="72" w:unhideWhenUsed="0"/>
+    <w:lsdException w:name="Colorful Grid" w:semiHidden="0" w:uiPriority="73" w:unhideWhenUsed="0"/>
+    <w:lsdException w:name="Light Shading Accent 1" w:semiHidden="0" w:uiPriority="60" w:unhideWhenUsed="0"/>
+    <w:lsdException w:name="Light List Accent 1" w:semiHidden="0" w:uiPriority="61" w:unhideWhenUsed="0"/>
+    <w:lsdException w:name="Light Grid Accent 1" w:semiHidden="0" w:uiPriority="62" w:unhideWhenUsed="0"/>
+    <w:lsdException w:name="Medium Shading 1 Accent 1" w:semiHidden="0" w:uiPriority="63" w:unhideWhenUsed="0"/>
+    <w:lsdException w:name="Medium Shading 2 Accent 1" w:semiHidden="0" w:uiPriority="64" w:unhideWhenUsed="0"/>
+    <w:lsdException w:name="Medium List 1 Accent 1" w:semiHidden="0" w:uiPriority="65" w:unhideWhenUsed="0"/>
+    <w:lsdException w:name="Revision" w:unhideWhenUsed="0"/>
+    <w:lsdException w:name="List Paragraph" w:semiHidden="0" w:uiPriority="34" w:unhideWhenUsed="0" w:qFormat="1"/>
+    <w:lsdException w:name="Quote" w:semiHidden="0" w:uiPriority="29" w:unhideWhenUsed="0" w:qFormat="1"/>
+    <w:lsdException w:name="Intense Quote" w:semiHidden="0" w:uiPriority="30" w:unhideWhenUsed="0" w:qFormat="1"/>
+    <w:lsdException w:name="Medium List 2 Accent 1" w:semiHidden="0" w:uiPriority="66" w:unhideWhenUsed="0"/>
+    <w:lsdException w:name="Medium Grid 1 Accent 1" w:semiHidden="0" w:uiPriority="67" w:unhideWhenUsed="0"/>
+    <w:lsdException w:name="Medium Grid 2 Accent 1" w:semiHidden="0" w:uiPriority="68" w:unhideWhenUsed="0"/>
+    <w:lsdException w:name="Medium Grid 3 Accent 1" w:semiHidden="0" w:uiPriority="69" w:unhideWhenUsed="0"/>
+    <w:lsdException w:name="Dark List Accent 1" w:semiHidden="0" w:uiPriority="70" w:unhideWhenUsed="0"/>
+    <w:lsdException w:name="Colorful Shading Accent 1" w:semiHidden="0" w:uiPriority="71" w:unhideWhenUsed="0"/>
+    <w:lsdException w:name="Colorful List Accent 1" w:semiHidden="0" w:uiPriority="72" w:unhideWhenUsed="0"/>
+    <w:lsdException w:name="Colorful Grid Accent 1" w:semiHidden="0" w:uiPriority="73" w:unhideWhenUsed="0"/>
+    <w:lsdException w:name="Light Shading Accent 2" w:semiHidden="0" w:uiPriority="60" w:unhideWhenUsed="0"/>
+    <w:lsdException w:name="Light List Accent 2" w:semiHidden="0" w:uiPriority="61" w:unhideWhenUsed="0"/>
+    <w:lsdException w:name="Light Grid Accent 2" w:semiHidden="0" w:uiPriority="62" w:unhideWhenUsed="0"/>
+    <w:lsdException w:name="Medium Shading 1 Accent 2" w:semiHidden="0" w:uiPriority="63" w:unhideWhenUsed="0"/>
+    <w:lsdException w:name="Medium Shading 2 Accent 2" w:semiHidden="0" w:uiPriority="64" w:unhideWhenUsed="0"/>
+    <w:lsdException w:name="Medium List 1 Accent 2" w:semiHidden="0" w:uiPriority="65" w:unhideWhenUsed="0"/>
+    <w:lsdException w:name="Medium List 2 Accent 2" w:semiHidden="0" w:uiPriority="66" w:unhideWhenUsed="0"/>
+    <w:lsdException w:name="Medium Grid 1 Accent 2" w:semiHidden="0" w:uiPriority="67" w:unhideWhenUsed="0"/>
+    <w:lsdException w:name="Medium Grid 2 Accent 2" w:semiHidden="0" w:uiPriority="68" w:unhideWhenUsed="0"/>
+    <w:lsdException w:name="Medium Grid 3 Accent 2" w:semiHidden="0" w:uiPriority="69" w:unhideWhenUsed="0"/>
+    <w:lsdException w:name="Dark List Accent 2" w:semiHidden="0" w:uiPriority="70" w:unhideWhenUsed="0"/>
+    <w:lsdException w:name="Colorful Shading Accent 2" w:semiHidden="0" w:uiPriority="71" w:unhideWhenUsed="0"/>
+    <w:lsdException w:name="Colorful List Accent 2" w:semiHidden="0" w:uiPriority="72" w:unhideWhenUsed="0"/>
+    <w:lsdException w:name="Colorful Grid Accent 2" w:semiHidden="0" w:uiPriority="73" w:unhideWhenUsed="0"/>
+    <w:lsdException w:name="Light Shading Accent 3" w:semiHidden="0" w:uiPriority="60" w:unhideWhenUsed="0"/>
+    <w:lsdException w:name="Light List Accent 3" w:semiHidden="0" w:uiPriority="61" w:unhideWhenUsed="0"/>
+    <w:lsdException w:name="Light Grid Accent 3" w:semiHidden="0" w:uiPriority="62" w:unhideWhenUsed="0"/>
+    <w:lsdException w:name="Medium Shading 1 Accent 3" w:semiHidden="0" w:uiPriority="63" w:unhideWhenUsed="0"/>
+    <w:lsdException w:name="Medium Shading 2 Accent 3" w:semiHidden="0" w:uiPriority="64" w:unhideWhenUsed="0"/>
+    <w:lsdException w:name="Medium List 1 Accent 3" w:semiHidden="0" w:uiPriority="65" w:unhideWhenUsed="0"/>
+    <w:lsdException w:name="Medium List 2 Accent 3" w:semiHidden="0" w:uiPriority="66" w:unhideWhenUsed="0"/>
+    <w:lsdException w:name="Medium Grid 1 Accent 3" w:semiHidden="0" w:uiPriority="67" w:unhideWhenUsed="0"/>
+    <w:lsdException w:name="Medium Grid 2 Accent 3" w:semiHidden="0" w:uiPriority="68" w:unhideWhenUsed="0"/>
+    <w:lsdException w:name="Medium Grid 3 Accent 3" w:semiHidden="0" w:uiPriority="69" w:unhideWhenUsed="0"/>
+    <w:lsdException w:name="Dark List Accent 3" w:semiHidden="0" w:uiPriority="70" w:unhideWhenUsed="0"/>
+    <w:lsdException w:name="Colorful Shading Accent 3" w:semiHidden="0" w:uiPriority="71" w:unhideWhenUsed="0"/>
+    <w:lsdException w:name="Colorful List Accent 3" w:semiHidden="0" w:uiPriority="72" w:unhideWhenUsed="0"/>
+    <w:lsdException w:name="Colorful Grid Accent 3" w:semiHidden="0" w:uiPriority="73" w:unhideWhenUsed="0"/>
+    <w:lsdException w:name="Light Shading Accent 4" w:semiHidden="0" w:uiPriority="60" w:unhideWhenUsed="0"/>
+    <w:lsdException w:name="Light List Accent 4" w:semiHidden="0" w:uiPriority="61" w:unhideWhenUsed="0"/>
+    <w:lsdException w:name="Light Grid Accent 4" w:semiHidden="0" w:uiPriority="62" w:unhideWhenUsed="0"/>
+    <w:lsdException w:name="Medium Shading 1 Accent 4" w:semiHidden="0" w:uiPriority="63" w:unhideWhenUsed="0"/>
+    <w:lsdException w:name="Medium Shading 2 Accent 4" w:semiHidden="0" w:uiPriority="64" w:unhideWhenUsed="0"/>
+    <w:lsdException w:name="Medium List 1 Accent 4" w:semiHidden="0" w:uiPriority="65" w:unhideWhenUsed="0"/>
+    <w:lsdException w:name="Medium List 2 Accent 4" w:semiHidden="0" w:uiPriority="66" w:unhideWhenUsed="0"/>
+    <w:lsdException w:name="Medium Grid 1 Accent 4" w:semiHidden="0" w:uiPriority="67" w:unhideWhenUsed="0"/>
+    <w:lsdException w:name="Medium Grid 2 Accent 4" w:semiHidden="0" w:uiPriority="68" w:unhideWhenUsed="0"/>
+    <w:lsdException w:name="Medium Grid 3 Accent 4" w:semiHidden="0" w:uiPriority="69" w:unhideWhenUsed="0"/>
+    <w:lsdException w:name="Dark List Accent 4" w:semiHidden="0" w:uiPriority="70" w:unhideWhenUsed="0"/>
+    <w:lsdException w:name="Colorful Shading Accent 4" w:semiHidden="0" w:uiPriority="71" w:unhideWhenUsed="0"/>
+    <w:lsdException w:name="Colorful List Accent 4" w:semiHidden="0" w:uiPriority="72" w:unhideWhenUsed="0"/>
+    <w:lsdException w:name="Colorful Grid Accent 4" w:semiHidden="0" w:uiPriority="73" w:unhideWhenUsed="0"/>
+    <w:lsdException w:name="Light Shading Accent 5" w:semiHidden="0" w:uiPriority="60" w:unhideWhenUsed="0"/>
+    <w:lsdException w:name="Light List Accent 5" w:semiHidden="0" w:uiPriority="61" w:unhideWhenUsed="0"/>
+    <w:lsdException w:name="Light Grid Accent 5" w:semiHidden="0" w:uiPriority="62" w:unhideWhenUsed="0"/>
+    <w:lsdException w:name="Medium Shading 1 Accent 5" w:semiHidden="0" w:uiPriority="63" w:unhideWhenUsed="0"/>
+    <w:lsdException w:name="Medium Shading 2 Accent 5" w:semiHidden="0" w:uiPriority="64" w:unhideWhenUsed="0"/>
+    <w:lsdException w:name="Medium List 1 Accent 5" w:semiHidden="0" w:uiPriority="65" w:unhideWhenUsed="0"/>
+    <w:lsdException w:name="Medium List 2 Accent 5" w:semiHidden="0" w:uiPriority="66" w:unhideWhenUsed="0"/>
+    <w:lsdException w:name="Medium Grid 1 Accent 5" w:semiHidden="0" w:uiPriority="67" w:unhideWhenUsed="0"/>
+    <w:lsdException w:name="Medium Grid 2 Accent 5" w:semiHidden="0" w:uiPriority="68" w:unhideWhenUsed="0"/>
+    <w:lsdException w:name="Medium Grid 3 Accent 5" w:semiHidden="0" w:uiPriority="69" w:unhideWhenUsed="0"/>
+    <w:lsdException w:name="Dark List Accent 5" w:semiHidden="0" w:uiPriority="70" w:unhideWhenUsed="0"/>
+    <w:lsdException w:name="Colorful Shading Accent 5" w:semiHidden="0" w:uiPriority="71" w:unhideWhenUsed="0"/>
+    <w:lsdException w:name="Colorful List Accent 5" w:semiHidden="0" w:uiPriority="72" w:unhideWhenUsed="0"/>
+    <w:lsdException w:name="Colorful Grid Accent 5" w:semiHidden="0" w:uiPriority="73" w:unhideWhenUsed="0"/>
+    <w:lsdException w:name="Light Shading Accent 6" w:semiHidden="0" w:uiPriority="60" w:unhideWhenUsed="0"/>
+    <w:lsdException w:name="Light List Accent 6" w:semiHidden="0" w:uiPriority="61" w:unhideWhenUsed="0"/>
+    <w:lsdException w:name="Light Grid Accent 6" w:semiHidden="0" w:uiPriority="62" w:unhideWhenUsed="0"/>
+    <w:lsdException w:name="Medium Shading 1 Accent 6" w:semiHidden="0" w:uiPriority="63" w:unhideWhenUsed="0"/>
+    <w:lsdException w:name="Medium Shading 2 Accent 6" w:semiHidden="0" w:uiPriority="64" w:unhideWhenUsed="0"/>
+    <w:lsdException w:name="Medium List 1 Accent 6" w:semiHidden="0" w:uiPriority="65" w:unhideWhenUsed="0"/>
+    <w:lsdException w:name="Medium List 2 Accent 6" w:semiHidden="0" w:uiPriority="66" w:unhideWhenUsed="0"/>
+    <w:lsdException w:name="Medium Grid 1 Accent 6" w:semiHidden="0" w:uiPriority="67" w:unhideWhenUsed="0"/>
+    <w:lsdException w:name="Medium Grid 2 Accent 6" w:semiHidden="0" w:uiPriority="68" w:unhideWhenUsed="0"/>
+    <w:lsdException w:name="Medium Grid 3 Accent 6" w:semiHidden="0" w:uiPriority="69" w:unhideWhenUsed="0"/>
+    <w:lsdException w:name="Dark List Accent 6" w:semiHidden="0" w:uiPriority="70" w:unhideWhenUsed="0"/>
+    <w:lsdException w:name="Colorful Shading Accent 6" w:semiHidden="0" w:uiPriority="71" w:unhideWhenUsed="0"/>
+    <w:lsdException w:name="Colorful List Accent 6" w:semiHidden="0" w:uiPriority="72" w:unhideWhenUsed="0"/>
+    <w:lsdException w:name="Colorful Grid Accent 6" w:semiHidden="0" w:uiPriority="73" w:unhideWhenUsed="0"/>
+    <w:lsdException w:name="Subtle Emphasis" w:semiHidden="0" w:uiPriority="19" w:unhideWhenUsed="0" w:qFormat="1"/>
+    <w:lsdException w:name="Intense Emphasis" w:semiHidden="0" w:uiPriority="21" w:unhideWhenUsed="0" w:qFormat="1"/>
+    <w:lsdException w:name="Subtle Reference" w:semiHidden="0" w:uiPriority="31" w:unhideWhenUsed="0" w:qFormat="1"/>
+    <w:lsdException w:name="Intense Reference" w:semiHidden="0" w:uiPriority="32" w:unhideWhenUsed="0" w:qFormat="1"/>
+    <w:lsdException w:name="Book Title" w:semiHidden="0" w:uiPriority="33" w:unhideWhenUsed="0" w:qFormat="1"/>
+    <w:lsdException w:name="Bibliography" w:uiPriority="37"/>
+    <w:lsdException w:name="TOC Heading" w:uiPriority="39" w:qFormat="1"/>
   </w:latentStyles>
   <w:style w:type="paragraph" w:default="1" w:styleId="Normal">
     <w:name w:val="Normal"/>
@@ -9697,6 +8749,7 @@
   <w:style w:type="character" w:default="1" w:styleId="DefaultParagraphFont">
     <w:name w:val="Default Paragraph Font"/>
     <w:uiPriority w:val="1"/>
+    <w:semiHidden/>
     <w:unhideWhenUsed/>
   </w:style>
   <w:style w:type="table" w:default="1" w:styleId="TableNormal">
@@ -9750,6 +8803,13 @@
     <w:tblPr>
       <w:tblStyleRowBandSize w:val="1"/>
       <w:tblStyleColBandSize w:val="1"/>
+      <w:tblInd w:w="0" w:type="dxa"/>
+      <w:tblCellMar>
+        <w:top w:w="0" w:type="dxa"/>
+        <w:left w:w="108" w:type="dxa"/>
+        <w:bottom w:w="0" w:type="dxa"/>
+        <w:right w:w="108" w:type="dxa"/>
+      </w:tblCellMar>
     </w:tblPr>
   </w:style>
   <w:style w:type="paragraph" w:styleId="ListParagraph">
@@ -9762,6 +8822,392 @@
       <w:ind w:left="720"/>
       <w:contextualSpacing/>
     </w:pPr>
+  </w:style>
+  <w:style w:type="paragraph" w:styleId="BalloonText">
+    <w:name w:val="Balloon Text"/>
+    <w:basedOn w:val="Normal"/>
+    <w:link w:val="BalloonTextChar"/>
+    <w:uiPriority w:val="99"/>
+    <w:semiHidden/>
+    <w:unhideWhenUsed/>
+    <w:rsid w:val="00840BCA"/>
+    <w:pPr>
+      <w:spacing w:line="240" w:lineRule="auto"/>
+    </w:pPr>
+    <w:rPr>
+      <w:rFonts w:ascii="Tahoma" w:hAnsi="Tahoma" w:cs="Tahoma"/>
+      <w:sz w:val="16"/>
+      <w:szCs w:val="16"/>
+    </w:rPr>
+  </w:style>
+  <w:style w:type="character" w:customStyle="1" w:styleId="BalloonTextChar">
+    <w:name w:val="Balloon Text Char"/>
+    <w:basedOn w:val="DefaultParagraphFont"/>
+    <w:link w:val="BalloonText"/>
+    <w:uiPriority w:val="99"/>
+    <w:semiHidden/>
+    <w:rsid w:val="00840BCA"/>
+    <w:rPr>
+      <w:rFonts w:ascii="Tahoma" w:hAnsi="Tahoma" w:cs="Tahoma"/>
+      <w:sz w:val="16"/>
+      <w:szCs w:val="16"/>
+    </w:rPr>
+  </w:style>
+</w:styles>
+</file>
+
+<file path=word/stylesWithEffects.xml><?xml version="1.0" encoding="utf-8"?>
+<w:styles xmlns:wpc="http://schemas.microsoft.com/office/word/2010/wordprocessingCanvas" xmlns:mc="http://schemas.openxmlformats.org/markup-compatibility/2006" xmlns:o="urn:schemas-microsoft-com:office:office" xmlns:r="http://schemas.openxmlformats.org/officeDocument/2006/relationships" xmlns:m="http://schemas.openxmlformats.org/officeDocument/2006/math" xmlns:v="urn:schemas-microsoft-com:vml" xmlns:wp14="http://schemas.microsoft.com/office/word/2010/wordprocessingDrawing" xmlns:wp="http://schemas.openxmlformats.org/drawingml/2006/wordprocessingDrawing" xmlns:w10="urn:schemas-microsoft-com:office:word" xmlns:w="http://schemas.openxmlformats.org/wordprocessingml/2006/main" xmlns:w14="http://schemas.microsoft.com/office/word/2010/wordml" xmlns:wpg="http://schemas.microsoft.com/office/word/2010/wordprocessingGroup" xmlns:wpi="http://schemas.microsoft.com/office/word/2010/wordprocessingInk" xmlns:wne="http://schemas.microsoft.com/office/word/2006/wordml" xmlns:wps="http://schemas.microsoft.com/office/word/2010/wordprocessingShape" mc:Ignorable="w14 wp14">
+  <w:docDefaults>
+    <w:rPrDefault>
+      <w:rPr>
+        <w:rFonts w:ascii="Arial" w:eastAsia="Arial" w:hAnsi="Arial" w:cs="Arial"/>
+        <w:color w:val="000000"/>
+        <w:sz w:val="22"/>
+        <w:lang w:val="en-US" w:eastAsia="en-US" w:bidi="ar-SA"/>
+      </w:rPr>
+    </w:rPrDefault>
+    <w:pPrDefault>
+      <w:pPr>
+        <w:spacing w:line="276" w:lineRule="auto"/>
+      </w:pPr>
+    </w:pPrDefault>
+  </w:docDefaults>
+  <w:latentStyles w:defLockedState="0" w:defUIPriority="99" w:defSemiHidden="1" w:defUnhideWhenUsed="1" w:defQFormat="0" w:count="267">
+    <w:lsdException w:name="Normal" w:semiHidden="0" w:uiPriority="0" w:unhideWhenUsed="0" w:qFormat="1"/>
+    <w:lsdException w:name="heading 1" w:semiHidden="0" w:uiPriority="9" w:unhideWhenUsed="0" w:qFormat="1"/>
+    <w:lsdException w:name="heading 2" w:uiPriority="9" w:qFormat="1"/>
+    <w:lsdException w:name="heading 3" w:uiPriority="9" w:qFormat="1"/>
+    <w:lsdException w:name="heading 4" w:uiPriority="9" w:qFormat="1"/>
+    <w:lsdException w:name="heading 5" w:uiPriority="9" w:qFormat="1"/>
+    <w:lsdException w:name="heading 6" w:uiPriority="9" w:qFormat="1"/>
+    <w:lsdException w:name="heading 7" w:uiPriority="9" w:qFormat="1"/>
+    <w:lsdException w:name="heading 8" w:uiPriority="9" w:qFormat="1"/>
+    <w:lsdException w:name="heading 9" w:uiPriority="9" w:qFormat="1"/>
+    <w:lsdException w:name="toc 1" w:uiPriority="39"/>
+    <w:lsdException w:name="toc 2" w:uiPriority="39"/>
+    <w:lsdException w:name="toc 3" w:uiPriority="39"/>
+    <w:lsdException w:name="toc 4" w:uiPriority="39"/>
+    <w:lsdException w:name="toc 5" w:uiPriority="39"/>
+    <w:lsdException w:name="toc 6" w:uiPriority="39"/>
+    <w:lsdException w:name="toc 7" w:uiPriority="39"/>
+    <w:lsdException w:name="toc 8" w:uiPriority="39"/>
+    <w:lsdException w:name="toc 9" w:uiPriority="39"/>
+    <w:lsdException w:name="caption" w:uiPriority="35" w:qFormat="1"/>
+    <w:lsdException w:name="Title" w:semiHidden="0" w:uiPriority="10" w:unhideWhenUsed="0" w:qFormat="1"/>
+    <w:lsdException w:name="Default Paragraph Font" w:uiPriority="1"/>
+    <w:lsdException w:name="Subtitle" w:semiHidden="0" w:uiPriority="11" w:unhideWhenUsed="0" w:qFormat="1"/>
+    <w:lsdException w:name="Strong" w:semiHidden="0" w:uiPriority="22" w:unhideWhenUsed="0" w:qFormat="1"/>
+    <w:lsdException w:name="Emphasis" w:semiHidden="0" w:uiPriority="20" w:unhideWhenUsed="0" w:qFormat="1"/>
+    <w:lsdException w:name="Table Grid" w:semiHidden="0" w:uiPriority="39" w:unhideWhenUsed="0"/>
+    <w:lsdException w:name="Placeholder Text" w:unhideWhenUsed="0"/>
+    <w:lsdException w:name="No Spacing" w:semiHidden="0" w:uiPriority="1" w:unhideWhenUsed="0" w:qFormat="1"/>
+    <w:lsdException w:name="Light Shading" w:semiHidden="0" w:uiPriority="60" w:unhideWhenUsed="0"/>
+    <w:lsdException w:name="Light List" w:semiHidden="0" w:uiPriority="61" w:unhideWhenUsed="0"/>
+    <w:lsdException w:name="Light Grid" w:semiHidden="0" w:uiPriority="62" w:unhideWhenUsed="0"/>
+    <w:lsdException w:name="Medium Shading 1" w:semiHidden="0" w:uiPriority="63" w:unhideWhenUsed="0"/>
+    <w:lsdException w:name="Medium Shading 2" w:semiHidden="0" w:uiPriority="64" w:unhideWhenUsed="0"/>
+    <w:lsdException w:name="Medium List 1" w:semiHidden="0" w:uiPriority="65" w:unhideWhenUsed="0"/>
+    <w:lsdException w:name="Medium List 2" w:semiHidden="0" w:uiPriority="66" w:unhideWhenUsed="0"/>
+    <w:lsdException w:name="Medium Grid 1" w:semiHidden="0" w:uiPriority="67" w:unhideWhenUsed="0"/>
+    <w:lsdException w:name="Medium Grid 2" w:semiHidden="0" w:uiPriority="68" w:unhideWhenUsed="0"/>
+    <w:lsdException w:name="Medium Grid 3" w:semiHidden="0" w:uiPriority="69" w:unhideWhenUsed="0"/>
+    <w:lsdException w:name="Dark List" w:semiHidden="0" w:uiPriority="70" w:unhideWhenUsed="0"/>
+    <w:lsdException w:name="Colorful Shading" w:semiHidden="0" w:uiPriority="71" w:unhideWhenUsed="0"/>
+    <w:lsdException w:name="Colorful List" w:semiHidden="0" w:uiPriority="72" w:unhideWhenUsed="0"/>
+    <w:lsdException w:name="Colorful Grid" w:semiHidden="0" w:uiPriority="73" w:unhideWhenUsed="0"/>
+    <w:lsdException w:name="Light Shading Accent 1" w:semiHidden="0" w:uiPriority="60" w:unhideWhenUsed="0"/>
+    <w:lsdException w:name="Light List Accent 1" w:semiHidden="0" w:uiPriority="61" w:unhideWhenUsed="0"/>
+    <w:lsdException w:name="Light Grid Accent 1" w:semiHidden="0" w:uiPriority="62" w:unhideWhenUsed="0"/>
+    <w:lsdException w:name="Medium Shading 1 Accent 1" w:semiHidden="0" w:uiPriority="63" w:unhideWhenUsed="0"/>
+    <w:lsdException w:name="Medium Shading 2 Accent 1" w:semiHidden="0" w:uiPriority="64" w:unhideWhenUsed="0"/>
+    <w:lsdException w:name="Medium List 1 Accent 1" w:semiHidden="0" w:uiPriority="65" w:unhideWhenUsed="0"/>
+    <w:lsdException w:name="Revision" w:unhideWhenUsed="0"/>
+    <w:lsdException w:name="List Paragraph" w:semiHidden="0" w:uiPriority="34" w:unhideWhenUsed="0" w:qFormat="1"/>
+    <w:lsdException w:name="Quote" w:semiHidden="0" w:uiPriority="29" w:unhideWhenUsed="0" w:qFormat="1"/>
+    <w:lsdException w:name="Intense Quote" w:semiHidden="0" w:uiPriority="30" w:unhideWhenUsed="0" w:qFormat="1"/>
+    <w:lsdException w:name="Medium List 2 Accent 1" w:semiHidden="0" w:uiPriority="66" w:unhideWhenUsed="0"/>
+    <w:lsdException w:name="Medium Grid 1 Accent 1" w:semiHidden="0" w:uiPriority="67" w:unhideWhenUsed="0"/>
+    <w:lsdException w:name="Medium Grid 2 Accent 1" w:semiHidden="0" w:uiPriority="68" w:unhideWhenUsed="0"/>
+    <w:lsdException w:name="Medium Grid 3 Accent 1" w:semiHidden="0" w:uiPriority="69" w:unhideWhenUsed="0"/>
+    <w:lsdException w:name="Dark List Accent 1" w:semiHidden="0" w:uiPriority="70" w:unhideWhenUsed="0"/>
+    <w:lsdException w:name="Colorful Shading Accent 1" w:semiHidden="0" w:uiPriority="71" w:unhideWhenUsed="0"/>
+    <w:lsdException w:name="Colorful List Accent 1" w:semiHidden="0" w:uiPriority="72" w:unhideWhenUsed="0"/>
+    <w:lsdException w:name="Colorful Grid Accent 1" w:semiHidden="0" w:uiPriority="73" w:unhideWhenUsed="0"/>
+    <w:lsdException w:name="Light Shading Accent 2" w:semiHidden="0" w:uiPriority="60" w:unhideWhenUsed="0"/>
+    <w:lsdException w:name="Light List Accent 2" w:semiHidden="0" w:uiPriority="61" w:unhideWhenUsed="0"/>
+    <w:lsdException w:name="Light Grid Accent 2" w:semiHidden="0" w:uiPriority="62" w:unhideWhenUsed="0"/>
+    <w:lsdException w:name="Medium Shading 1 Accent 2" w:semiHidden="0" w:uiPriority="63" w:unhideWhenUsed="0"/>
+    <w:lsdException w:name="Medium Shading 2 Accent 2" w:semiHidden="0" w:uiPriority="64" w:unhideWhenUsed="0"/>
+    <w:lsdException w:name="Medium List 1 Accent 2" w:semiHidden="0" w:uiPriority="65" w:unhideWhenUsed="0"/>
+    <w:lsdException w:name="Medium List 2 Accent 2" w:semiHidden="0" w:uiPriority="66" w:unhideWhenUsed="0"/>
+    <w:lsdException w:name="Medium Grid 1 Accent 2" w:semiHidden="0" w:uiPriority="67" w:unhideWhenUsed="0"/>
+    <w:lsdException w:name="Medium Grid 2 Accent 2" w:semiHidden="0" w:uiPriority="68" w:unhideWhenUsed="0"/>
+    <w:lsdException w:name="Medium Grid 3 Accent 2" w:semiHidden="0" w:uiPriority="69" w:unhideWhenUsed="0"/>
+    <w:lsdException w:name="Dark List Accent 2" w:semiHidden="0" w:uiPriority="70" w:unhideWhenUsed="0"/>
+    <w:lsdException w:name="Colorful Shading Accent 2" w:semiHidden="0" w:uiPriority="71" w:unhideWhenUsed="0"/>
+    <w:lsdException w:name="Colorful List Accent 2" w:semiHidden="0" w:uiPriority="72" w:unhideWhenUsed="0"/>
+    <w:lsdException w:name="Colorful Grid Accent 2" w:semiHidden="0" w:uiPriority="73" w:unhideWhenUsed="0"/>
+    <w:lsdException w:name="Light Shading Accent 3" w:semiHidden="0" w:uiPriority="60" w:unhideWhenUsed="0"/>
+    <w:lsdException w:name="Light List Accent 3" w:semiHidden="0" w:uiPriority="61" w:unhideWhenUsed="0"/>
+    <w:lsdException w:name="Light Grid Accent 3" w:semiHidden="0" w:uiPriority="62" w:unhideWhenUsed="0"/>
+    <w:lsdException w:name="Medium Shading 1 Accent 3" w:semiHidden="0" w:uiPriority="63" w:unhideWhenUsed="0"/>
+    <w:lsdException w:name="Medium Shading 2 Accent 3" w:semiHidden="0" w:uiPriority="64" w:unhideWhenUsed="0"/>
+    <w:lsdException w:name="Medium List 1 Accent 3" w:semiHidden="0" w:uiPriority="65" w:unhideWhenUsed="0"/>
+    <w:lsdException w:name="Medium List 2 Accent 3" w:semiHidden="0" w:uiPriority="66" w:unhideWhenUsed="0"/>
+    <w:lsdException w:name="Medium Grid 1 Accent 3" w:semiHidden="0" w:uiPriority="67" w:unhideWhenUsed="0"/>
+    <w:lsdException w:name="Medium Grid 2 Accent 3" w:semiHidden="0" w:uiPriority="68" w:unhideWhenUsed="0"/>
+    <w:lsdException w:name="Medium Grid 3 Accent 3" w:semiHidden="0" w:uiPriority="69" w:unhideWhenUsed="0"/>
+    <w:lsdException w:name="Dark List Accent 3" w:semiHidden="0" w:uiPriority="70" w:unhideWhenUsed="0"/>
+    <w:lsdException w:name="Colorful Shading Accent 3" w:semiHidden="0" w:uiPriority="71" w:unhideWhenUsed="0"/>
+    <w:lsdException w:name="Colorful List Accent 3" w:semiHidden="0" w:uiPriority="72" w:unhideWhenUsed="0"/>
+    <w:lsdException w:name="Colorful Grid Accent 3" w:semiHidden="0" w:uiPriority="73" w:unhideWhenUsed="0"/>
+    <w:lsdException w:name="Light Shading Accent 4" w:semiHidden="0" w:uiPriority="60" w:unhideWhenUsed="0"/>
+    <w:lsdException w:name="Light List Accent 4" w:semiHidden="0" w:uiPriority="61" w:unhideWhenUsed="0"/>
+    <w:lsdException w:name="Light Grid Accent 4" w:semiHidden="0" w:uiPriority="62" w:unhideWhenUsed="0"/>
+    <w:lsdException w:name="Medium Shading 1 Accent 4" w:semiHidden="0" w:uiPriority="63" w:unhideWhenUsed="0"/>
+    <w:lsdException w:name="Medium Shading 2 Accent 4" w:semiHidden="0" w:uiPriority="64" w:unhideWhenUsed="0"/>
+    <w:lsdException w:name="Medium List 1 Accent 4" w:semiHidden="0" w:uiPriority="65" w:unhideWhenUsed="0"/>
+    <w:lsdException w:name="Medium List 2 Accent 4" w:semiHidden="0" w:uiPriority="66" w:unhideWhenUsed="0"/>
+    <w:lsdException w:name="Medium Grid 1 Accent 4" w:semiHidden="0" w:uiPriority="67" w:unhideWhenUsed="0"/>
+    <w:lsdException w:name="Medium Grid 2 Accent 4" w:semiHidden="0" w:uiPriority="68" w:unhideWhenUsed="0"/>
+    <w:lsdException w:name="Medium Grid 3 Accent 4" w:semiHidden="0" w:uiPriority="69" w:unhideWhenUsed="0"/>
+    <w:lsdException w:name="Dark List Accent 4" w:semiHidden="0" w:uiPriority="70" w:unhideWhenUsed="0"/>
+    <w:lsdException w:name="Colorful Shading Accent 4" w:semiHidden="0" w:uiPriority="71" w:unhideWhenUsed="0"/>
+    <w:lsdException w:name="Colorful List Accent 4" w:semiHidden="0" w:uiPriority="72" w:unhideWhenUsed="0"/>
+    <w:lsdException w:name="Colorful Grid Accent 4" w:semiHidden="0" w:uiPriority="73" w:unhideWhenUsed="0"/>
+    <w:lsdException w:name="Light Shading Accent 5" w:semiHidden="0" w:uiPriority="60" w:unhideWhenUsed="0"/>
+    <w:lsdException w:name="Light List Accent 5" w:semiHidden="0" w:uiPriority="61" w:unhideWhenUsed="0"/>
+    <w:lsdException w:name="Light Grid Accent 5" w:semiHidden="0" w:uiPriority="62" w:unhideWhenUsed="0"/>
+    <w:lsdException w:name="Medium Shading 1 Accent 5" w:semiHidden="0" w:uiPriority="63" w:unhideWhenUsed="0"/>
+    <w:lsdException w:name="Medium Shading 2 Accent 5" w:semiHidden="0" w:uiPriority="64" w:unhideWhenUsed="0"/>
+    <w:lsdException w:name="Medium List 1 Accent 5" w:semiHidden="0" w:uiPriority="65" w:unhideWhenUsed="0"/>
+    <w:lsdException w:name="Medium List 2 Accent 5" w:semiHidden="0" w:uiPriority="66" w:unhideWhenUsed="0"/>
+    <w:lsdException w:name="Medium Grid 1 Accent 5" w:semiHidden="0" w:uiPriority="67" w:unhideWhenUsed="0"/>
+    <w:lsdException w:name="Medium Grid 2 Accent 5" w:semiHidden="0" w:uiPriority="68" w:unhideWhenUsed="0"/>
+    <w:lsdException w:name="Medium Grid 3 Accent 5" w:semiHidden="0" w:uiPriority="69" w:unhideWhenUsed="0"/>
+    <w:lsdException w:name="Dark List Accent 5" w:semiHidden="0" w:uiPriority="70" w:unhideWhenUsed="0"/>
+    <w:lsdException w:name="Colorful Shading Accent 5" w:semiHidden="0" w:uiPriority="71" w:unhideWhenUsed="0"/>
+    <w:lsdException w:name="Colorful List Accent 5" w:semiHidden="0" w:uiPriority="72" w:unhideWhenUsed="0"/>
+    <w:lsdException w:name="Colorful Grid Accent 5" w:semiHidden="0" w:uiPriority="73" w:unhideWhenUsed="0"/>
+    <w:lsdException w:name="Light Shading Accent 6" w:semiHidden="0" w:uiPriority="60" w:unhideWhenUsed="0"/>
+    <w:lsdException w:name="Light List Accent 6" w:semiHidden="0" w:uiPriority="61" w:unhideWhenUsed="0"/>
+    <w:lsdException w:name="Light Grid Accent 6" w:semiHidden="0" w:uiPriority="62" w:unhideWhenUsed="0"/>
+    <w:lsdException w:name="Medium Shading 1 Accent 6" w:semiHidden="0" w:uiPriority="63" w:unhideWhenUsed="0"/>
+    <w:lsdException w:name="Medium Shading 2 Accent 6" w:semiHidden="0" w:uiPriority="64" w:unhideWhenUsed="0"/>
+    <w:lsdException w:name="Medium List 1 Accent 6" w:semiHidden="0" w:uiPriority="65" w:unhideWhenUsed="0"/>
+    <w:lsdException w:name="Medium List 2 Accent 6" w:semiHidden="0" w:uiPriority="66" w:unhideWhenUsed="0"/>
+    <w:lsdException w:name="Medium Grid 1 Accent 6" w:semiHidden="0" w:uiPriority="67" w:unhideWhenUsed="0"/>
+    <w:lsdException w:name="Medium Grid 2 Accent 6" w:semiHidden="0" w:uiPriority="68" w:unhideWhenUsed="0"/>
+    <w:lsdException w:name="Medium Grid 3 Accent 6" w:semiHidden="0" w:uiPriority="69" w:unhideWhenUsed="0"/>
+    <w:lsdException w:name="Dark List Accent 6" w:semiHidden="0" w:uiPriority="70" w:unhideWhenUsed="0"/>
+    <w:lsdException w:name="Colorful Shading Accent 6" w:semiHidden="0" w:uiPriority="71" w:unhideWhenUsed="0"/>
+    <w:lsdException w:name="Colorful List Accent 6" w:semiHidden="0" w:uiPriority="72" w:unhideWhenUsed="0"/>
+    <w:lsdException w:name="Colorful Grid Accent 6" w:semiHidden="0" w:uiPriority="73" w:unhideWhenUsed="0"/>
+    <w:lsdException w:name="Subtle Emphasis" w:semiHidden="0" w:uiPriority="19" w:unhideWhenUsed="0" w:qFormat="1"/>
+    <w:lsdException w:name="Intense Emphasis" w:semiHidden="0" w:uiPriority="21" w:unhideWhenUsed="0" w:qFormat="1"/>
+    <w:lsdException w:name="Subtle Reference" w:semiHidden="0" w:uiPriority="31" w:unhideWhenUsed="0" w:qFormat="1"/>
+    <w:lsdException w:name="Intense Reference" w:semiHidden="0" w:uiPriority="32" w:unhideWhenUsed="0" w:qFormat="1"/>
+    <w:lsdException w:name="Book Title" w:semiHidden="0" w:uiPriority="33" w:unhideWhenUsed="0" w:qFormat="1"/>
+    <w:lsdException w:name="Bibliography" w:uiPriority="37"/>
+    <w:lsdException w:name="TOC Heading" w:uiPriority="39" w:qFormat="1"/>
+  </w:latentStyles>
+  <w:style w:type="paragraph" w:default="1" w:styleId="Normal">
+    <w:name w:val="Normal"/>
+  </w:style>
+  <w:style w:type="paragraph" w:styleId="Heading1">
+    <w:name w:val="heading 1"/>
+    <w:basedOn w:val="Normal"/>
+    <w:next w:val="Normal"/>
+    <w:pPr>
+      <w:spacing w:before="200"/>
+      <w:contextualSpacing/>
+      <w:outlineLvl w:val="0"/>
+    </w:pPr>
+    <w:rPr>
+      <w:rFonts w:ascii="Trebuchet MS" w:eastAsia="Trebuchet MS" w:hAnsi="Trebuchet MS" w:cs="Trebuchet MS"/>
+      <w:sz w:val="32"/>
+    </w:rPr>
+  </w:style>
+  <w:style w:type="paragraph" w:styleId="Heading2">
+    <w:name w:val="heading 2"/>
+    <w:basedOn w:val="Normal"/>
+    <w:next w:val="Normal"/>
+    <w:pPr>
+      <w:spacing w:before="200"/>
+      <w:contextualSpacing/>
+      <w:outlineLvl w:val="1"/>
+    </w:pPr>
+    <w:rPr>
+      <w:rFonts w:ascii="Trebuchet MS" w:eastAsia="Trebuchet MS" w:hAnsi="Trebuchet MS" w:cs="Trebuchet MS"/>
+      <w:sz w:val="26"/>
+    </w:rPr>
+  </w:style>
+  <w:style w:type="paragraph" w:styleId="Heading3">
+    <w:name w:val="heading 3"/>
+    <w:basedOn w:val="Normal"/>
+    <w:next w:val="Normal"/>
+    <w:pPr>
+      <w:spacing w:before="160"/>
+      <w:contextualSpacing/>
+      <w:outlineLvl w:val="2"/>
+    </w:pPr>
+    <w:rPr>
+      <w:rFonts w:ascii="Trebuchet MS" w:eastAsia="Trebuchet MS" w:hAnsi="Trebuchet MS" w:cs="Trebuchet MS"/>
+      <w:color w:val="666666"/>
+      <w:sz w:val="24"/>
+    </w:rPr>
+  </w:style>
+  <w:style w:type="paragraph" w:styleId="Heading4">
+    <w:name w:val="heading 4"/>
+    <w:basedOn w:val="Normal"/>
+    <w:next w:val="Normal"/>
+    <w:pPr>
+      <w:spacing w:before="160"/>
+      <w:contextualSpacing/>
+      <w:outlineLvl w:val="3"/>
+    </w:pPr>
+    <w:rPr>
+      <w:rFonts w:ascii="Trebuchet MS" w:eastAsia="Trebuchet MS" w:hAnsi="Trebuchet MS" w:cs="Trebuchet MS"/>
+      <w:color w:val="666666"/>
+      <w:u w:val="single"/>
+    </w:rPr>
+  </w:style>
+  <w:style w:type="paragraph" w:styleId="Heading5">
+    <w:name w:val="heading 5"/>
+    <w:basedOn w:val="Normal"/>
+    <w:next w:val="Normal"/>
+    <w:pPr>
+      <w:spacing w:before="160"/>
+      <w:contextualSpacing/>
+      <w:outlineLvl w:val="4"/>
+    </w:pPr>
+    <w:rPr>
+      <w:rFonts w:ascii="Trebuchet MS" w:eastAsia="Trebuchet MS" w:hAnsi="Trebuchet MS" w:cs="Trebuchet MS"/>
+      <w:color w:val="666666"/>
+    </w:rPr>
+  </w:style>
+  <w:style w:type="paragraph" w:styleId="Heading6">
+    <w:name w:val="heading 6"/>
+    <w:basedOn w:val="Normal"/>
+    <w:next w:val="Normal"/>
+    <w:pPr>
+      <w:spacing w:before="160"/>
+      <w:contextualSpacing/>
+      <w:outlineLvl w:val="5"/>
+    </w:pPr>
+    <w:rPr>
+      <w:rFonts w:ascii="Trebuchet MS" w:eastAsia="Trebuchet MS" w:hAnsi="Trebuchet MS" w:cs="Trebuchet MS"/>
+      <w:i/>
+      <w:color w:val="666666"/>
+    </w:rPr>
+  </w:style>
+  <w:style w:type="character" w:default="1" w:styleId="DefaultParagraphFont">
+    <w:name w:val="Default Paragraph Font"/>
+    <w:uiPriority w:val="1"/>
+    <w:semiHidden/>
+    <w:unhideWhenUsed/>
+  </w:style>
+  <w:style w:type="table" w:default="1" w:styleId="TableNormal">
+    <w:name w:val="Normal Table"/>
+    <w:uiPriority w:val="99"/>
+    <w:semiHidden/>
+    <w:unhideWhenUsed/>
+    <w:tblPr>
+      <w:tblInd w:w="0" w:type="dxa"/>
+      <w:tblCellMar>
+        <w:top w:w="0" w:type="dxa"/>
+        <w:left w:w="108" w:type="dxa"/>
+        <w:bottom w:w="0" w:type="dxa"/>
+        <w:right w:w="108" w:type="dxa"/>
+      </w:tblCellMar>
+    </w:tblPr>
+  </w:style>
+  <w:style w:type="numbering" w:default="1" w:styleId="NoList">
+    <w:name w:val="No List"/>
+    <w:uiPriority w:val="99"/>
+    <w:semiHidden/>
+    <w:unhideWhenUsed/>
+  </w:style>
+  <w:style w:type="paragraph" w:styleId="Title">
+    <w:name w:val="Title"/>
+    <w:basedOn w:val="Normal"/>
+    <w:next w:val="Normal"/>
+    <w:pPr>
+      <w:contextualSpacing/>
+    </w:pPr>
+    <w:rPr>
+      <w:rFonts w:ascii="Trebuchet MS" w:eastAsia="Trebuchet MS" w:hAnsi="Trebuchet MS" w:cs="Trebuchet MS"/>
+      <w:sz w:val="42"/>
+    </w:rPr>
+  </w:style>
+  <w:style w:type="paragraph" w:styleId="Subtitle">
+    <w:name w:val="Subtitle"/>
+    <w:basedOn w:val="Normal"/>
+    <w:next w:val="Normal"/>
+    <w:pPr>
+      <w:spacing w:after="200"/>
+      <w:contextualSpacing/>
+    </w:pPr>
+    <w:rPr>
+      <w:rFonts w:ascii="Trebuchet MS" w:eastAsia="Trebuchet MS" w:hAnsi="Trebuchet MS" w:cs="Trebuchet MS"/>
+      <w:sz w:val="26"/>
+    </w:rPr>
+  </w:style>
+  <w:style w:type="table" w:customStyle="1" w:styleId="a">
+    <w:basedOn w:val="TableNormal"/>
+    <w:tblPr>
+      <w:tblStyleRowBandSize w:val="1"/>
+      <w:tblStyleColBandSize w:val="1"/>
+      <w:tblInd w:w="0" w:type="dxa"/>
+      <w:tblCellMar>
+        <w:top w:w="0" w:type="dxa"/>
+        <w:left w:w="108" w:type="dxa"/>
+        <w:bottom w:w="0" w:type="dxa"/>
+        <w:right w:w="108" w:type="dxa"/>
+      </w:tblCellMar>
+    </w:tblPr>
+  </w:style>
+  <w:style w:type="paragraph" w:styleId="ListParagraph">
+    <w:name w:val="List Paragraph"/>
+    <w:basedOn w:val="Normal"/>
+    <w:uiPriority w:val="34"/>
+    <w:qFormat/>
+    <w:rsid w:val="00E277C0"/>
+    <w:pPr>
+      <w:ind w:left="720"/>
+      <w:contextualSpacing/>
+    </w:pPr>
+  </w:style>
+  <w:style w:type="paragraph" w:styleId="BalloonText">
+    <w:name w:val="Balloon Text"/>
+    <w:basedOn w:val="Normal"/>
+    <w:link w:val="BalloonTextChar"/>
+    <w:uiPriority w:val="99"/>
+    <w:semiHidden/>
+    <w:unhideWhenUsed/>
+    <w:rsid w:val="00840BCA"/>
+    <w:pPr>
+      <w:spacing w:line="240" w:lineRule="auto"/>
+    </w:pPr>
+    <w:rPr>
+      <w:rFonts w:ascii="Tahoma" w:hAnsi="Tahoma" w:cs="Tahoma"/>
+      <w:sz w:val="16"/>
+      <w:szCs w:val="16"/>
+    </w:rPr>
+  </w:style>
+  <w:style w:type="character" w:customStyle="1" w:styleId="BalloonTextChar">
+    <w:name w:val="Balloon Text Char"/>
+    <w:basedOn w:val="DefaultParagraphFont"/>
+    <w:link w:val="BalloonText"/>
+    <w:uiPriority w:val="99"/>
+    <w:semiHidden/>
+    <w:rsid w:val="00840BCA"/>
+    <w:rPr>
+      <w:rFonts w:ascii="Tahoma" w:hAnsi="Tahoma" w:cs="Tahoma"/>
+      <w:sz w:val="16"/>
+      <w:szCs w:val="16"/>
+    </w:rPr>
   </w:style>
 </w:styles>
 </file>
@@ -9809,7 +9255,7 @@
     </a:clrScheme>
     <a:fontScheme name="Office">
       <a:majorFont>
-        <a:latin typeface="Calibri Light" panose="020F0302020204030204"/>
+        <a:latin typeface="Calibri Light"/>
         <a:ea typeface=""/>
         <a:cs typeface=""/>
         <a:font script="Jpan" typeface="ＭＳ ゴシック"/>
@@ -9844,7 +9290,7 @@
         <a:font script="Geor" typeface="Sylfaen"/>
       </a:majorFont>
       <a:minorFont>
-        <a:latin typeface="Calibri" panose="020F0502020204030204"/>
+        <a:latin typeface="Calibri"/>
         <a:ea typeface=""/>
         <a:cs typeface=""/>
         <a:font script="Jpan" typeface="ＭＳ 明朝"/>
@@ -10021,7 +9467,7 @@
   <a:extraClrSchemeLst/>
   <a:extLst>
     <a:ext uri="{05A4C25C-085E-4340-85A3-A5531E510DB2}">
-      <thm15:themeFamily xmlns:thm15="http://schemas.microsoft.com/office/thememl/2012/main" name="Office Theme" id="{62F939B6-93AF-4DB8-9C6B-D6C7DFDC589F}" vid="{4A3C46E8-61CC-4603-A589-7422A47A8E4A}"/>
+      <thm15:themeFamily xmlns:thm15="http://schemas.microsoft.com/office/thememl/2012/main" xmlns="" name="Office Theme" id="{62F939B6-93AF-4DB8-9C6B-D6C7DFDC589F}" vid="{4A3C46E8-61CC-4603-A589-7422A47A8E4A}"/>
     </a:ext>
   </a:extLst>
 </a:theme>

</xml_diff>